<commit_message>
Update Standard Sales Order Confirmation Layout
</commit_message>
<xml_diff>
--- a/src/Adams/Objects/Report Extensions/Layouts/ISZ Standard Sales Order Confirmation - Net Weight.docx
+++ b/src/Adams/Objects/Report Extensions/Layouts/ISZ Standard Sales Order Confirmation - Net Weight.docx
@@ -924,10 +924,10 @@
         <w:gridCol w:w="1026"/>
         <w:gridCol w:w="864"/>
         <w:gridCol w:w="540"/>
-        <w:gridCol w:w="810"/>
+        <w:gridCol w:w="990"/>
         <w:gridCol w:w="900"/>
-        <w:gridCol w:w="630"/>
-        <w:gridCol w:w="1213"/>
+        <w:gridCol w:w="720"/>
+        <w:gridCol w:w="943"/>
         <w:gridCol w:w="1386"/>
       </w:tblGrid>
       <w:tr>
@@ -1062,7 +1062,7 @@
           <w:sdtContent>
             <w:tc>
               <w:tcPr>
-                <w:tcW w:w="1350" w:type="dxa"/>
+                <w:tcW w:w="1530" w:type="dxa"/>
                 <w:gridSpan w:val="2"/>
                 <w:tcBorders>
                   <w:bottom w:val="single" w:sz="4" w:space="0" w:color="auto"/>
@@ -1118,7 +1118,7 @@
         </w:sdt>
         <w:tc>
           <w:tcPr>
-            <w:tcW w:w="630" w:type="dxa"/>
+            <w:tcW w:w="720" w:type="dxa"/>
             <w:tcBorders>
               <w:bottom w:val="single" w:sz="4" w:space="0" w:color="auto"/>
             </w:tcBorders>
@@ -1144,7 +1144,7 @@
           <w:sdtContent>
             <w:tc>
               <w:tcPr>
-                <w:tcW w:w="1213" w:type="dxa"/>
+                <w:tcW w:w="943" w:type="dxa"/>
                 <w:tcBorders>
                   <w:bottom w:val="single" w:sz="4" w:space="0" w:color="auto"/>
                 </w:tcBorders>
@@ -1260,7 +1260,7 @@
         </w:tc>
         <w:tc>
           <w:tcPr>
-            <w:tcW w:w="1350" w:type="dxa"/>
+            <w:tcW w:w="1530" w:type="dxa"/>
             <w:gridSpan w:val="2"/>
             <w:tcBorders>
               <w:top w:val="single" w:sz="4" w:space="0" w:color="auto"/>
@@ -1287,7 +1287,7 @@
         </w:tc>
         <w:tc>
           <w:tcPr>
-            <w:tcW w:w="630" w:type="dxa"/>
+            <w:tcW w:w="720" w:type="dxa"/>
             <w:tcBorders>
               <w:top w:val="single" w:sz="4" w:space="0" w:color="auto"/>
             </w:tcBorders>
@@ -1300,7 +1300,7 @@
         </w:tc>
         <w:tc>
           <w:tcPr>
-            <w:tcW w:w="1213" w:type="dxa"/>
+            <w:tcW w:w="943" w:type="dxa"/>
             <w:tcBorders>
               <w:top w:val="single" w:sz="4" w:space="0" w:color="auto"/>
             </w:tcBorders>
@@ -1471,7 +1471,7 @@
                   <w:sdtContent>
                     <w:tc>
                       <w:tcPr>
-                        <w:tcW w:w="1350" w:type="dxa"/>
+                        <w:tcW w:w="1530" w:type="dxa"/>
                         <w:gridSpan w:val="2"/>
                       </w:tcPr>
                       <w:p>
@@ -1530,7 +1530,7 @@
                   <w:sdtContent>
                     <w:tc>
                       <w:tcPr>
-                        <w:tcW w:w="630" w:type="dxa"/>
+                        <w:tcW w:w="720" w:type="dxa"/>
                       </w:tcPr>
                       <w:p>
                         <w:pPr>
@@ -1559,7 +1559,7 @@
                   <w:sdtContent>
                     <w:tc>
                       <w:tcPr>
-                        <w:tcW w:w="1213" w:type="dxa"/>
+                        <w:tcW w:w="943" w:type="dxa"/>
                       </w:tcPr>
                       <w:p>
                         <w:pPr>
@@ -1657,7 +1657,7 @@
         </w:tc>
         <w:tc>
           <w:tcPr>
-            <w:tcW w:w="1350" w:type="dxa"/>
+            <w:tcW w:w="1530" w:type="dxa"/>
             <w:gridSpan w:val="2"/>
           </w:tcPr>
           <w:p>
@@ -1678,7 +1678,7 @@
         </w:tc>
         <w:tc>
           <w:tcPr>
-            <w:tcW w:w="630" w:type="dxa"/>
+            <w:tcW w:w="720" w:type="dxa"/>
           </w:tcPr>
           <w:p>
             <w:pPr>
@@ -1688,7 +1688,7 @@
         </w:tc>
         <w:tc>
           <w:tcPr>
-            <w:tcW w:w="1213" w:type="dxa"/>
+            <w:tcW w:w="943" w:type="dxa"/>
           </w:tcPr>
           <w:p>
             <w:pPr>
@@ -5503,6 +5503,8 @@
     <w:rsid w:val="00E40317"/>
     <w:rsid w:val="00E45027"/>
     <w:rsid w:val="00E75C1C"/>
+    <w:rsid w:val="00E94A05"/>
+    <w:rsid w:val="00EC693E"/>
     <w:rsid w:val="00EF4187"/>
     <w:rsid w:val="00F05179"/>
   </w:rsids>
@@ -6760,607 +6762,607 @@
 </a:theme>
 </file>
 
-<file path=customXml/item1.xml><?xml version="1.0" encoding="utf-8"?>
+<file path=customXml/item1.xml>��< ? x m l   v e r s i o n = " 1 . 0 "   e n c o d i n g = " u t f - 1 6 " ? > < N a v W o r d R e p o r t X m l P a r t   x m l n s = " u r n : m i c r o s o f t - d y n a m i c s - n a v / r e p o r t s / S t a n d a r d _ S a l e s _ O r d e r _ C o n f / 1 3 0 5 / " > + 
+     < B C R e p o r t I n f o r m a t i o n > + 
+         < R e p o r t M e t a d a t a > + 
+             < E x t e n s i o n I d > E x t e n s i o n   I D < / E x t e n s i o n I d > + 
+             < E x t e n s i o n N a m e > E x t e n s i o n   N a m e < / E x t e n s i o n N a m e > + 
+             < E x t e n s i o n P u b l i s h e r > E x t e n s i o n   P u b l i s h e r < / E x t e n s i o n P u b l i s h e r > + 
+             < E x t e n s i o n V e r s i o n > E x t e n s i o n   V e r s i o n < / E x t e n s i o n V e r s i o n > + 
+             < R e p o r t I d > R e p o r t   I D < / R e p o r t I d > + 
+             < R e p o r t N a m e > R e p o r t   N a m e < / R e p o r t N a m e > + 
+             < A b o u t T h i s R e p o r t T i t l e > A b o u t   T h i s   R e p o r t   T i t l e < / A b o u t T h i s R e p o r t T i t l e > + 
+             < A b o u t T h i s R e p o r t T e x t > A b o u t   T h i s   R e p o r t   T e x t < / A b o u t T h i s R e p o r t T e x t > + 
+             < R e p o r t H e l p L i n k > R e p o r t   H e l p   L i n k < / R e p o r t H e l p L i n k > + 
+         < / R e p o r t M e t a d a t a > + 
+         < R e p o r t R e q u e s t > + 
+             < T e n a n t E n t r a I d > T e n a n t   E n t r a   I d < / T e n a n t E n t r a I d > + 
+             < E n v i r o n m e n t N a m e > E n v i r o n m e n t   N a m e < / E n v i r o n m e n t N a m e > + 
+             < E n v i r o n m e n t T y p e > E n v i r o n m e n t   T y p e < / E n v i r o n m e n t T y p e > + 
+             < C o m p a n y N a m e > C o m p a n y   N a m e < / C o m p a n y N a m e > + 
+             < C o m p a n y D i s p l a y N a m e > C o m p a n y   D i s p l a y   N a m e < / C o m p a n y D i s p l a y N a m e > + 
+             < C o m p a n y I d > C o m p a n y   I D < / C o m p a n y I d > + 
+             < U s e r N a m e > U s e r   N a m e < / U s e r N a m e > + 
+             < D a t e A n d T i m e > D a t e   a n d   T i m e < / D a t e A n d T i m e > + 
+             < L a n g u a g e > L a n g u a g e < / L a n g u a g e > + 
+             < F o r m a t R e g i o n > F o r m a t   R e g i o n < / F o r m a t R e g i o n > + 
+             < D a t e T i m e V a l u e s > + 
+                 < Y e a r > Y e a r < / Y e a r > + 
+                 < M o n t h N u m b e r > M o n t h   N u m b e r < / M o n t h N u m b e r > + 
+                 < D a y N u m b e r > D a y   N u m b e r < / D a y N u m b e r > + 
+                 < H o u r > H o u r < / H o u r > + 
+                 < M i n u t e > M i n u t e < / M i n u t e > + 
+             < / D a t e T i m e V a l u e s > + 
+         < / R e p o r t R e q u e s t > + 
+     < / B C R e p o r t I n f o r m a t i o n > + 
+     < L a b e l s > + 
+         < I S Z _ N e t W e i g h t L b l > I S Z _ N e t W e i g h t L b l < / I S Z _ N e t W e i g h t L b l > + 
+         < I S Z _ T o t a l N e t W e i g h t L b l > I S Z _ T o t a l N e t W e i g h t L b l < / I S Z _ T o t a l N e t W e i g h t L b l > + 
+     < / L a b e l s > + 
+     < H e a d e r > + 
+         < B i l l T o C o n t a c t E m a i l > B i l l T o C o n t a c t E m a i l < / B i l l T o C o n t a c t E m a i l > + 
+         < B i l l T o C o n t a c t E m a i l L b l > B i l l T o C o n t a c t E m a i l L b l < / B i l l T o C o n t a c t E m a i l L b l > + 
+         < B i l l T o C o n t a c t M o b i l e P h o n e N o > B i l l T o C o n t a c t M o b i l e P h o n e N o < / B i l l T o C o n t a c t M o b i l e P h o n e N o > + 
+         < B i l l T o C o n t a c t M o b i l e P h o n e N o L b l > B i l l T o C o n t a c t M o b i l e P h o n e N o L b l < / B i l l T o C o n t a c t M o b i l e P h o n e N o L b l > + 
+         < B i l l T o C o n t a c t P h o n e N o > B i l l T o C o n t a c t P h o n e N o < / B i l l T o C o n t a c t P h o n e N o > + 
+         < B i l l T o C o n t a c t P h o n e N o L b l > B i l l T o C o n t a c t P h o n e N o L b l < / B i l l T o C o n t a c t P h o n e N o L b l > + 
+         < B i l l t o C u s t o m e r N o _ L b l > B i l l t o C u s t o m e r N o _ L b l < / B i l l t o C u s t o m e r N o _ L b l > + 
+         < B i l l t o C u s t u m e r N o > B i l l t o C u s t u m e r N o < / B i l l t o C u s t u m e r N o > + 
+         < C o m p a n y A d d r e s s 1 > C o m p a n y A d d r e s s 1 < / C o m p a n y A d d r e s s 1 > + 
+         < C o m p a n y A d d r e s s 2 > C o m p a n y A d d r e s s 2 < / C o m p a n y A d d r e s s 2 > + 
+         < C o m p a n y A d d r e s s 3 > C o m p a n y A d d r e s s 3 < / C o m p a n y A d d r e s s 3 > + 
+         < C o m p a n y A d d r e s s 4 > C o m p a n y A d d r e s s 4 < / C o m p a n y A d d r e s s 4 > + 
+         < C o m p a n y A d d r e s s 5 > C o m p a n y A d d r e s s 5 < / C o m p a n y A d d r e s s 5 > + 
+         < C o m p a n y A d d r e s s 6 > C o m p a n y A d d r e s s 6 < / C o m p a n y A d d r e s s 6 > + 
+         < C o m p a n y A d d r e s s 7 > C o m p a n y A d d r e s s 7 < / C o m p a n y A d d r e s s 7 > + 
+         < C o m p a n y A d d r e s s 8 > C o m p a n y A d d r e s s 8 < / C o m p a n y A d d r e s s 8 > + 
+         < C o m p a n y B a n k A c c o u n t N o > C o m p a n y B a n k A c c o u n t N o < / C o m p a n y B a n k A c c o u n t N o > + 
+         < C o m p a n y B a n k A c c o u n t N o _ L b l > C o m p a n y B a n k A c c o u n t N o _ L b l < / C o m p a n y B a n k A c c o u n t N o _ L b l > + 
+         < C o m p a n y B a n k B r a n c h N o > C o m p a n y B a n k B r a n c h N o < / C o m p a n y B a n k B r a n c h N o > + 
+         < C o m p a n y B a n k B r a n c h N o _ L b l > C o m p a n y B a n k B r a n c h N o _ L b l < / C o m p a n y B a n k B r a n c h N o _ L b l > + 
+         < C o m p a n y B a n k N a m e > C o m p a n y B a n k N a m e < / C o m p a n y B a n k N a m e > + 
+         < C o m p a n y B a n k N a m e _ L b l > C o m p a n y B a n k N a m e _ L b l < / C o m p a n y B a n k N a m e _ L b l > + 
+         < C o m p a n y C u s t o m G i r o > C o m p a n y C u s t o m G i r o < / C o m p a n y C u s t o m G i r o > + 
+         < C o m p a n y C u s t o m G i r o _ L b l > C o m p a n y C u s t o m G i r o _ L b l < / C o m p a n y C u s t o m G i r o _ L b l > + 
+         < C o m p a n y E M a i l > C o m p a n y E M a i l < / C o m p a n y E M a i l > + 
+         < C o m p a n y G i r o N o > C o m p a n y G i r o N o < / C o m p a n y G i r o N o > + 
+         < C o m p a n y G i r o N o _ L b l > C o m p a n y G i r o N o _ L b l < / C o m p a n y G i r o N o _ L b l > + 
+         < C o m p a n y H o m e P a g e > C o m p a n y H o m e P a g e < / C o m p a n y H o m e P a g e > + 
+         < C o m p a n y I B A N > C o m p a n y I B A N < / C o m p a n y I B A N > + 
+         < C o m p a n y I B A N _ L b l > C o m p a n y I B A N _ L b l < / C o m p a n y I B A N _ L b l > + 
+         < C o m p a n y L e g a l O f f i c e > C o m p a n y L e g a l O f f i c e < / C o m p a n y L e g a l O f f i c e > + 
+         < C o m p a n y L e g a l O f f i c e _ L b l > C o m p a n y L e g a l O f f i c e _ L b l < / C o m p a n y L e g a l O f f i c e _ L b l > + 
+         < C o m p a n y L e g a l S t a t e m e n t > C o m p a n y L e g a l S t a t e m e n t < / C o m p a n y L e g a l S t a t e m e n t > + 
+         < C o m p a n y L o g o P o s i t i o n > C o m p a n y L o g o P o s i t i o n < / C o m p a n y L o g o P o s i t i o n > + 
+         < C o m p a n y P h o n e N o > C o m p a n y P h o n e N o < / C o m p a n y P h o n e N o > + 
+         < C o m p a n y P h o n e N o _ L b l > C o m p a n y P h o n e N o _ L b l < / C o m p a n y P h o n e N o _ L b l > + 
+         < C o m p a n y P i c t u r e > C o m p a n y P i c t u r e < / C o m p a n y P i c t u r e > + 
+         < C o m p a n y R e g i s t r a t i o n N u m b e r > C o m p a n y R e g i s t r a t i o n N u m b e r < / C o m p a n y R e g i s t r a t i o n N u m b e r > + 
+         < C o m p a n y R e g i s t r a t i o n N u m b e r _ L b l > C o m p a n y R e g i s t r a t i o n N u m b e r _ L b l < / C o m p a n y R e g i s t r a t i o n N u m b e r _ L b l > + 
+         < C o m p a n y S W I F T > C o m p a n y S W I F T < / C o m p a n y S W I F T > + 
+         < C o m p a n y S W I F T _ L b l > C o m p a n y S W I F T _ L b l < / C o m p a n y S W I F T _ L b l > + 
+         < C o m p a n y V A T R e g i s t r a t i o n N o > C o m p a n y V A T R e g i s t r a t i o n N o < / C o m p a n y V A T R e g i s t r a t i o n N o > + 
+         < C o m p a n y V A T R e g i s t r a t i o n N o _ L b l > C o m p a n y V A T R e g i s t r a t i o n N o _ L b l < / C o m p a n y V A T R e g i s t r a t i o n N o _ L b l > + 
+         < C o m p a n y V A T R e g N o > C o m p a n y V A T R e g N o < / C o m p a n y V A T R e g N o > + 
+         < C o m p a n y V A T R e g N o _ L b l > C o m p a n y V A T R e g N o _ L b l < / C o m p a n y V A T R e g N o _ L b l > + 
+         < C o p y _ L b l > C o p y _ L b l < / C o p y _ L b l > + 
+         < C u s t o m e r A d d r e s s 1 > C u s t o m e r A d d r e s s 1 < / C u s t o m e r A d d r e s s 1 > + 
+         < C u s t o m e r A d d r e s s 2 > C u s t o m e r A d d r e s s 2 < / C u s t o m e r A d d r e s s 2 > + 
+         < C u s t o m e r A d d r e s s 3 > C u s t o m e r A d d r e s s 3 < / C u s t o m e r A d d r e s s 3 > + 
+         < C u s t o m e r A d d r e s s 4 > C u s t o m e r A d d r e s s 4 < / C u s t o m e r A d d r e s s 4 > + 
+         < C u s t o m e r A d d r e s s 5 > C u s t o m e r A d d r e s s 5 < / C u s t o m e r A d d r e s s 5 > + 
+         < C u s t o m e r A d d r e s s 6 > C u s t o m e r A d d r e s s 6 < / C u s t o m e r A d d r e s s 6 > + 
+         < C u s t o m e r A d d r e s s 7 > C u s t o m e r A d d r e s s 7 < / C u s t o m e r A d d r e s s 7 > + 
+         < C u s t o m e r A d d r e s s 8 > C u s t o m e r A d d r e s s 8 < / C u s t o m e r A d d r e s s 8 > + 
+         < C u s t o m e r P o s t a l B a r C o d e > C u s t o m e r P o s t a l B a r C o d e < / C u s t o m e r P o s t a l B a r C o d e > + 
+         < D o c u m e n t C o p y T e x t > D o c u m e n t C o p y T e x t < / D o c u m e n t C o p y T e x t > + 
+         < D o c u m e n t D a t e > D o c u m e n t D a t e < / D o c u m e n t D a t e > + 
+         < D o c u m e n t D a t e _ L b l > D o c u m e n t D a t e _ L b l < / D o c u m e n t D a t e _ L b l > + 
+         < D o c u m e n t N o > D o c u m e n t N o < / D o c u m e n t N o > + 
+         < D o c u m e n t N o _ L b l > D o c u m e n t N o _ L b l < / D o c u m e n t N o _ L b l > + 
+         < D o c u m e n t T i t l e > D o c u m e n t T i t l e < / D o c u m e n t T i t l e > + 
+         < D u e D a t e > D u e D a t e < / D u e D a t e > + 
+         < D u e D a t e _ L b l > D u e D a t e _ L b l < / D u e D a t e _ L b l > + 
+         < E M a i l _ L b l > E M a i l _ L b l < / E M a i l _ L b l > + 
+         < E x c h a n g e R a t e A s T e x t > E x c h a n g e R a t e A s T e x t < / E x c h a n g e R a t e A s T e x t > + 
+         < E x t D o c N o _ S a l e s H e a d e r > E x t D o c N o _ S a l e s H e a d e r < / E x t D o c N o _ S a l e s H e a d e r > + 
+         < E x t D o c N o _ S a l e s H e a d e r _ L b l > E x t D o c N o _ S a l e s H e a d e r _ L b l < / E x t D o c N o _ S a l e s H e a d e r _ L b l > + 
+         < G l o b a l L o c a t i o n N u m b e r > G l o b a l L o c a t i o n N u m b e r < / G l o b a l L o c a t i o n N u m b e r > + 
+         < G l o b a l L o c a t i o n N u m b e r _ L b l > G l o b a l L o c a t i o n N u m b e r _ L b l < / G l o b a l L o c a t i o n N u m b e r _ L b l > + 
+         < H o m e P a g e _ L b l > H o m e P a g e _ L b l < / H o m e P a g e _ L b l > + 
+         < I n v o i c e D i s c o u n t A m o u n t _ L b l > I n v o i c e D i s c o u n t A m o u n t _ L b l < / I n v o i c e D i s c o u n t A m o u n t _ L b l > + 
+         < I n v o i c e D i s c o u n t B a s e A m o u n t _ L b l > I n v o i c e D i s c o u n t B a s e A m o u n t _ L b l < / I n v o i c e D i s c o u n t B a s e A m o u n t _ L b l > + 
+         < L e g a l E n t i t y T y p e > L e g a l E n t i t y T y p e < / L e g a l E n t i t y T y p e > + 
+         < L e g a l E n t i t y T y p e _ L b l > L e g a l E n t i t y T y p e _ L b l < / L e g a l E n t i t y T y p e _ L b l > + 
+         < L i n e A m o u n t A f t e r I n v o i c e D i s c o u n t _ L b l > L i n e A m o u n t A f t e r I n v o i c e D i s c o u n t _ L b l < / L i n e A m o u n t A f t e r I n v o i c e D i s c o u n t _ L b l > + 
+         < L o c a l C u r r e n c y _ L b l > L o c a l C u r r e n c y _ L b l < / L o c a l C u r r e n c y _ L b l > + 
+         < P a g e _ L b l > P a g e _ L b l < / P a g e _ L b l > + 
+         < P a y m e n t M e t h o d D e s c r i p t i o n > P a y m e n t M e t h o d D e s c r i p t i o n < / P a y m e n t M e t h o d D e s c r i p t i o n > + 
+         < P a y m e n t M e t h o d D e s c r i p t i o n _ L b l > P a y m e n t M e t h o d D e s c r i p t i o n _ L b l < / P a y m e n t M e t h o d D e s c r i p t i o n _ L b l > + 
+         < P a y m e n t T e r m s D e s c r i p t i o n > P a y m e n t T e r m s D e s c r i p t i o n < / P a y m e n t T e r m s D e s c r i p t i o n > + 
+         < P a y m e n t T e r m s D e s c r i p t i o n _ L b l > P a y m e n t T e r m s D e s c r i p t i o n _ L b l < / P a y m e n t T e r m s D e s c r i p t i o n _ L b l > + 
+         < P O N u m b e r _ L b l > P O N u m b e r _ L b l < / P O N u m b e r _ L b l > + 
+         < P r i c e s I n c l u d i n g V A T > P r i c e s I n c l u d i n g V A T < / P r i c e s I n c l u d i n g V A T > + 
+         < P r i c e s I n c l u d i n g V A T Y e s N o > P r i c e s I n c l u d i n g V A T Y e s N o < / P r i c e s I n c l u d i n g V A T Y e s N o > + 
+         < P r i c e s I n c l u d i n g V A T _ L b l > P r i c e s I n c l u d i n g V A T _ L b l < / P r i c e s I n c l u d i n g V A T _ L b l > + 
+         < Q u o t e N o > Q u o t e N o < / Q u o t e N o > + 
+         < Q u o t e N o _ L b l > Q u o t e N o _ L b l < / Q u o t e N o _ L b l > + 
+         < S a l e s I n v o i c e L i n e D i s c o u n t _ L b l > S a l e s I n v o i c e L i n e D i s c o u n t _ L b l < / S a l e s I n v o i c e L i n e D i s c o u n t _ L b l > + 
+         < S a l e s P e r s o n B l a n k _ L b l > S a l e s P e r s o n B l a n k _ L b l < / S a l e s P e r s o n B l a n k _ L b l > + 
+         < S a l e s P e r s o n N a m e > S a l e s P e r s o n N a m e < / S a l e s P e r s o n N a m e > + 
+         < S a l e s P e r s o n _ L b l > S a l e s P e r s o n _ L b l < / S a l e s P e r s o n _ L b l > + 
+         < S a l e s p e r s o n _ L b l 2 > S a l e s p e r s o n _ L b l 2 < / S a l e s p e r s o n _ L b l 2 > + 
+         < S e l l T o C o n t a c t E m a i l > S e l l T o C o n t a c t E m a i l < / S e l l T o C o n t a c t E m a i l > + 
+         < S e l l T o C o n t a c t E m a i l L b l > S e l l T o C o n t a c t E m a i l L b l < / S e l l T o C o n t a c t E m a i l L b l > + 
+         < S e l l T o C o n t a c t M o b i l e P h o n e N o > S e l l T o C o n t a c t M o b i l e P h o n e N o < / S e l l T o C o n t a c t M o b i l e P h o n e N o > + 
+         < S e l l T o C o n t a c t M o b i l e P h o n e N o L b l > S e l l T o C o n t a c t M o b i l e P h o n e N o L b l < / S e l l T o C o n t a c t M o b i l e P h o n e N o L b l > + 
+         < S e l l T o C o n t a c t P h o n e N o > S e l l T o C o n t a c t P h o n e N o < / S e l l T o C o n t a c t P h o n e N o > + 
+         < S e l l T o C o n t a c t P h o n e N o L b l > S e l l T o C o n t a c t P h o n e N o L b l < / S e l l T o C o n t a c t P h o n e N o L b l > + 
+         < S e l l t o C u s t o m e r N o > S e l l t o C u s t o m e r N o < / S e l l t o C u s t o m e r N o > + 
+         < S e l l t o C u s t o m e r N o _ L b l > S e l l t o C u s t o m e r N o _ L b l < / S e l l t o C u s t o m e r N o _ L b l > + 
+         < S e l l T o F a x N o > S e l l T o F a x N o < / S e l l T o F a x N o > + 
+         < S e l l T o P h o n e N o > S e l l T o P h o n e N o < / S e l l T o P h o n e N o > + 
+         < S h i p m e n t D a t e > S h i p m e n t D a t e < / S h i p m e n t D a t e > + 
+         < S h i p m e n t D a t e _ L b l > S h i p m e n t D a t e _ L b l < / S h i p m e n t D a t e _ L b l > + 
+         < S h i p m e n t M e t h o d D e s c r i p t i o n > S h i p m e n t M e t h o d D e s c r i p t i o n < / S h i p m e n t M e t h o d D e s c r i p t i o n > + 
+         < S h i p m e n t M e t h o d D e s c r i p t i o n _ L b l > S h i p m e n t M e t h o d D e s c r i p t i o n _ L b l < / S h i p m e n t M e t h o d D e s c r i p t i o n _ L b l > + 
+         < S h i p m e n t _ L b l > S h i p m e n t _ L b l < / S h i p m e n t _ L b l > + 
+         < S h i p T o A d d r e s s 1 > S h i p T o A d d r e s s 1 < / S h i p T o A d d r e s s 1 > + 
+         < S h i p T o A d d r e s s 2 > S h i p T o A d d r e s s 2 < / S h i p T o A d d r e s s 2 > + 
+         < S h i p T o A d d r e s s 3 > S h i p T o A d d r e s s 3 < / S h i p T o A d d r e s s 3 > + 
+         < S h i p T o A d d r e s s 4 > S h i p T o A d d r e s s 4 < / S h i p T o A d d r e s s 4 > + 
+         < S h i p T o A d d r e s s 5 > S h i p T o A d d r e s s 5 < / S h i p T o A d d r e s s 5 > + 
+         < S h i p T o A d d r e s s 6 > S h i p T o A d d r e s s 6 < / S h i p T o A d d r e s s 6 > + 
+         < S h i p T o A d d r e s s 7 > S h i p T o A d d r e s s 7 < / S h i p T o A d d r e s s 7 > + 
+         < S h i p T o A d d r e s s 8 > S h i p T o A d d r e s s 8 < / S h i p T o A d d r e s s 8 > + 
+         < S h i p T o A d d r e s s _ L b l > S h i p T o A d d r e s s _ L b l < / S h i p T o A d d r e s s _ L b l > + 
+         < S h i p T o P h o n e N o > S h i p T o P h o n e N o < / S h i p T o P h o n e N o > + 
+         < S h o w S h i p p i n g A d d r e s s > S h o w S h i p p i n g A d d r e s s < / S h o w S h i p p i n g A d d r e s s > + 
+         < S h o w W o r k D e s c r i p t i o n > S h o w W o r k D e s c r i p t i o n < / S h o w W o r k D e s c r i p t i o n > + 
+         < S u b t o t a l _ L b l > S u b t o t a l _ L b l < / S u b t o t a l _ L b l > + 
+         < T o t a l _ L b l > T o t a l _ L b l < / T o t a l _ L b l > + 
+         < V A T A m o u n t S p e c i f i c a t i o n _ L b l > V A T A m o u n t S p e c i f i c a t i o n _ L b l < / V A T A m o u n t S p e c i f i c a t i o n _ L b l > + 
+         < V A T A m o u n t _ L b l > V A T A m o u n t _ L b l < / V A T A m o u n t _ L b l > + 
+         < V A T B a s e _ L b l > V A T B a s e _ L b l < / V A T B a s e _ L b l > + 
+         < V A T C l a u s e s _ L b l > V A T C l a u s e s _ L b l < / V A T C l a u s e s _ L b l > + 
+         < V A T C l a u s e _ L b l > V A T C l a u s e _ L b l < / V A T C l a u s e _ L b l > + 
+         < V A T I d e n t i f i e r _ L b l > V A T I d e n t i f i e r _ L b l < / V A T I d e n t i f i e r _ L b l > + 
+         < V A T P e r c e n t a g e _ L b l > V A T P e r c e n t a g e _ L b l < / V A T P e r c e n t a g e _ L b l > + 
+         < V A T R e g i s t r a t i o n N o > V A T R e g i s t r a t i o n N o < / V A T R e g i s t r a t i o n N o > + 
+         < V A T R e g i s t r a t i o n N o _ L b l > V A T R e g i s t r a t i o n N o _ L b l < / V A T R e g i s t r a t i o n N o _ L b l > + 
+         < Y o u r R e f e r e n c e > Y o u r R e f e r e n c e < / Y o u r R e f e r e n c e > + 
+         < Y o u r R e f e r e n c e _ L b l > Y o u r R e f e r e n c e _ L b l < / Y o u r R e f e r e n c e _ L b l > + 
+         < L i n e > + 
+             < A m o u n t E x c l u d i n g V A T _ L i n e > A m o u n t E x c l u d i n g V A T _ L i n e < / A m o u n t E x c l u d i n g V A T _ L i n e > + 
+             < A m o u n t E x c l u d i n g V A T _ L i n e _ L b l > A m o u n t E x c l u d i n g V A T _ L i n e _ L b l < / A m o u n t E x c l u d i n g V A T _ L i n e _ L b l > + 
+             < A m o u n t I n c l u d i n g V A T _ L i n e > A m o u n t I n c l u d i n g V A T _ L i n e < / A m o u n t I n c l u d i n g V A T _ L i n e > + 
+             < A m o u n t I n c l u d i n g V A T _ L i n e _ L b l > A m o u n t I n c l u d i n g V A T _ L i n e _ L b l < / A m o u n t I n c l u d i n g V A T _ L i n e _ L b l > + 
+             < D e s c r i p t i o n _ L i n e > D e s c r i p t i o n _ L i n e < / D e s c r i p t i o n _ L i n e > + 
+             < D e s c r i p t i o n _ L i n e _ L b l > D e s c r i p t i o n _ L i n e _ L b l < / D e s c r i p t i o n _ L i n e _ L b l > + 
+             < I S Z _ N e t W e i g h t _ L i n e > I S Z _ N e t W e i g h t _ L i n e < / I S Z _ N e t W e i g h t _ L i n e > + 
+             < I t e m N o _ L i n e > I t e m N o _ L i n e < / I t e m N o _ L i n e > + 
+             < I t e m N o _ L i n e _ L b l > I t e m N o _ L i n e _ L b l < / I t e m N o _ L i n e _ L b l > + 
+             < I t e m R e f e r e n c e N o > I t e m R e f e r e n c e N o < / I t e m R e f e r e n c e N o > + 
+             < I t e m R e f e r e n c e N o _ L b l > I t e m R e f e r e n c e N o _ L b l < / I t e m R e f e r e n c e N o _ L b l > + 
+             < L i n e A m o u n t _ L b l > L i n e A m o u n t _ L b l < / L i n e A m o u n t _ L b l > + 
+             < L i n e A m o u n t _ L i n e > L i n e A m o u n t _ L i n e < / L i n e A m o u n t _ L i n e > + 
+             < L i n e A m o u n t _ L i n e _ L b l > L i n e A m o u n t _ L i n e _ L b l < / L i n e A m o u n t _ L i n e _ L b l > + 
+             < L i n e D i s c o u n t P e r c e n t T e x t _ L i n e > L i n e D i s c o u n t P e r c e n t T e x t _ L i n e < / L i n e D i s c o u n t P e r c e n t T e x t _ L i n e > + 
+             < L i n e D i s c o u n t P e r c e n t _ L i n e > L i n e D i s c o u n t P e r c e n t _ L i n e < / L i n e D i s c o u n t P e r c e n t _ L i n e > + 
+             < L i n e N o _ L i n e > L i n e N o _ L i n e < / L i n e N o _ L i n e > + 
+             < P l a n n e d S h i p m e n t D a t e _ L i n e > P l a n n e d S h i p m e n t D a t e _ L i n e < / P l a n n e d S h i p m e n t D a t e _ L i n e > + 
+             < P l a n n e d S h i p m e n t D a t e _ L i n e _ L b l > P l a n n e d S h i p m e n t D a t e _ L i n e _ L b l < / P l a n n e d S h i p m e n t D a t e _ L i n e _ L b l > + 
+             < Q u a n t i t y _ L i n e > Q u a n t i t y _ L i n e < / Q u a n t i t y _ L i n e > + 
+             < Q u a n t i t y _ L i n e _ L b l > Q u a n t i t y _ L i n e _ L b l < / Q u a n t i t y _ L i n e _ L b l > + 
+             < S h i p m e n t D a t e _ L i n e > S h i p m e n t D a t e _ L i n e < / S h i p m e n t D a t e _ L i n e > + 
+             < S h i p m e n t D a t e _ L i n e _ L b l > S h i p m e n t D a t e _ L i n e _ L b l < / S h i p m e n t D a t e _ L i n e _ L b l > + 
+             < T r a n s H e a d e r A m o u n t > T r a n s H e a d e r A m o u n t < / T r a n s H e a d e r A m o u n t > + 
+             < T y p e _ L i n e > T y p e _ L i n e < / T y p e _ L i n e > + 
+             < U n i t O f M e a s u r e > U n i t O f M e a s u r e < / U n i t O f M e a s u r e > + 
+             < U n i t O f M e a s u r e _ L b l > U n i t O f M e a s u r e _ L b l < / U n i t O f M e a s u r e _ L b l > + 
+             < U n i t P r i c e > U n i t P r i c e < / U n i t P r i c e > + 
+             < U n i t P r i c e _ L b l > U n i t P r i c e _ L b l < / U n i t P r i c e _ L b l > + 
+             < U n i t P r i c e _ L b l 2 > U n i t P r i c e _ L b l 2 < / U n i t P r i c e _ L b l 2 > + 
+             < U n i t _ L b l > U n i t _ L b l < / U n i t _ L b l > + 
+             < V A T I d e n t i f i e r _ L i n e > V A T I d e n t i f i e r _ L i n e < / V A T I d e n t i f i e r _ L i n e > + 
+             < V A T I d e n t i f i e r _ L i n e _ L b l > V A T I d e n t i f i e r _ L i n e _ L b l < / V A T I d e n t i f i e r _ L i n e _ L b l > + 
+             < V A T P c t _ L i n e > V A T P c t _ L i n e < / V A T P c t _ L i n e > + 
+             < V A T P c t _ L i n e _ L b l > V A T P c t _ L i n e _ L b l < / V A T P c t _ L i n e _ L b l > + 
+             < A s s e m b l y L i n e > + 
+                 < D e s c r i p t i o n _ A s s e m b l y L i n e > D e s c r i p t i o n _ A s s e m b l y L i n e < / D e s c r i p t i o n _ A s s e m b l y L i n e > + 
+                 < L i n e N o _ A s s e m b l y L i n e > L i n e N o _ A s s e m b l y L i n e < / L i n e N o _ A s s e m b l y L i n e > + 
+                 < Q u a n t i t y _ A s s e m b l y L i n e > Q u a n t i t y _ A s s e m b l y L i n e < / Q u a n t i t y _ A s s e m b l y L i n e > + 
+                 < U n i t O f M e a s u r e _ A s s e m b l y L i n e > U n i t O f M e a s u r e _ A s s e m b l y L i n e < / U n i t O f M e a s u r e _ A s s e m b l y L i n e > + 
+                 < V a r i a n t C o d e _ A s s e m b l y L i n e > V a r i a n t C o d e _ A s s e m b l y L i n e < / V a r i a n t C o d e _ A s s e m b l y L i n e > + 
+             < / A s s e m b l y L i n e > + 
+         < / L i n e > + 
+         < W o r k D e s c r i p t i o n L i n e s > + 
+             < W o r k D e s c r i p t i o n L i n e > W o r k D e s c r i p t i o n L i n e < / W o r k D e s c r i p t i o n L i n e > + 
+             < W o r k D e s c r i p t i o n L i n e N u m b e r > W o r k D e s c r i p t i o n L i n e N u m b e r < / W o r k D e s c r i p t i o n L i n e N u m b e r > + 
+         < / W o r k D e s c r i p t i o n L i n e s > + 
+         < V A T A m o u n t L i n e > + 
+             < I n v o i c e D i s c o u n t A m o u n t _ V A T A m o u n t L i n e > I n v o i c e D i s c o u n t A m o u n t _ V A T A m o u n t L i n e < / I n v o i c e D i s c o u n t A m o u n t _ V A T A m o u n t L i n e > + 
+             < I n v o i c e D i s c o u n t A m o u n t _ V A T A m o u n t L i n e _ L b l > I n v o i c e D i s c o u n t A m o u n t _ V A T A m o u n t L i n e _ L b l < / I n v o i c e D i s c o u n t A m o u n t _ V A T A m o u n t L i n e _ L b l > + 
+             < I n v o i c e D i s c o u n t B a s e A m o u n t _ V A T A m o u n t L i n e > I n v o i c e D i s c o u n t B a s e A m o u n t _ V A T A m o u n t L i n e < / I n v o i c e D i s c o u n t B a s e A m o u n t _ V A T A m o u n t L i n e > + 
+             < I n v o i c e D i s c o u n t B a s e A m o u n t _ V A T A m o u n t L i n e _ L b l > I n v o i c e D i s c o u n t B a s e A m o u n t _ V A T A m o u n t L i n e _ L b l < / I n v o i c e D i s c o u n t B a s e A m o u n t _ V A T A m o u n t L i n e _ L b l > + 
+             < L i n e A m o u n t _ V a t A m o u n t L i n e > L i n e A m o u n t _ V a t A m o u n t L i n e < / L i n e A m o u n t _ V a t A m o u n t L i n e > + 
+             < L i n e A m o u n t _ V a t A m o u n t L i n e _ L b l > L i n e A m o u n t _ V a t A m o u n t L i n e _ L b l < / L i n e A m o u n t _ V a t A m o u n t L i n e _ L b l > + 
+             < N o O f V A T I d e n t i f i e r s > N o O f V A T I d e n t i f i e r s < / N o O f V A T I d e n t i f i e r s > + 
+             < V A T A m o u n t L C Y _ V A T A m o u n t L i n e > V A T A m o u n t L C Y _ V A T A m o u n t L i n e < / V A T A m o u n t L C Y _ V A T A m o u n t L i n e > + 
+             < V A T A m o u n t L C Y _ V A T A m o u n t L i n e _ L b l > V A T A m o u n t L C Y _ V A T A m o u n t L i n e _ L b l < / V A T A m o u n t L C Y _ V A T A m o u n t L i n e _ L b l > + 
+             < V A T A m o u n t _ V a t A m o u n t L i n e > V A T A m o u n t _ V a t A m o u n t L i n e < / V A T A m o u n t _ V a t A m o u n t L i n e > + 
+             < V A T A m o u n t _ V a t A m o u n t L i n e _ L b l > V A T A m o u n t _ V a t A m o u n t L i n e _ L b l < / V A T A m o u n t _ V a t A m o u n t L i n e _ L b l > + 
+             < V A T B a s e L C Y _ V A T A m o u n t L i n e > V A T B a s e L C Y _ V A T A m o u n t L i n e < / V A T B a s e L C Y _ V A T A m o u n t L i n e > + 
+             < V A T B a s e L C Y _ V A T A m o u n t L i n e _ L b l > V A T B a s e L C Y _ V A T A m o u n t L i n e _ L b l < / V A T B a s e L C Y _ V A T A m o u n t L i n e _ L b l > + 
+             < V A T B a s e _ V a t A m o u n t L i n e > V A T B a s e _ V a t A m o u n t L i n e < / V A T B a s e _ V a t A m o u n t L i n e > + 
+             < V A T B a s e _ V a t A m o u n t L i n e _ L b l > V A T B a s e _ V a t A m o u n t L i n e _ L b l < / V A T B a s e _ V a t A m o u n t L i n e _ L b l > + 
+             < V A T I d e n t i f i e r _ V a t A m o u n t L i n e > V A T I d e n t i f i e r _ V a t A m o u n t L i n e < / V A T I d e n t i f i e r _ V a t A m o u n t L i n e > + 
+             < V A T I d e n t i f i e r _ V a t A m o u n t L i n e _ L b l > V A T I d e n t i f i e r _ V a t A m o u n t L i n e _ L b l < / V A T I d e n t i f i e r _ V a t A m o u n t L i n e _ L b l > + 
+             < V A T P c t _ V a t A m o u n t L i n e > V A T P c t _ V a t A m o u n t L i n e < / V A T P c t _ V a t A m o u n t L i n e > + 
+             < V A T P c t _ V a t A m o u n t L i n e _ L b l > V A T P c t _ V a t A m o u n t L i n e _ L b l < / V A T P c t _ V a t A m o u n t L i n e _ L b l > + 
+         < / V A T A m o u n t L i n e > + 
+         < V A T C l a u s e L i n e > + 
+             < C o d e _ V A T C l a u s e L i n e > C o d e _ V A T C l a u s e L i n e < / C o d e _ V A T C l a u s e L i n e > + 
+             < C o d e _ V A T C l a u s e L i n e _ L b l > C o d e _ V A T C l a u s e L i n e _ L b l < / C o d e _ V A T C l a u s e L i n e _ L b l > + 
+             < D e s c r i p t i o n 2 _ V A T C l a u s e L i n e > D e s c r i p t i o n 2 _ V A T C l a u s e L i n e < / D e s c r i p t i o n 2 _ V A T C l a u s e L i n e > + 
+             < D e s c r i p t i o n _ V A T C l a u s e L i n e > D e s c r i p t i o n _ V A T C l a u s e L i n e < / D e s c r i p t i o n _ V A T C l a u s e L i n e > + 
+             < N o O f V A T C l a u s e s > N o O f V A T C l a u s e s < / N o O f V A T C l a u s e s > + 
+             < V A T A m o u n t _ V A T C l a u s e L i n e > V A T A m o u n t _ V A T C l a u s e L i n e < / V A T A m o u n t _ V A T C l a u s e L i n e > + 
+             < V A T I d e n t i f i e r _ V A T C l a u s e L i n e > V A T I d e n t i f i e r _ V A T C l a u s e L i n e < / V A T I d e n t i f i e r _ V A T C l a u s e L i n e > + 
+         < / V A T C l a u s e L i n e > + 
+         < R e p o r t T o t a l s L i n e > + 
+             < A m o u n t F o r m a t t e d _ R e p o r t T o t a l s L i n e > A m o u n t F o r m a t t e d _ R e p o r t T o t a l s L i n e < / A m o u n t F o r m a t t e d _ R e p o r t T o t a l s L i n e > + 
+             < A m o u n t _ R e p o r t T o t a l s L i n e > A m o u n t _ R e p o r t T o t a l s L i n e < / A m o u n t _ R e p o r t T o t a l s L i n e > + 
+             < D e s c r i p t i o n _ R e p o r t T o t a l s L i n e > D e s c r i p t i o n _ R e p o r t T o t a l s L i n e < / D e s c r i p t i o n _ R e p o r t T o t a l s L i n e > + 
+             < F o n t B o l d _ R e p o r t T o t a l s L i n e > F o n t B o l d _ R e p o r t T o t a l s L i n e < / F o n t B o l d _ R e p o r t T o t a l s L i n e > + 
+             < F o n t U n d e r l i n e _ R e p o r t T o t a l s L i n e > F o n t U n d e r l i n e _ R e p o r t T o t a l s L i n e < / F o n t U n d e r l i n e _ R e p o r t T o t a l s L i n e > + 
+         < / R e p o r t T o t a l s L i n e > + 
+         < U S R e p o r t T o t a l s L i n e > + 
+             < A m o u n t F o r m a t t e d _ U S R e p o r t T o t a l s L i n e > A m o u n t F o r m a t t e d _ U S R e p o r t T o t a l s L i n e < / A m o u n t F o r m a t t e d _ U S R e p o r t T o t a l s L i n e > + 
+             < A m o u n t _ U S R e p o r t T o t a l s L i n e > A m o u n t _ U S R e p o r t T o t a l s L i n e < / A m o u n t _ U S R e p o r t T o t a l s L i n e > + 
+             < D e s c r i p t i o n _ U S R e p o r t T o t a l s L i n e > D e s c r i p t i o n _ U S R e p o r t T o t a l s L i n e < / D e s c r i p t i o n _ U S R e p o r t T o t a l s L i n e > + 
+             < F o n t B o l d _ U S R e p o r t T o t a l s L i n e > F o n t B o l d _ U S R e p o r t T o t a l s L i n e < / F o n t B o l d _ U S R e p o r t T o t a l s L i n e > + 
+             < F o n t U n d e r l i n e _ U S R e p o r t T o t a l s L i n e > F o n t U n d e r l i n e _ U S R e p o r t T o t a l s L i n e < / F o n t U n d e r l i n e _ U S R e p o r t T o t a l s L i n e > + 
+         < / U S R e p o r t T o t a l s L i n e > + 
+         < L e t t e r T e x t > + 
+             < B o d y T e x t > B o d y T e x t < / B o d y T e x t > + 
+             < C l o s i n g T e x t > C l o s i n g T e x t < / C l o s i n g T e x t > + 
+             < G r e e t i n g T e x t > G r e e t i n g T e x t < / G r e e t i n g T e x t > + 
+             < P m t D i s c T e x t > P m t D i s c T e x t < / P m t D i s c T e x t > + 
+         < / L e t t e r T e x t > + 
+         < T o t a l s > + 
+             < A m o u n t E x e m p t F r o m S a l e s T a x > A m o u n t E x e m p t F r o m S a l e s T a x < / A m o u n t E x e m p t F r o m S a l e s T a x > + 
+             < A m o u n t E x e m p t F r o m S a l e s T a x L b l > A m o u n t E x e m p t F r o m S a l e s T a x L b l < / A m o u n t E x e m p t F r o m S a l e s T a x L b l > + 
+             < A m o u n t S u b j e c t T o S a l e s T a x > A m o u n t S u b j e c t T o S a l e s T a x < / A m o u n t S u b j e c t T o S a l e s T a x > + 
+             < A m o u n t S u b j e c t T o S a l e s T a x L b l > A m o u n t S u b j e c t T o S a l e s T a x L b l < / A m o u n t S u b j e c t T o S a l e s T a x L b l > + 
+             < C u r r e n c y C o d e > C u r r e n c y C o d e < / C u r r e n c y C o d e > + 
+             < C u r r e n c y S y m b o l > C u r r e n c y S y m b o l < / C u r r e n c y S y m b o l > + 
+             < I S Z _ T o t a l _ N e t _ W e i g h t > I S Z _ T o t a l _ N e t _ W e i g h t < / I S Z _ T o t a l _ N e t _ W e i g h t > + 
+             < T o t a l A m o u n t I n c l u d i n g V A T > T o t a l A m o u n t I n c l u d i n g V A T < / T o t a l A m o u n t I n c l u d i n g V A T > + 
+             < T o t a l E x c l u d i n g V A T T e x t > T o t a l E x c l u d i n g V A T T e x t < / T o t a l E x c l u d i n g V A T T e x t > + 
+             < T o t a l I n c l u d i n g V A T T e x t > T o t a l I n c l u d i n g V A T T e x t < / T o t a l I n c l u d i n g V A T T e x t > + 
+             < T o t a l I n v o i c e D i s c o u n t A m o u n t > T o t a l I n v o i c e D i s c o u n t A m o u n t < / T o t a l I n v o i c e D i s c o u n t A m o u n t > + 
+             < T o t a l N e t A m o u n t > T o t a l N e t A m o u n t < / T o t a l N e t A m o u n t > + 
+             < T o t a l P a y m e n t D i s c o u n t O n V A T > T o t a l P a y m e n t D i s c o u n t O n V A T < / T o t a l P a y m e n t D i s c o u n t O n V A T > + 
+             < T o t a l S u b T o t a l > T o t a l S u b T o t a l < / T o t a l S u b T o t a l > + 
+             < T o t a l S u b T o t a l M i n u s I n v o i c e D i s c o u n t > T o t a l S u b T o t a l M i n u s I n v o i c e D i s c o u n t < / T o t a l S u b T o t a l M i n u s I n v o i c e D i s c o u n t > + 
+             < T o t a l T e x t > T o t a l T e x t < / T o t a l T e x t > + 
+             < T o t a l V A T A m o u n t > T o t a l V A T A m o u n t < / T o t a l V A T A m o u n t > + 
+             < T o t a l V A T A m o u n t L C Y > T o t a l V A T A m o u n t L C Y < / T o t a l V A T A m o u n t L C Y > + 
+             < T o t a l V A T A m o u n t T e x t > T o t a l V A T A m o u n t T e x t < / T o t a l V A T A m o u n t T e x t > + 
+             < T o t a l V A T B a s e L C Y > T o t a l V A T B a s e L C Y < / T o t a l V A T B a s e L C Y > + 
+         < / T o t a l s > + 
+     < / H e a d e r > + 
+ < / N a v W o r d R e p o r t X m l P a r t > 
+</file>
+
+<file path=customXml/item2.xml><?xml version="1.0" encoding="utf-8"?>
 <b:Sources xmlns:b="http://schemas.openxmlformats.org/officeDocument/2006/bibliography" xmlns="http://schemas.openxmlformats.org/officeDocument/2006/bibliography" SelectedStyle="\APASixthEditionOfficeOnline.xsl" StyleName="APA" Version="6"/>
 </file>
 
-<file path=customXml/item2.xml>��< ? x m l   v e r s i o n = " 1 . 0 "   e n c o d i n g = " u t f - 1 6 " ? > < N a v W o r d R e p o r t X m l P a r t   x m l n s = " u r n : m i c r o s o f t - d y n a m i c s - n a v / r e p o r t s / S t a n d a r d _ S a l e s _ O r d e r _ C o n f / 1 3 0 5 / " > - 
-     < B C R e p o r t I n f o r m a t i o n > - 
-         < R e p o r t M e t a d a t a > - 
-             < E x t e n s i o n I d > E x t e n s i o n   I D < / E x t e n s i o n I d > - 
-             < E x t e n s i o n N a m e > E x t e n s i o n   N a m e < / E x t e n s i o n N a m e > - 
-             < E x t e n s i o n P u b l i s h e r > E x t e n s i o n   P u b l i s h e r < / E x t e n s i o n P u b l i s h e r > - 
-             < E x t e n s i o n V e r s i o n > E x t e n s i o n   V e r s i o n < / E x t e n s i o n V e r s i o n > - 
-             < R e p o r t I d > R e p o r t   I D < / R e p o r t I d > - 
-             < R e p o r t N a m e > R e p o r t   N a m e < / R e p o r t N a m e > - 
-             < A b o u t T h i s R e p o r t T i t l e > A b o u t   T h i s   R e p o r t   T i t l e < / A b o u t T h i s R e p o r t T i t l e > - 
-             < A b o u t T h i s R e p o r t T e x t > A b o u t   T h i s   R e p o r t   T e x t < / A b o u t T h i s R e p o r t T e x t > - 
-             < R e p o r t H e l p L i n k > R e p o r t   H e l p   L i n k < / R e p o r t H e l p L i n k > - 
-         < / R e p o r t M e t a d a t a > - 
-         < R e p o r t R e q u e s t > - 
-             < T e n a n t E n t r a I d > T e n a n t   E n t r a   I d < / T e n a n t E n t r a I d > - 
-             < E n v i r o n m e n t N a m e > E n v i r o n m e n t   N a m e < / E n v i r o n m e n t N a m e > - 
-             < E n v i r o n m e n t T y p e > E n v i r o n m e n t   T y p e < / E n v i r o n m e n t T y p e > - 
-             < C o m p a n y N a m e > C o m p a n y   N a m e < / C o m p a n y N a m e > - 
-             < C o m p a n y D i s p l a y N a m e > C o m p a n y   D i s p l a y   N a m e < / C o m p a n y D i s p l a y N a m e > - 
-             < C o m p a n y I d > C o m p a n y   I D < / C o m p a n y I d > - 
-             < U s e r N a m e > U s e r   N a m e < / U s e r N a m e > - 
-             < D a t e A n d T i m e > D a t e   a n d   T i m e < / D a t e A n d T i m e > - 
-             < L a n g u a g e > L a n g u a g e < / L a n g u a g e > - 
-             < F o r m a t R e g i o n > F o r m a t   R e g i o n < / F o r m a t R e g i o n > - 
-             < D a t e T i m e V a l u e s > - 
-                 < Y e a r > Y e a r < / Y e a r > - 
-                 < M o n t h N u m b e r > M o n t h   N u m b e r < / M o n t h N u m b e r > - 
-                 < D a y N u m b e r > D a y   N u m b e r < / D a y N u m b e r > - 
-                 < H o u r > H o u r < / H o u r > - 
-                 < M i n u t e > M i n u t e < / M i n u t e > - 
-             < / D a t e T i m e V a l u e s > - 
-         < / R e p o r t R e q u e s t > - 
-     < / B C R e p o r t I n f o r m a t i o n > - 
-     < L a b e l s > - 
-         < I S Z _ N e t W e i g h t L b l > I S Z _ N e t W e i g h t L b l < / I S Z _ N e t W e i g h t L b l > - 
-         < I S Z _ T o t a l N e t W e i g h t L b l > I S Z _ T o t a l N e t W e i g h t L b l < / I S Z _ T o t a l N e t W e i g h t L b l > - 
-     < / L a b e l s > - 
-     < H e a d e r > - 
-         < B i l l T o C o n t a c t E m a i l > B i l l T o C o n t a c t E m a i l < / B i l l T o C o n t a c t E m a i l > - 
-         < B i l l T o C o n t a c t E m a i l L b l > B i l l T o C o n t a c t E m a i l L b l < / B i l l T o C o n t a c t E m a i l L b l > - 
-         < B i l l T o C o n t a c t M o b i l e P h o n e N o > B i l l T o C o n t a c t M o b i l e P h o n e N o < / B i l l T o C o n t a c t M o b i l e P h o n e N o > - 
-         < B i l l T o C o n t a c t M o b i l e P h o n e N o L b l > B i l l T o C o n t a c t M o b i l e P h o n e N o L b l < / B i l l T o C o n t a c t M o b i l e P h o n e N o L b l > - 
-         < B i l l T o C o n t a c t P h o n e N o > B i l l T o C o n t a c t P h o n e N o < / B i l l T o C o n t a c t P h o n e N o > - 
-         < B i l l T o C o n t a c t P h o n e N o L b l > B i l l T o C o n t a c t P h o n e N o L b l < / B i l l T o C o n t a c t P h o n e N o L b l > - 
-         < B i l l t o C u s t o m e r N o _ L b l > B i l l t o C u s t o m e r N o _ L b l < / B i l l t o C u s t o m e r N o _ L b l > - 
-         < B i l l t o C u s t u m e r N o > B i l l t o C u s t u m e r N o < / B i l l t o C u s t u m e r N o > - 
-         < C o m p a n y A d d r e s s 1 > C o m p a n y A d d r e s s 1 < / C o m p a n y A d d r e s s 1 > - 
-         < C o m p a n y A d d r e s s 2 > C o m p a n y A d d r e s s 2 < / C o m p a n y A d d r e s s 2 > - 
-         < C o m p a n y A d d r e s s 3 > C o m p a n y A d d r e s s 3 < / C o m p a n y A d d r e s s 3 > - 
-         < C o m p a n y A d d r e s s 4 > C o m p a n y A d d r e s s 4 < / C o m p a n y A d d r e s s 4 > - 
-         < C o m p a n y A d d r e s s 5 > C o m p a n y A d d r e s s 5 < / C o m p a n y A d d r e s s 5 > - 
-         < C o m p a n y A d d r e s s 6 > C o m p a n y A d d r e s s 6 < / C o m p a n y A d d r e s s 6 > - 
-         < C o m p a n y A d d r e s s 7 > C o m p a n y A d d r e s s 7 < / C o m p a n y A d d r e s s 7 > - 
-         < C o m p a n y A d d r e s s 8 > C o m p a n y A d d r e s s 8 < / C o m p a n y A d d r e s s 8 > - 
-         < C o m p a n y B a n k A c c o u n t N o > C o m p a n y B a n k A c c o u n t N o < / C o m p a n y B a n k A c c o u n t N o > - 
-         < C o m p a n y B a n k A c c o u n t N o _ L b l > C o m p a n y B a n k A c c o u n t N o _ L b l < / C o m p a n y B a n k A c c o u n t N o _ L b l > - 
-         < C o m p a n y B a n k B r a n c h N o > C o m p a n y B a n k B r a n c h N o < / C o m p a n y B a n k B r a n c h N o > - 
-         < C o m p a n y B a n k B r a n c h N o _ L b l > C o m p a n y B a n k B r a n c h N o _ L b l < / C o m p a n y B a n k B r a n c h N o _ L b l > - 
-         < C o m p a n y B a n k N a m e > C o m p a n y B a n k N a m e < / C o m p a n y B a n k N a m e > - 
-         < C o m p a n y B a n k N a m e _ L b l > C o m p a n y B a n k N a m e _ L b l < / C o m p a n y B a n k N a m e _ L b l > - 
-         < C o m p a n y C u s t o m G i r o > C o m p a n y C u s t o m G i r o < / C o m p a n y C u s t o m G i r o > - 
-         < C o m p a n y C u s t o m G i r o _ L b l > C o m p a n y C u s t o m G i r o _ L b l < / C o m p a n y C u s t o m G i r o _ L b l > - 
-         < C o m p a n y E M a i l > C o m p a n y E M a i l < / C o m p a n y E M a i l > - 
-         < C o m p a n y G i r o N o > C o m p a n y G i r o N o < / C o m p a n y G i r o N o > - 
-         < C o m p a n y G i r o N o _ L b l > C o m p a n y G i r o N o _ L b l < / C o m p a n y G i r o N o _ L b l > - 
-         < C o m p a n y H o m e P a g e > C o m p a n y H o m e P a g e < / C o m p a n y H o m e P a g e > - 
-         < C o m p a n y I B A N > C o m p a n y I B A N < / C o m p a n y I B A N > - 
-         < C o m p a n y I B A N _ L b l > C o m p a n y I B A N _ L b l < / C o m p a n y I B A N _ L b l > - 
-         < C o m p a n y L e g a l O f f i c e > C o m p a n y L e g a l O f f i c e < / C o m p a n y L e g a l O f f i c e > - 
-         < C o m p a n y L e g a l O f f i c e _ L b l > C o m p a n y L e g a l O f f i c e _ L b l < / C o m p a n y L e g a l O f f i c e _ L b l > - 
-         < C o m p a n y L e g a l S t a t e m e n t > C o m p a n y L e g a l S t a t e m e n t < / C o m p a n y L e g a l S t a t e m e n t > - 
-         < C o m p a n y L o g o P o s i t i o n > C o m p a n y L o g o P o s i t i o n < / C o m p a n y L o g o P o s i t i o n > - 
-         < C o m p a n y P h o n e N o > C o m p a n y P h o n e N o < / C o m p a n y P h o n e N o > - 
-         < C o m p a n y P h o n e N o _ L b l > C o m p a n y P h o n e N o _ L b l < / C o m p a n y P h o n e N o _ L b l > - 
-         < C o m p a n y P i c t u r e > C o m p a n y P i c t u r e < / C o m p a n y P i c t u r e > - 
-         < C o m p a n y R e g i s t r a t i o n N u m b e r > C o m p a n y R e g i s t r a t i o n N u m b e r < / C o m p a n y R e g i s t r a t i o n N u m b e r > - 
-         < C o m p a n y R e g i s t r a t i o n N u m b e r _ L b l > C o m p a n y R e g i s t r a t i o n N u m b e r _ L b l < / C o m p a n y R e g i s t r a t i o n N u m b e r _ L b l > - 
-         < C o m p a n y S W I F T > C o m p a n y S W I F T < / C o m p a n y S W I F T > - 
-         < C o m p a n y S W I F T _ L b l > C o m p a n y S W I F T _ L b l < / C o m p a n y S W I F T _ L b l > - 
-         < C o m p a n y V A T R e g i s t r a t i o n N o > C o m p a n y V A T R e g i s t r a t i o n N o < / C o m p a n y V A T R e g i s t r a t i o n N o > - 
-         < C o m p a n y V A T R e g i s t r a t i o n N o _ L b l > C o m p a n y V A T R e g i s t r a t i o n N o _ L b l < / C o m p a n y V A T R e g i s t r a t i o n N o _ L b l > - 
-         < C o m p a n y V A T R e g N o > C o m p a n y V A T R e g N o < / C o m p a n y V A T R e g N o > - 
-         < C o m p a n y V A T R e g N o _ L b l > C o m p a n y V A T R e g N o _ L b l < / C o m p a n y V A T R e g N o _ L b l > - 
-         < C o p y _ L b l > C o p y _ L b l < / C o p y _ L b l > - 
-         < C u s t o m e r A d d r e s s 1 > C u s t o m e r A d d r e s s 1 < / C u s t o m e r A d d r e s s 1 > - 
-         < C u s t o m e r A d d r e s s 2 > C u s t o m e r A d d r e s s 2 < / C u s t o m e r A d d r e s s 2 > - 
-         < C u s t o m e r A d d r e s s 3 > C u s t o m e r A d d r e s s 3 < / C u s t o m e r A d d r e s s 3 > - 
-         < C u s t o m e r A d d r e s s 4 > C u s t o m e r A d d r e s s 4 < / C u s t o m e r A d d r e s s 4 > - 
-         < C u s t o m e r A d d r e s s 5 > C u s t o m e r A d d r e s s 5 < / C u s t o m e r A d d r e s s 5 > - 
-         < C u s t o m e r A d d r e s s 6 > C u s t o m e r A d d r e s s 6 < / C u s t o m e r A d d r e s s 6 > - 
-         < C u s t o m e r A d d r e s s 7 > C u s t o m e r A d d r e s s 7 < / C u s t o m e r A d d r e s s 7 > - 
-         < C u s t o m e r A d d r e s s 8 > C u s t o m e r A d d r e s s 8 < / C u s t o m e r A d d r e s s 8 > - 
-         < C u s t o m e r P o s t a l B a r C o d e > C u s t o m e r P o s t a l B a r C o d e < / C u s t o m e r P o s t a l B a r C o d e > - 
-         < D o c u m e n t C o p y T e x t > D o c u m e n t C o p y T e x t < / D o c u m e n t C o p y T e x t > - 
-         < D o c u m e n t D a t e > D o c u m e n t D a t e < / D o c u m e n t D a t e > - 
-         < D o c u m e n t D a t e _ L b l > D o c u m e n t D a t e _ L b l < / D o c u m e n t D a t e _ L b l > - 
-         < D o c u m e n t N o > D o c u m e n t N o < / D o c u m e n t N o > - 
-         < D o c u m e n t N o _ L b l > D o c u m e n t N o _ L b l < / D o c u m e n t N o _ L b l > - 
-         < D o c u m e n t T i t l e > D o c u m e n t T i t l e < / D o c u m e n t T i t l e > - 
-         < D u e D a t e > D u e D a t e < / D u e D a t e > - 
-         < D u e D a t e _ L b l > D u e D a t e _ L b l < / D u e D a t e _ L b l > - 
-         < E M a i l _ L b l > E M a i l _ L b l < / E M a i l _ L b l > - 
-         < E x c h a n g e R a t e A s T e x t > E x c h a n g e R a t e A s T e x t < / E x c h a n g e R a t e A s T e x t > - 
-         < E x t D o c N o _ S a l e s H e a d e r > E x t D o c N o _ S a l e s H e a d e r < / E x t D o c N o _ S a l e s H e a d e r > - 
-         < E x t D o c N o _ S a l e s H e a d e r _ L b l > E x t D o c N o _ S a l e s H e a d e r _ L b l < / E x t D o c N o _ S a l e s H e a d e r _ L b l > - 
-         < G l o b a l L o c a t i o n N u m b e r > G l o b a l L o c a t i o n N u m b e r < / G l o b a l L o c a t i o n N u m b e r > - 
-         < G l o b a l L o c a t i o n N u m b e r _ L b l > G l o b a l L o c a t i o n N u m b e r _ L b l < / G l o b a l L o c a t i o n N u m b e r _ L b l > - 
-         < H o m e P a g e _ L b l > H o m e P a g e _ L b l < / H o m e P a g e _ L b l > - 
-         < I n v o i c e D i s c o u n t A m o u n t _ L b l > I n v o i c e D i s c o u n t A m o u n t _ L b l < / I n v o i c e D i s c o u n t A m o u n t _ L b l > - 
-         < I n v o i c e D i s c o u n t B a s e A m o u n t _ L b l > I n v o i c e D i s c o u n t B a s e A m o u n t _ L b l < / I n v o i c e D i s c o u n t B a s e A m o u n t _ L b l > - 
-         < L e g a l E n t i t y T y p e > L e g a l E n t i t y T y p e < / L e g a l E n t i t y T y p e > - 
-         < L e g a l E n t i t y T y p e _ L b l > L e g a l E n t i t y T y p e _ L b l < / L e g a l E n t i t y T y p e _ L b l > - 
-         < L i n e A m o u n t A f t e r I n v o i c e D i s c o u n t _ L b l > L i n e A m o u n t A f t e r I n v o i c e D i s c o u n t _ L b l < / L i n e A m o u n t A f t e r I n v o i c e D i s c o u n t _ L b l > - 
-         < L o c a l C u r r e n c y _ L b l > L o c a l C u r r e n c y _ L b l < / L o c a l C u r r e n c y _ L b l > - 
-         < P a g e _ L b l > P a g e _ L b l < / P a g e _ L b l > - 
-         < P a y m e n t M e t h o d D e s c r i p t i o n > P a y m e n t M e t h o d D e s c r i p t i o n < / P a y m e n t M e t h o d D e s c r i p t i o n > - 
-         < P a y m e n t M e t h o d D e s c r i p t i o n _ L b l > P a y m e n t M e t h o d D e s c r i p t i o n _ L b l < / P a y m e n t M e t h o d D e s c r i p t i o n _ L b l > - 
-         < P a y m e n t T e r m s D e s c r i p t i o n > P a y m e n t T e r m s D e s c r i p t i o n < / P a y m e n t T e r m s D e s c r i p t i o n > - 
-         < P a y m e n t T e r m s D e s c r i p t i o n _ L b l > P a y m e n t T e r m s D e s c r i p t i o n _ L b l < / P a y m e n t T e r m s D e s c r i p t i o n _ L b l > - 
-         < P O N u m b e r _ L b l > P O N u m b e r _ L b l < / P O N u m b e r _ L b l > - 
-         < P r i c e s I n c l u d i n g V A T > P r i c e s I n c l u d i n g V A T < / P r i c e s I n c l u d i n g V A T > - 
-         < P r i c e s I n c l u d i n g V A T Y e s N o > P r i c e s I n c l u d i n g V A T Y e s N o < / P r i c e s I n c l u d i n g V A T Y e s N o > - 
-         < P r i c e s I n c l u d i n g V A T _ L b l > P r i c e s I n c l u d i n g V A T _ L b l < / P r i c e s I n c l u d i n g V A T _ L b l > - 
-         < Q u o t e N o > Q u o t e N o < / Q u o t e N o > - 
-         < Q u o t e N o _ L b l > Q u o t e N o _ L b l < / Q u o t e N o _ L b l > - 
-         < S a l e s I n v o i c e L i n e D i s c o u n t _ L b l > S a l e s I n v o i c e L i n e D i s c o u n t _ L b l < / S a l e s I n v o i c e L i n e D i s c o u n t _ L b l > - 
-         < S a l e s P e r s o n B l a n k _ L b l > S a l e s P e r s o n B l a n k _ L b l < / S a l e s P e r s o n B l a n k _ L b l > - 
-         < S a l e s P e r s o n N a m e > S a l e s P e r s o n N a m e < / S a l e s P e r s o n N a m e > - 
-         < S a l e s P e r s o n _ L b l > S a l e s P e r s o n _ L b l < / S a l e s P e r s o n _ L b l > - 
-         < S a l e s p e r s o n _ L b l 2 > S a l e s p e r s o n _ L b l 2 < / S a l e s p e r s o n _ L b l 2 > - 
-         < S e l l T o C o n t a c t E m a i l > S e l l T o C o n t a c t E m a i l < / S e l l T o C o n t a c t E m a i l > - 
-         < S e l l T o C o n t a c t E m a i l L b l > S e l l T o C o n t a c t E m a i l L b l < / S e l l T o C o n t a c t E m a i l L b l > - 
-         < S e l l T o C o n t a c t M o b i l e P h o n e N o > S e l l T o C o n t a c t M o b i l e P h o n e N o < / S e l l T o C o n t a c t M o b i l e P h o n e N o > - 
-         < S e l l T o C o n t a c t M o b i l e P h o n e N o L b l > S e l l T o C o n t a c t M o b i l e P h o n e N o L b l < / S e l l T o C o n t a c t M o b i l e P h o n e N o L b l > - 
-         < S e l l T o C o n t a c t P h o n e N o > S e l l T o C o n t a c t P h o n e N o < / S e l l T o C o n t a c t P h o n e N o > - 
-         < S e l l T o C o n t a c t P h o n e N o L b l > S e l l T o C o n t a c t P h o n e N o L b l < / S e l l T o C o n t a c t P h o n e N o L b l > - 
-         < S e l l t o C u s t o m e r N o > S e l l t o C u s t o m e r N o < / S e l l t o C u s t o m e r N o > - 
-         < S e l l t o C u s t o m e r N o _ L b l > S e l l t o C u s t o m e r N o _ L b l < / S e l l t o C u s t o m e r N o _ L b l > - 
-         < S e l l T o F a x N o > S e l l T o F a x N o < / S e l l T o F a x N o > - 
-         < S e l l T o P h o n e N o > S e l l T o P h o n e N o < / S e l l T o P h o n e N o > - 
-         < S h i p m e n t D a t e > S h i p m e n t D a t e < / S h i p m e n t D a t e > - 
-         < S h i p m e n t D a t e _ L b l > S h i p m e n t D a t e _ L b l < / S h i p m e n t D a t e _ L b l > - 
-         < S h i p m e n t M e t h o d D e s c r i p t i o n > S h i p m e n t M e t h o d D e s c r i p t i o n < / S h i p m e n t M e t h o d D e s c r i p t i o n > - 
-         < S h i p m e n t M e t h o d D e s c r i p t i o n _ L b l > S h i p m e n t M e t h o d D e s c r i p t i o n _ L b l < / S h i p m e n t M e t h o d D e s c r i p t i o n _ L b l > - 
-         < S h i p m e n t _ L b l > S h i p m e n t _ L b l < / S h i p m e n t _ L b l > - 
-         < S h i p T o A d d r e s s 1 > S h i p T o A d d r e s s 1 < / S h i p T o A d d r e s s 1 > - 
-         < S h i p T o A d d r e s s 2 > S h i p T o A d d r e s s 2 < / S h i p T o A d d r e s s 2 > - 
-         < S h i p T o A d d r e s s 3 > S h i p T o A d d r e s s 3 < / S h i p T o A d d r e s s 3 > - 
-         < S h i p T o A d d r e s s 4 > S h i p T o A d d r e s s 4 < / S h i p T o A d d r e s s 4 > - 
-         < S h i p T o A d d r e s s 5 > S h i p T o A d d r e s s 5 < / S h i p T o A d d r e s s 5 > - 
-         < S h i p T o A d d r e s s 6 > S h i p T o A d d r e s s 6 < / S h i p T o A d d r e s s 6 > - 
-         < S h i p T o A d d r e s s 7 > S h i p T o A d d r e s s 7 < / S h i p T o A d d r e s s 7 > - 
-         < S h i p T o A d d r e s s 8 > S h i p T o A d d r e s s 8 < / S h i p T o A d d r e s s 8 > - 
-         < S h i p T o A d d r e s s _ L b l > S h i p T o A d d r e s s _ L b l < / S h i p T o A d d r e s s _ L b l > - 
-         < S h i p T o P h o n e N o > S h i p T o P h o n e N o < / S h i p T o P h o n e N o > - 
-         < S h o w S h i p p i n g A d d r e s s > S h o w S h i p p i n g A d d r e s s < / S h o w S h i p p i n g A d d r e s s > - 
-         < S h o w W o r k D e s c r i p t i o n > S h o w W o r k D e s c r i p t i o n < / S h o w W o r k D e s c r i p t i o n > - 
-         < S u b t o t a l _ L b l > S u b t o t a l _ L b l < / S u b t o t a l _ L b l > - 
-         < T o t a l _ L b l > T o t a l _ L b l < / T o t a l _ L b l > - 
-         < V A T A m o u n t S p e c i f i c a t i o n _ L b l > V A T A m o u n t S p e c i f i c a t i o n _ L b l < / V A T A m o u n t S p e c i f i c a t i o n _ L b l > - 
-         < V A T A m o u n t _ L b l > V A T A m o u n t _ L b l < / V A T A m o u n t _ L b l > - 
-         < V A T B a s e _ L b l > V A T B a s e _ L b l < / V A T B a s e _ L b l > - 
-         < V A T C l a u s e s _ L b l > V A T C l a u s e s _ L b l < / V A T C l a u s e s _ L b l > - 
-         < V A T C l a u s e _ L b l > V A T C l a u s e _ L b l < / V A T C l a u s e _ L b l > - 
-         < V A T I d e n t i f i e r _ L b l > V A T I d e n t i f i e r _ L b l < / V A T I d e n t i f i e r _ L b l > - 
-         < V A T P e r c e n t a g e _ L b l > V A T P e r c e n t a g e _ L b l < / V A T P e r c e n t a g e _ L b l > - 
-         < V A T R e g i s t r a t i o n N o > V A T R e g i s t r a t i o n N o < / V A T R e g i s t r a t i o n N o > - 
-         < V A T R e g i s t r a t i o n N o _ L b l > V A T R e g i s t r a t i o n N o _ L b l < / V A T R e g i s t r a t i o n N o _ L b l > - 
-         < Y o u r R e f e r e n c e > Y o u r R e f e r e n c e < / Y o u r R e f e r e n c e > - 
-         < Y o u r R e f e r e n c e _ L b l > Y o u r R e f e r e n c e _ L b l < / Y o u r R e f e r e n c e _ L b l > - 
-         < L i n e > - 
-             < A m o u n t E x c l u d i n g V A T _ L i n e > A m o u n t E x c l u d i n g V A T _ L i n e < / A m o u n t E x c l u d i n g V A T _ L i n e > - 
-             < A m o u n t E x c l u d i n g V A T _ L i n e _ L b l > A m o u n t E x c l u d i n g V A T _ L i n e _ L b l < / A m o u n t E x c l u d i n g V A T _ L i n e _ L b l > - 
-             < A m o u n t I n c l u d i n g V A T _ L i n e > A m o u n t I n c l u d i n g V A T _ L i n e < / A m o u n t I n c l u d i n g V A T _ L i n e > - 
-             < A m o u n t I n c l u d i n g V A T _ L i n e _ L b l > A m o u n t I n c l u d i n g V A T _ L i n e _ L b l < / A m o u n t I n c l u d i n g V A T _ L i n e _ L b l > - 
-             < D e s c r i p t i o n _ L i n e > D e s c r i p t i o n _ L i n e < / D e s c r i p t i o n _ L i n e > - 
-             < D e s c r i p t i o n _ L i n e _ L b l > D e s c r i p t i o n _ L i n e _ L b l < / D e s c r i p t i o n _ L i n e _ L b l > - 
-             < I S Z _ N e t W e i g h t _ L i n e > I S Z _ N e t W e i g h t _ L i n e < / I S Z _ N e t W e i g h t _ L i n e > - 
-             < I t e m N o _ L i n e > I t e m N o _ L i n e < / I t e m N o _ L i n e > - 
-             < I t e m N o _ L i n e _ L b l > I t e m N o _ L i n e _ L b l < / I t e m N o _ L i n e _ L b l > - 
-             < I t e m R e f e r e n c e N o > I t e m R e f e r e n c e N o < / I t e m R e f e r e n c e N o > - 
-             < I t e m R e f e r e n c e N o _ L b l > I t e m R e f e r e n c e N o _ L b l < / I t e m R e f e r e n c e N o _ L b l > - 
-             < L i n e A m o u n t _ L b l > L i n e A m o u n t _ L b l < / L i n e A m o u n t _ L b l > - 
-             < L i n e A m o u n t _ L i n e > L i n e A m o u n t _ L i n e < / L i n e A m o u n t _ L i n e > - 
-             < L i n e A m o u n t _ L i n e _ L b l > L i n e A m o u n t _ L i n e _ L b l < / L i n e A m o u n t _ L i n e _ L b l > - 
-             < L i n e D i s c o u n t P e r c e n t T e x t _ L i n e > L i n e D i s c o u n t P e r c e n t T e x t _ L i n e < / L i n e D i s c o u n t P e r c e n t T e x t _ L i n e > - 
-             < L i n e D i s c o u n t P e r c e n t _ L i n e > L i n e D i s c o u n t P e r c e n t _ L i n e < / L i n e D i s c o u n t P e r c e n t _ L i n e > - 
-             < L i n e N o _ L i n e > L i n e N o _ L i n e < / L i n e N o _ L i n e > - 
-             < P l a n n e d S h i p m e n t D a t e _ L i n e > P l a n n e d S h i p m e n t D a t e _ L i n e < / P l a n n e d S h i p m e n t D a t e _ L i n e > - 
-             < P l a n n e d S h i p m e n t D a t e _ L i n e _ L b l > P l a n n e d S h i p m e n t D a t e _ L i n e _ L b l < / P l a n n e d S h i p m e n t D a t e _ L i n e _ L b l > - 
-             < Q u a n t i t y _ L i n e > Q u a n t i t y _ L i n e < / Q u a n t i t y _ L i n e > - 
-             < Q u a n t i t y _ L i n e _ L b l > Q u a n t i t y _ L i n e _ L b l < / Q u a n t i t y _ L i n e _ L b l > - 
-             < S h i p m e n t D a t e _ L i n e > S h i p m e n t D a t e _ L i n e < / S h i p m e n t D a t e _ L i n e > - 
-             < S h i p m e n t D a t e _ L i n e _ L b l > S h i p m e n t D a t e _ L i n e _ L b l < / S h i p m e n t D a t e _ L i n e _ L b l > - 
-             < T r a n s H e a d e r A m o u n t > T r a n s H e a d e r A m o u n t < / T r a n s H e a d e r A m o u n t > - 
-             < T y p e _ L i n e > T y p e _ L i n e < / T y p e _ L i n e > - 
-             < U n i t O f M e a s u r e > U n i t O f M e a s u r e < / U n i t O f M e a s u r e > - 
-             < U n i t O f M e a s u r e _ L b l > U n i t O f M e a s u r e _ L b l < / U n i t O f M e a s u r e _ L b l > - 
-             < U n i t P r i c e > U n i t P r i c e < / U n i t P r i c e > - 
-             < U n i t P r i c e _ L b l > U n i t P r i c e _ L b l < / U n i t P r i c e _ L b l > - 
-             < U n i t P r i c e _ L b l 2 > U n i t P r i c e _ L b l 2 < / U n i t P r i c e _ L b l 2 > - 
-             < U n i t _ L b l > U n i t _ L b l < / U n i t _ L b l > - 
-             < V A T I d e n t i f i e r _ L i n e > V A T I d e n t i f i e r _ L i n e < / V A T I d e n t i f i e r _ L i n e > - 
-             < V A T I d e n t i f i e r _ L i n e _ L b l > V A T I d e n t i f i e r _ L i n e _ L b l < / V A T I d e n t i f i e r _ L i n e _ L b l > - 
-             < V A T P c t _ L i n e > V A T P c t _ L i n e < / V A T P c t _ L i n e > - 
-             < V A T P c t _ L i n e _ L b l > V A T P c t _ L i n e _ L b l < / V A T P c t _ L i n e _ L b l > - 
-             < A s s e m b l y L i n e > - 
-                 < D e s c r i p t i o n _ A s s e m b l y L i n e > D e s c r i p t i o n _ A s s e m b l y L i n e < / D e s c r i p t i o n _ A s s e m b l y L i n e > - 
-                 < L i n e N o _ A s s e m b l y L i n e > L i n e N o _ A s s e m b l y L i n e < / L i n e N o _ A s s e m b l y L i n e > - 
-                 < Q u a n t i t y _ A s s e m b l y L i n e > Q u a n t i t y _ A s s e m b l y L i n e < / Q u a n t i t y _ A s s e m b l y L i n e > - 
-                 < U n i t O f M e a s u r e _ A s s e m b l y L i n e > U n i t O f M e a s u r e _ A s s e m b l y L i n e < / U n i t O f M e a s u r e _ A s s e m b l y L i n e > - 
-                 < V a r i a n t C o d e _ A s s e m b l y L i n e > V a r i a n t C o d e _ A s s e m b l y L i n e < / V a r i a n t C o d e _ A s s e m b l y L i n e > - 
-             < / A s s e m b l y L i n e > - 
-         < / L i n e > - 
-         < W o r k D e s c r i p t i o n L i n e s > - 
-             < W o r k D e s c r i p t i o n L i n e > W o r k D e s c r i p t i o n L i n e < / W o r k D e s c r i p t i o n L i n e > - 
-             < W o r k D e s c r i p t i o n L i n e N u m b e r > W o r k D e s c r i p t i o n L i n e N u m b e r < / W o r k D e s c r i p t i o n L i n e N u m b e r > - 
-         < / W o r k D e s c r i p t i o n L i n e s > - 
-         < V A T A m o u n t L i n e > - 
-             < I n v o i c e D i s c o u n t A m o u n t _ V A T A m o u n t L i n e > I n v o i c e D i s c o u n t A m o u n t _ V A T A m o u n t L i n e < / I n v o i c e D i s c o u n t A m o u n t _ V A T A m o u n t L i n e > - 
-             < I n v o i c e D i s c o u n t A m o u n t _ V A T A m o u n t L i n e _ L b l > I n v o i c e D i s c o u n t A m o u n t _ V A T A m o u n t L i n e _ L b l < / I n v o i c e D i s c o u n t A m o u n t _ V A T A m o u n t L i n e _ L b l > - 
-             < I n v o i c e D i s c o u n t B a s e A m o u n t _ V A T A m o u n t L i n e > I n v o i c e D i s c o u n t B a s e A m o u n t _ V A T A m o u n t L i n e < / I n v o i c e D i s c o u n t B a s e A m o u n t _ V A T A m o u n t L i n e > - 
-             < I n v o i c e D i s c o u n t B a s e A m o u n t _ V A T A m o u n t L i n e _ L b l > I n v o i c e D i s c o u n t B a s e A m o u n t _ V A T A m o u n t L i n e _ L b l < / I n v o i c e D i s c o u n t B a s e A m o u n t _ V A T A m o u n t L i n e _ L b l > - 
-             < L i n e A m o u n t _ V a t A m o u n t L i n e > L i n e A m o u n t _ V a t A m o u n t L i n e < / L i n e A m o u n t _ V a t A m o u n t L i n e > - 
-             < L i n e A m o u n t _ V a t A m o u n t L i n e _ L b l > L i n e A m o u n t _ V a t A m o u n t L i n e _ L b l < / L i n e A m o u n t _ V a t A m o u n t L i n e _ L b l > - 
-             < N o O f V A T I d e n t i f i e r s > N o O f V A T I d e n t i f i e r s < / N o O f V A T I d e n t i f i e r s > - 
-             < V A T A m o u n t L C Y _ V A T A m o u n t L i n e > V A T A m o u n t L C Y _ V A T A m o u n t L i n e < / V A T A m o u n t L C Y _ V A T A m o u n t L i n e > - 
-             < V A T A m o u n t L C Y _ V A T A m o u n t L i n e _ L b l > V A T A m o u n t L C Y _ V A T A m o u n t L i n e _ L b l < / V A T A m o u n t L C Y _ V A T A m o u n t L i n e _ L b l > - 
-             < V A T A m o u n t _ V a t A m o u n t L i n e > V A T A m o u n t _ V a t A m o u n t L i n e < / V A T A m o u n t _ V a t A m o u n t L i n e > - 
-             < V A T A m o u n t _ V a t A m o u n t L i n e _ L b l > V A T A m o u n t _ V a t A m o u n t L i n e _ L b l < / V A T A m o u n t _ V a t A m o u n t L i n e _ L b l > - 
-             < V A T B a s e L C Y _ V A T A m o u n t L i n e > V A T B a s e L C Y _ V A T A m o u n t L i n e < / V A T B a s e L C Y _ V A T A m o u n t L i n e > - 
-             < V A T B a s e L C Y _ V A T A m o u n t L i n e _ L b l > V A T B a s e L C Y _ V A T A m o u n t L i n e _ L b l < / V A T B a s e L C Y _ V A T A m o u n t L i n e _ L b l > - 
-             < V A T B a s e _ V a t A m o u n t L i n e > V A T B a s e _ V a t A m o u n t L i n e < / V A T B a s e _ V a t A m o u n t L i n e > - 
-             < V A T B a s e _ V a t A m o u n t L i n e _ L b l > V A T B a s e _ V a t A m o u n t L i n e _ L b l < / V A T B a s e _ V a t A m o u n t L i n e _ L b l > - 
-             < V A T I d e n t i f i e r _ V a t A m o u n t L i n e > V A T I d e n t i f i e r _ V a t A m o u n t L i n e < / V A T I d e n t i f i e r _ V a t A m o u n t L i n e > - 
-             < V A T I d e n t i f i e r _ V a t A m o u n t L i n e _ L b l > V A T I d e n t i f i e r _ V a t A m o u n t L i n e _ L b l < / V A T I d e n t i f i e r _ V a t A m o u n t L i n e _ L b l > - 
-             < V A T P c t _ V a t A m o u n t L i n e > V A T P c t _ V a t A m o u n t L i n e < / V A T P c t _ V a t A m o u n t L i n e > - 
-             < V A T P c t _ V a t A m o u n t L i n e _ L b l > V A T P c t _ V a t A m o u n t L i n e _ L b l < / V A T P c t _ V a t A m o u n t L i n e _ L b l > - 
-         < / V A T A m o u n t L i n e > - 
-         < V A T C l a u s e L i n e > - 
-             < C o d e _ V A T C l a u s e L i n e > C o d e _ V A T C l a u s e L i n e < / C o d e _ V A T C l a u s e L i n e > - 
-             < C o d e _ V A T C l a u s e L i n e _ L b l > C o d e _ V A T C l a u s e L i n e _ L b l < / C o d e _ V A T C l a u s e L i n e _ L b l > - 
-             < D e s c r i p t i o n 2 _ V A T C l a u s e L i n e > D e s c r i p t i o n 2 _ V A T C l a u s e L i n e < / D e s c r i p t i o n 2 _ V A T C l a u s e L i n e > - 
-             < D e s c r i p t i o n _ V A T C l a u s e L i n e > D e s c r i p t i o n _ V A T C l a u s e L i n e < / D e s c r i p t i o n _ V A T C l a u s e L i n e > - 
-             < N o O f V A T C l a u s e s > N o O f V A T C l a u s e s < / N o O f V A T C l a u s e s > - 
-             < V A T A m o u n t _ V A T C l a u s e L i n e > V A T A m o u n t _ V A T C l a u s e L i n e < / V A T A m o u n t _ V A T C l a u s e L i n e > - 
-             < V A T I d e n t i f i e r _ V A T C l a u s e L i n e > V A T I d e n t i f i e r _ V A T C l a u s e L i n e < / V A T I d e n t i f i e r _ V A T C l a u s e L i n e > - 
-         < / V A T C l a u s e L i n e > - 
-         < R e p o r t T o t a l s L i n e > - 
-             < A m o u n t F o r m a t t e d _ R e p o r t T o t a l s L i n e > A m o u n t F o r m a t t e d _ R e p o r t T o t a l s L i n e < / A m o u n t F o r m a t t e d _ R e p o r t T o t a l s L i n e > - 
-             < A m o u n t _ R e p o r t T o t a l s L i n e > A m o u n t _ R e p o r t T o t a l s L i n e < / A m o u n t _ R e p o r t T o t a l s L i n e > - 
-             < D e s c r i p t i o n _ R e p o r t T o t a l s L i n e > D e s c r i p t i o n _ R e p o r t T o t a l s L i n e < / D e s c r i p t i o n _ R e p o r t T o t a l s L i n e > - 
-             < F o n t B o l d _ R e p o r t T o t a l s L i n e > F o n t B o l d _ R e p o r t T o t a l s L i n e < / F o n t B o l d _ R e p o r t T o t a l s L i n e > - 
-             < F o n t U n d e r l i n e _ R e p o r t T o t a l s L i n e > F o n t U n d e r l i n e _ R e p o r t T o t a l s L i n e < / F o n t U n d e r l i n e _ R e p o r t T o t a l s L i n e > - 
-         < / R e p o r t T o t a l s L i n e > - 
-         < U S R e p o r t T o t a l s L i n e > - 
-             < A m o u n t F o r m a t t e d _ U S R e p o r t T o t a l s L i n e > A m o u n t F o r m a t t e d _ U S R e p o r t T o t a l s L i n e < / A m o u n t F o r m a t t e d _ U S R e p o r t T o t a l s L i n e > - 
-             < A m o u n t _ U S R e p o r t T o t a l s L i n e > A m o u n t _ U S R e p o r t T o t a l s L i n e < / A m o u n t _ U S R e p o r t T o t a l s L i n e > - 
-             < D e s c r i p t i o n _ U S R e p o r t T o t a l s L i n e > D e s c r i p t i o n _ U S R e p o r t T o t a l s L i n e < / D e s c r i p t i o n _ U S R e p o r t T o t a l s L i n e > - 
-             < F o n t B o l d _ U S R e p o r t T o t a l s L i n e > F o n t B o l d _ U S R e p o r t T o t a l s L i n e < / F o n t B o l d _ U S R e p o r t T o t a l s L i n e > - 
-             < F o n t U n d e r l i n e _ U S R e p o r t T o t a l s L i n e > F o n t U n d e r l i n e _ U S R e p o r t T o t a l s L i n e < / F o n t U n d e r l i n e _ U S R e p o r t T o t a l s L i n e > - 
-         < / U S R e p o r t T o t a l s L i n e > - 
-         < L e t t e r T e x t > - 
-             < B o d y T e x t > B o d y T e x t < / B o d y T e x t > - 
-             < C l o s i n g T e x t > C l o s i n g T e x t < / C l o s i n g T e x t > - 
-             < G r e e t i n g T e x t > G r e e t i n g T e x t < / G r e e t i n g T e x t > - 
-             < P m t D i s c T e x t > P m t D i s c T e x t < / P m t D i s c T e x t > - 
-         < / L e t t e r T e x t > - 
-         < T o t a l s > - 
-             < A m o u n t E x e m p t F r o m S a l e s T a x > A m o u n t E x e m p t F r o m S a l e s T a x < / A m o u n t E x e m p t F r o m S a l e s T a x > - 
-             < A m o u n t E x e m p t F r o m S a l e s T a x L b l > A m o u n t E x e m p t F r o m S a l e s T a x L b l < / A m o u n t E x e m p t F r o m S a l e s T a x L b l > - 
-             < A m o u n t S u b j e c t T o S a l e s T a x > A m o u n t S u b j e c t T o S a l e s T a x < / A m o u n t S u b j e c t T o S a l e s T a x > - 
-             < A m o u n t S u b j e c t T o S a l e s T a x L b l > A m o u n t S u b j e c t T o S a l e s T a x L b l < / A m o u n t S u b j e c t T o S a l e s T a x L b l > - 
-             < C u r r e n c y C o d e > C u r r e n c y C o d e < / C u r r e n c y C o d e > - 
-             < C u r r e n c y S y m b o l > C u r r e n c y S y m b o l < / C u r r e n c y S y m b o l > - 
-             < I S Z _ T o t a l _ N e t _ W e i g h t > I S Z _ T o t a l _ N e t _ W e i g h t < / I S Z _ T o t a l _ N e t _ W e i g h t > - 
-             < T o t a l A m o u n t I n c l u d i n g V A T > T o t a l A m o u n t I n c l u d i n g V A T < / T o t a l A m o u n t I n c l u d i n g V A T > - 
-             < T o t a l E x c l u d i n g V A T T e x t > T o t a l E x c l u d i n g V A T T e x t < / T o t a l E x c l u d i n g V A T T e x t > - 
-             < T o t a l I n c l u d i n g V A T T e x t > T o t a l I n c l u d i n g V A T T e x t < / T o t a l I n c l u d i n g V A T T e x t > - 
-             < T o t a l I n v o i c e D i s c o u n t A m o u n t > T o t a l I n v o i c e D i s c o u n t A m o u n t < / T o t a l I n v o i c e D i s c o u n t A m o u n t > - 
-             < T o t a l N e t A m o u n t > T o t a l N e t A m o u n t < / T o t a l N e t A m o u n t > - 
-             < T o t a l P a y m e n t D i s c o u n t O n V A T > T o t a l P a y m e n t D i s c o u n t O n V A T < / T o t a l P a y m e n t D i s c o u n t O n V A T > - 
-             < T o t a l S u b T o t a l > T o t a l S u b T o t a l < / T o t a l S u b T o t a l > - 
-             < T o t a l S u b T o t a l M i n u s I n v o i c e D i s c o u n t > T o t a l S u b T o t a l M i n u s I n v o i c e D i s c o u n t < / T o t a l S u b T o t a l M i n u s I n v o i c e D i s c o u n t > - 
-             < T o t a l T e x t > T o t a l T e x t < / T o t a l T e x t > - 
-             < T o t a l V A T A m o u n t > T o t a l V A T A m o u n t < / T o t a l V A T A m o u n t > - 
-             < T o t a l V A T A m o u n t L C Y > T o t a l V A T A m o u n t L C Y < / T o t a l V A T A m o u n t L C Y > - 
-             < T o t a l V A T A m o u n t T e x t > T o t a l V A T A m o u n t T e x t < / T o t a l V A T A m o u n t T e x t > - 
-             < T o t a l V A T B a s e L C Y > T o t a l V A T B a s e L C Y < / T o t a l V A T B a s e L C Y > - 
-         < / T o t a l s > - 
-     < / H e a d e r > - 
- < / N a v W o r d R e p o r t X m l P a r t > 
-</file>
-
 <file path=customXml/itemProps1.xml><?xml version="1.0" encoding="utf-8"?>
-<ds:datastoreItem xmlns:ds="http://schemas.openxmlformats.org/officeDocument/2006/customXml" ds:itemID="{586D355B-76DF-4E8D-BF3E-CCDFF25C0D37}">
+<ds:datastoreItem xmlns:ds="http://schemas.openxmlformats.org/officeDocument/2006/customXml" ds:itemID="{2DA5746E-6ABF-42A4-90FC-585FB18B9C76}">
   <ds:schemaRefs>
-    <ds:schemaRef ds:uri="http://schemas.openxmlformats.org/officeDocument/2006/bibliography"/>
+    <ds:schemaRef ds:uri="urn:microsoft-dynamics-nav/reports/Standard_Sales_Order_Conf/1305/"/>
   </ds:schemaRefs>
 </ds:datastoreItem>
 </file>
 
 <file path=customXml/itemProps2.xml><?xml version="1.0" encoding="utf-8"?>
-<ds:datastoreItem xmlns:ds="http://schemas.openxmlformats.org/officeDocument/2006/customXml" ds:itemID="{2DA5746E-6ABF-42A4-90FC-585FB18B9C76}">
+<ds:datastoreItem xmlns:ds="http://schemas.openxmlformats.org/officeDocument/2006/customXml" ds:itemID="{586D355B-76DF-4E8D-BF3E-CCDFF25C0D37}">
   <ds:schemaRefs>
-    <ds:schemaRef ds:uri="urn:microsoft-dynamics-nav/reports/Standard_Sales_Order_Conf/1305/"/>
+    <ds:schemaRef ds:uri="http://schemas.openxmlformats.org/officeDocument/2006/bibliography"/>
   </ds:schemaRefs>
 </ds:datastoreItem>
 </file>

</xml_diff>

<commit_message>
Move Total Net Weight to Footer
</commit_message>
<xml_diff>
--- a/src/Adams/Objects/Report Extensions/Layouts/ISZ Standard Sales Order Confirmation - Net Weight.docx
+++ b/src/Adams/Objects/Report Extensions/Layouts/ISZ Standard Sales Order Confirmation - Net Weight.docx
@@ -5,14 +5,15 @@
     <w:tbl>
       <w:tblPr>
         <w:tblStyle w:val="TableGrid"/>
-        <w:tblW w:w="4868" w:type="pct"/>
+        <w:tblW w:w="4954" w:type="pct"/>
+        <w:tblInd w:w="-180" w:type="dxa"/>
         <w:tblBorders>
-          <w:top w:val="none" w:sz="0" w:space="0" w:color="auto"/>
-          <w:left w:val="none" w:sz="0" w:space="0" w:color="auto"/>
-          <w:bottom w:val="none" w:sz="0" w:space="0" w:color="auto"/>
-          <w:right w:val="none" w:sz="0" w:space="0" w:color="auto"/>
-          <w:insideH w:val="none" w:sz="0" w:space="0" w:color="auto"/>
-          <w:insideV w:val="none" w:sz="0" w:space="0" w:color="auto"/>
+          <w:top w:val="none" w:color="auto" w:sz="0" w:space="0"/>
+          <w:left w:val="none" w:color="auto" w:sz="0" w:space="0"/>
+          <w:bottom w:val="none" w:color="auto" w:sz="0" w:space="0"/>
+          <w:right w:val="none" w:color="auto" w:sz="0" w:space="0"/>
+          <w:insideH w:val="none" w:color="auto" w:sz="0" w:space="0"/>
+          <w:insideV w:val="none" w:color="auto" w:sz="0" w:space="0"/>
         </w:tblBorders>
         <w:tblCellMar>
           <w:left w:w="0" w:type="dxa"/>
@@ -21,8 +22,8 @@
         <w:tblLook w:val="04A0" w:firstRow="1" w:lastRow="0" w:firstColumn="1" w:lastColumn="0" w:noHBand="0" w:noVBand="1"/>
       </w:tblPr>
       <w:tblGrid>
-        <w:gridCol w:w="6089"/>
-        <w:gridCol w:w="4172"/>
+        <w:gridCol w:w="6269"/>
+        <w:gridCol w:w="4173"/>
       </w:tblGrid>
       <w:tr>
         <w:trPr>
@@ -53,7 +54,7 @@
           <w:sdtContent>
             <w:tc>
               <w:tcPr>
-                <w:tcW w:w="2967" w:type="pct"/>
+                <w:tcW w:w="3002" w:type="pct"/>
               </w:tcPr>
               <w:p>
                 <w:pPr>
@@ -83,7 +84,7 @@
           <w:sdtContent>
             <w:tc>
               <w:tcPr>
-                <w:tcW w:w="2033" w:type="pct"/>
+                <w:tcW w:w="1998" w:type="pct"/>
               </w:tcPr>
               <w:p>
                 <w:pPr>
@@ -120,7 +121,7 @@
           <w:sdtContent>
             <w:tc>
               <w:tcPr>
-                <w:tcW w:w="2967" w:type="pct"/>
+                <w:tcW w:w="3002" w:type="pct"/>
               </w:tcPr>
               <w:p>
                 <w:pPr>
@@ -150,7 +151,7 @@
           <w:sdtContent>
             <w:tc>
               <w:tcPr>
-                <w:tcW w:w="2033" w:type="pct"/>
+                <w:tcW w:w="1998" w:type="pct"/>
               </w:tcPr>
               <w:p>
                 <w:pPr>
@@ -187,7 +188,7 @@
           <w:sdtContent>
             <w:tc>
               <w:tcPr>
-                <w:tcW w:w="2967" w:type="pct"/>
+                <w:tcW w:w="3002" w:type="pct"/>
               </w:tcPr>
               <w:p>
                 <w:pPr>
@@ -217,7 +218,7 @@
           <w:sdtContent>
             <w:tc>
               <w:tcPr>
-                <w:tcW w:w="2033" w:type="pct"/>
+                <w:tcW w:w="1998" w:type="pct"/>
               </w:tcPr>
               <w:p>
                 <w:pPr>
@@ -254,7 +255,7 @@
           <w:sdtContent>
             <w:tc>
               <w:tcPr>
-                <w:tcW w:w="2967" w:type="pct"/>
+                <w:tcW w:w="3002" w:type="pct"/>
               </w:tcPr>
               <w:p>
                 <w:pPr>
@@ -284,7 +285,7 @@
           <w:sdtContent>
             <w:tc>
               <w:tcPr>
-                <w:tcW w:w="2033" w:type="pct"/>
+                <w:tcW w:w="1998" w:type="pct"/>
               </w:tcPr>
               <w:p>
                 <w:pPr>
@@ -321,7 +322,7 @@
           <w:sdtContent>
             <w:tc>
               <w:tcPr>
-                <w:tcW w:w="2967" w:type="pct"/>
+                <w:tcW w:w="3002" w:type="pct"/>
               </w:tcPr>
               <w:p>
                 <w:pPr>
@@ -351,7 +352,7 @@
           <w:sdtContent>
             <w:tc>
               <w:tcPr>
-                <w:tcW w:w="2033" w:type="pct"/>
+                <w:tcW w:w="1998" w:type="pct"/>
               </w:tcPr>
               <w:p>
                 <w:pPr>
@@ -388,7 +389,7 @@
           <w:sdtContent>
             <w:tc>
               <w:tcPr>
-                <w:tcW w:w="2967" w:type="pct"/>
+                <w:tcW w:w="3002" w:type="pct"/>
               </w:tcPr>
               <w:p>
                 <w:pPr>
@@ -418,7 +419,7 @@
           <w:sdtContent>
             <w:tc>
               <w:tcPr>
-                <w:tcW w:w="2033" w:type="pct"/>
+                <w:tcW w:w="1998" w:type="pct"/>
               </w:tcPr>
               <w:p>
                 <w:pPr>
@@ -455,7 +456,7 @@
           <w:sdtContent>
             <w:tc>
               <w:tcPr>
-                <w:tcW w:w="2967" w:type="pct"/>
+                <w:tcW w:w="3002" w:type="pct"/>
               </w:tcPr>
               <w:p>
                 <w:pPr>
@@ -473,7 +474,7 @@
         </w:sdt>
         <w:tc>
           <w:tcPr>
-            <w:tcW w:w="2033" w:type="pct"/>
+            <w:tcW w:w="1998" w:type="pct"/>
           </w:tcPr>
           <w:p>
             <w:pPr>
@@ -545,7 +546,7 @@
           <w:sdtContent>
             <w:tc>
               <w:tcPr>
-                <w:tcW w:w="2967" w:type="pct"/>
+                <w:tcW w:w="3002" w:type="pct"/>
               </w:tcPr>
               <w:p>
                 <w:pPr>
@@ -563,7 +564,7 @@
         </w:sdt>
         <w:tc>
           <w:tcPr>
-            <w:tcW w:w="2033" w:type="pct"/>
+            <w:tcW w:w="1998" w:type="pct"/>
           </w:tcPr>
           <w:p>
             <w:pPr>
@@ -583,13 +584,14 @@
       <w:tblPr>
         <w:tblStyle w:val="TableGrid"/>
         <w:tblW w:w="0" w:type="auto"/>
+        <w:tblInd w:w="-180" w:type="dxa"/>
         <w:tblBorders>
-          <w:top w:val="none" w:sz="0" w:space="0" w:color="auto"/>
-          <w:left w:val="none" w:sz="0" w:space="0" w:color="auto"/>
-          <w:bottom w:val="none" w:sz="0" w:space="0" w:color="auto"/>
-          <w:right w:val="none" w:sz="0" w:space="0" w:color="auto"/>
-          <w:insideH w:val="none" w:sz="0" w:space="0" w:color="auto"/>
-          <w:insideV w:val="none" w:sz="0" w:space="0" w:color="auto"/>
+          <w:top w:val="none" w:color="auto" w:sz="0" w:space="0"/>
+          <w:left w:val="none" w:color="auto" w:sz="0" w:space="0"/>
+          <w:bottom w:val="none" w:color="auto" w:sz="0" w:space="0"/>
+          <w:right w:val="none" w:color="auto" w:sz="0" w:space="0"/>
+          <w:insideH w:val="none" w:color="auto" w:sz="0" w:space="0"/>
+          <w:insideV w:val="none" w:color="auto" w:sz="0" w:space="0"/>
         </w:tblBorders>
         <w:tblLayout w:type="fixed"/>
         <w:tblCellMar>
@@ -599,7 +601,7 @@
         <w:tblLook w:val="04A0" w:firstRow="1" w:lastRow="0" w:firstColumn="1" w:lastColumn="0" w:noHBand="0" w:noVBand="1"/>
       </w:tblPr>
       <w:tblGrid>
-        <w:gridCol w:w="2551"/>
+        <w:gridCol w:w="2731"/>
         <w:gridCol w:w="2552"/>
         <w:gridCol w:w="2551"/>
         <w:gridCol w:w="2552"/>
@@ -622,7 +624,7 @@
           <w:sdtContent>
             <w:tc>
               <w:tcPr>
-                <w:tcW w:w="2551" w:type="dxa"/>
+                <w:tcW w:w="2731" w:type="dxa"/>
               </w:tcPr>
               <w:p>
                 <w:pPr>
@@ -750,7 +752,7 @@
           <w:sdtContent>
             <w:tc>
               <w:tcPr>
-                <w:tcW w:w="2551" w:type="dxa"/>
+                <w:tcW w:w="2731" w:type="dxa"/>
               </w:tcPr>
               <w:p>
                 <w:proofErr w:type="spellStart"/>
@@ -856,7 +858,7 @@
         <w:alias w:val="#Nav: /Header/WorkDescriptionLines"/>
         <w:tag w:val="#Nav: Standard_Sales_Order_Conf/1305"/>
         <w:id w:val="-965343209"/>
-        <w15:dataBinding w:prefixMappings="xmlns:ns0='urn:microsoft-dynamics-nav/reports/Standard_Sales_Order_Conf/1305/' " w:xpath="/ns0:NavWordReportXmlPart[1]/ns0:Header[1]/ns0:WorkDescriptionLines" w:storeItemID="{2DA5746E-6ABF-42A4-90FC-585FB18B9C76}"/>
+        <w15:dataBinding w:prefixMappings="xmlns:ns0='urn:microsoft-dynamics-nav/reports/Standard_Sales_Order_Conf/1305/'" w:xpath="/ns0:NavWordReportXmlPart[1]/ns0:Header[1]/ns0:WorkDescriptionLines" w:storeItemID="{2DA5746E-6ABF-42A4-90FC-585FB18B9C76}"/>
         <w15:repeatingSection/>
       </w:sdtPr>
       <w:sdtContent>
@@ -902,14 +904,15 @@
     <w:tbl>
       <w:tblPr>
         <w:tblStyle w:val="TableGrid"/>
-        <w:tblW w:w="10879" w:type="dxa"/>
+        <w:tblW w:w="10350" w:type="dxa"/>
+        <w:tblInd w:w="-180" w:type="dxa"/>
         <w:tblBorders>
-          <w:top w:val="none" w:sz="0" w:space="0" w:color="auto"/>
-          <w:left w:val="none" w:sz="0" w:space="0" w:color="auto"/>
-          <w:bottom w:val="none" w:sz="0" w:space="0" w:color="auto"/>
-          <w:right w:val="none" w:sz="0" w:space="0" w:color="auto"/>
-          <w:insideH w:val="none" w:sz="0" w:space="0" w:color="auto"/>
-          <w:insideV w:val="none" w:sz="0" w:space="0" w:color="auto"/>
+          <w:top w:val="none" w:color="auto" w:sz="0" w:space="0"/>
+          <w:left w:val="none" w:color="auto" w:sz="0" w:space="0"/>
+          <w:bottom w:val="none" w:color="auto" w:sz="0" w:space="0"/>
+          <w:right w:val="none" w:color="auto" w:sz="0" w:space="0"/>
+          <w:insideH w:val="none" w:color="auto" w:sz="0" w:space="0"/>
+          <w:insideV w:val="none" w:color="auto" w:sz="0" w:space="0"/>
         </w:tblBorders>
         <w:tblLayout w:type="fixed"/>
         <w:tblCellMar>
@@ -919,16 +922,16 @@
         <w:tblLook w:val="04A0" w:firstRow="1" w:lastRow="0" w:firstColumn="1" w:lastColumn="0" w:noHBand="0" w:noVBand="1"/>
       </w:tblPr>
       <w:tblGrid>
-        <w:gridCol w:w="954"/>
-        <w:gridCol w:w="2556"/>
-        <w:gridCol w:w="1026"/>
-        <w:gridCol w:w="864"/>
+        <w:gridCol w:w="1134"/>
+        <w:gridCol w:w="2196"/>
+        <w:gridCol w:w="1080"/>
+        <w:gridCol w:w="810"/>
+        <w:gridCol w:w="900"/>
+        <w:gridCol w:w="450"/>
+        <w:gridCol w:w="990"/>
         <w:gridCol w:w="540"/>
-        <w:gridCol w:w="990"/>
-        <w:gridCol w:w="900"/>
         <w:gridCol w:w="720"/>
-        <w:gridCol w:w="943"/>
-        <w:gridCol w:w="1386"/>
+        <w:gridCol w:w="1530"/>
       </w:tblGrid>
       <w:tr>
         <w:trPr>
@@ -948,9 +951,9 @@
           <w:sdtContent>
             <w:tc>
               <w:tcPr>
-                <w:tcW w:w="954" w:type="dxa"/>
+                <w:tcW w:w="1134" w:type="dxa"/>
                 <w:tcBorders>
-                  <w:bottom w:val="single" w:sz="4" w:space="0" w:color="auto"/>
+                  <w:bottom w:val="single" w:color="auto" w:sz="4" w:space="0"/>
                 </w:tcBorders>
                 <w:vAlign w:val="bottom"/>
               </w:tcPr>
@@ -967,39 +970,20 @@
             </w:tc>
           </w:sdtContent>
         </w:sdt>
-        <w:sdt>
-          <w:sdtPr>
-            <w:alias w:val="#Nav: /Header/Line/Description_Line_Lbl"/>
-            <w:tag w:val="#Nav: Standard_Sales_Order_Conf/1305"/>
-            <w:id w:val="1545399846"/>
-            <w:placeholder>
-              <w:docPart w:val="41A630276B3E4889A445DCEF6E938CF4"/>
-            </w:placeholder>
-            <w:dataBinding w:prefixMappings="xmlns:ns0='urn:microsoft-dynamics-nav/reports/Standard_Sales_Order_Conf/1305/'" w:xpath="/ns0:NavWordReportXmlPart[1]/ns0:Header[1]/ns0:Line[1]/ns0:Description_Line_Lbl[1]" w:storeItemID="{2DA5746E-6ABF-42A4-90FC-585FB18B9C76}"/>
-            <w:text/>
-          </w:sdtPr>
-          <w:sdtContent>
-            <w:tc>
-              <w:tcPr>
-                <w:tcW w:w="2556" w:type="dxa"/>
-                <w:tcBorders>
-                  <w:bottom w:val="single" w:sz="4" w:space="0" w:color="auto"/>
-                </w:tcBorders>
-                <w:vAlign w:val="bottom"/>
-              </w:tcPr>
-              <w:p>
-                <w:pPr>
-                  <w:pStyle w:val="Heading1"/>
-                </w:pPr>
-                <w:proofErr w:type="spellStart"/>
-                <w:r>
-                  <w:t>Description_Line_Lbl</w:t>
-                </w:r>
-                <w:proofErr w:type="spellEnd"/>
-              </w:p>
-            </w:tc>
-          </w:sdtContent>
-        </w:sdt>
+        <w:tc>
+          <w:tcPr>
+            <w:tcW w:w="2196" w:type="dxa"/>
+            <w:tcBorders>
+              <w:bottom w:val="single" w:color="auto" w:sz="4" w:space="0"/>
+            </w:tcBorders>
+            <w:vAlign w:val="bottom"/>
+          </w:tcPr>
+          <w:p>
+            <w:pPr>
+              <w:pStyle w:val="Heading1"/>
+            </w:pPr>
+          </w:p>
+        </w:tc>
         <w:sdt>
           <w:sdtPr>
             <w:alias w:val="#Nav: /Header/Line/Quantity_Line_Lbl"/>
@@ -1014,9 +998,9 @@
           <w:sdtContent>
             <w:tc>
               <w:tcPr>
-                <w:tcW w:w="1026" w:type="dxa"/>
+                <w:tcW w:w="1080" w:type="dxa"/>
                 <w:tcBorders>
-                  <w:bottom w:val="single" w:sz="4" w:space="0" w:color="auto"/>
+                  <w:bottom w:val="single" w:color="auto" w:sz="4" w:space="0"/>
                 </w:tcBorders>
                 <w:vAlign w:val="bottom"/>
               </w:tcPr>
@@ -1025,9 +1009,23 @@
                   <w:pStyle w:val="Heading1"/>
                   <w:jc w:val="right"/>
                 </w:pPr>
+                <w:r>
+                  <w:t>Q</w:t>
+                </w:r>
+                <w:r>
+                  <w:t xml:space="preserve"> </w:t>
+                </w:r>
                 <w:proofErr w:type="spellStart"/>
                 <w:r>
-                  <w:t>Quantity_Line_Lbl</w:t>
+                  <w:t>Description_Line_Lbl</w:t>
+                </w:r>
+                <w:proofErr w:type="spellEnd"/>
+                <w:r>
+                  <w:t xml:space="preserve"> </w:t>
+                </w:r>
+                <w:proofErr w:type="spellStart"/>
+                <w:r>
+                  <w:t>uantity_Line_Lbl</w:t>
                 </w:r>
                 <w:proofErr w:type="spellEnd"/>
               </w:p>
@@ -1036,9 +1034,9 @@
         </w:sdt>
         <w:tc>
           <w:tcPr>
-            <w:tcW w:w="864" w:type="dxa"/>
+            <w:tcW w:w="810" w:type="dxa"/>
             <w:tcBorders>
-              <w:bottom w:val="single" w:sz="4" w:space="0" w:color="auto"/>
+              <w:bottom w:val="single" w:color="auto" w:sz="4" w:space="0"/>
             </w:tcBorders>
             <w:vAlign w:val="bottom"/>
           </w:tcPr>
@@ -1062,10 +1060,10 @@
           <w:sdtContent>
             <w:tc>
               <w:tcPr>
-                <w:tcW w:w="1530" w:type="dxa"/>
+                <w:tcW w:w="1350" w:type="dxa"/>
                 <w:gridSpan w:val="2"/>
                 <w:tcBorders>
-                  <w:bottom w:val="single" w:sz="4" w:space="0" w:color="auto"/>
+                  <w:bottom w:val="single" w:color="auto" w:sz="4" w:space="0"/>
                 </w:tcBorders>
                 <w:vAlign w:val="bottom"/>
               </w:tcPr>
@@ -1097,15 +1095,16 @@
           <w:sdtContent>
             <w:tc>
               <w:tcPr>
-                <w:tcW w:w="900" w:type="dxa"/>
+                <w:tcW w:w="990" w:type="dxa"/>
                 <w:tcBorders>
-                  <w:bottom w:val="single" w:sz="4" w:space="0" w:color="auto"/>
+                  <w:bottom w:val="single" w:color="auto" w:sz="4" w:space="0"/>
                 </w:tcBorders>
                 <w:vAlign w:val="bottom"/>
               </w:tcPr>
               <w:p>
                 <w:pPr>
                   <w:pStyle w:val="Heading1"/>
+                  <w:jc w:val="right"/>
                 </w:pPr>
                 <w:proofErr w:type="spellStart"/>
                 <w:r>
@@ -1118,9 +1117,9 @@
         </w:sdt>
         <w:tc>
           <w:tcPr>
-            <w:tcW w:w="720" w:type="dxa"/>
+            <w:tcW w:w="540" w:type="dxa"/>
             <w:tcBorders>
-              <w:bottom w:val="single" w:sz="4" w:space="0" w:color="auto"/>
+              <w:bottom w:val="single" w:color="auto" w:sz="4" w:space="0"/>
             </w:tcBorders>
             <w:vAlign w:val="bottom"/>
           </w:tcPr>
@@ -1144,9 +1143,9 @@
           <w:sdtContent>
             <w:tc>
               <w:tcPr>
-                <w:tcW w:w="943" w:type="dxa"/>
+                <w:tcW w:w="720" w:type="dxa"/>
                 <w:tcBorders>
-                  <w:bottom w:val="single" w:sz="4" w:space="0" w:color="auto"/>
+                  <w:bottom w:val="single" w:color="auto" w:sz="4" w:space="0"/>
                 </w:tcBorders>
                 <w:vAlign w:val="bottom"/>
               </w:tcPr>
@@ -1178,9 +1177,9 @@
           <w:sdtContent>
             <w:tc>
               <w:tcPr>
-                <w:tcW w:w="1386" w:type="dxa"/>
+                <w:tcW w:w="1530" w:type="dxa"/>
                 <w:tcBorders>
-                  <w:bottom w:val="single" w:sz="4" w:space="0" w:color="auto"/>
+                  <w:bottom w:val="single" w:color="auto" w:sz="4" w:space="0"/>
                 </w:tcBorders>
                 <w:tcMar>
                   <w:right w:w="0" w:type="dxa"/>
@@ -1208,9 +1207,9 @@
         </w:trPr>
         <w:tc>
           <w:tcPr>
-            <w:tcW w:w="954" w:type="dxa"/>
+            <w:tcW w:w="1134" w:type="dxa"/>
             <w:tcBorders>
-              <w:top w:val="single" w:sz="4" w:space="0" w:color="auto"/>
+              <w:top w:val="single" w:color="auto" w:sz="4" w:space="0"/>
             </w:tcBorders>
           </w:tcPr>
           <w:p>
@@ -1221,9 +1220,9 @@
         </w:tc>
         <w:tc>
           <w:tcPr>
-            <w:tcW w:w="2556" w:type="dxa"/>
+            <w:tcW w:w="2196" w:type="dxa"/>
             <w:tcBorders>
-              <w:top w:val="single" w:sz="4" w:space="0" w:color="auto"/>
+              <w:top w:val="single" w:color="auto" w:sz="4" w:space="0"/>
             </w:tcBorders>
           </w:tcPr>
           <w:p>
@@ -1234,9 +1233,9 @@
         </w:tc>
         <w:tc>
           <w:tcPr>
-            <w:tcW w:w="1026" w:type="dxa"/>
+            <w:tcW w:w="1080" w:type="dxa"/>
             <w:tcBorders>
-              <w:top w:val="single" w:sz="4" w:space="0" w:color="auto"/>
+              <w:top w:val="single" w:color="auto" w:sz="4" w:space="0"/>
             </w:tcBorders>
           </w:tcPr>
           <w:p>
@@ -1247,9 +1246,9 @@
         </w:tc>
         <w:tc>
           <w:tcPr>
-            <w:tcW w:w="864" w:type="dxa"/>
+            <w:tcW w:w="810" w:type="dxa"/>
             <w:tcBorders>
-              <w:top w:val="single" w:sz="4" w:space="0" w:color="auto"/>
+              <w:top w:val="single" w:color="auto" w:sz="4" w:space="0"/>
             </w:tcBorders>
           </w:tcPr>
           <w:p>
@@ -1260,10 +1259,10 @@
         </w:tc>
         <w:tc>
           <w:tcPr>
-            <w:tcW w:w="1530" w:type="dxa"/>
+            <w:tcW w:w="1350" w:type="dxa"/>
             <w:gridSpan w:val="2"/>
             <w:tcBorders>
-              <w:top w:val="single" w:sz="4" w:space="0" w:color="auto"/>
+              <w:top w:val="single" w:color="auto" w:sz="4" w:space="0"/>
             </w:tcBorders>
           </w:tcPr>
           <w:p>
@@ -1274,9 +1273,22 @@
         </w:tc>
         <w:tc>
           <w:tcPr>
-            <w:tcW w:w="900" w:type="dxa"/>
+            <w:tcW w:w="990" w:type="dxa"/>
             <w:tcBorders>
-              <w:top w:val="single" w:sz="4" w:space="0" w:color="auto"/>
+              <w:top w:val="single" w:color="auto" w:sz="4" w:space="0"/>
+            </w:tcBorders>
+          </w:tcPr>
+          <w:p>
+            <w:pPr>
+              <w:pStyle w:val="NoSpacing"/>
+            </w:pPr>
+          </w:p>
+        </w:tc>
+        <w:tc>
+          <w:tcPr>
+            <w:tcW w:w="540" w:type="dxa"/>
+            <w:tcBorders>
+              <w:top w:val="single" w:color="auto" w:sz="4" w:space="0"/>
             </w:tcBorders>
           </w:tcPr>
           <w:p>
@@ -1289,7 +1301,7 @@
           <w:tcPr>
             <w:tcW w:w="720" w:type="dxa"/>
             <w:tcBorders>
-              <w:top w:val="single" w:sz="4" w:space="0" w:color="auto"/>
+              <w:top w:val="single" w:color="auto" w:sz="4" w:space="0"/>
             </w:tcBorders>
           </w:tcPr>
           <w:p>
@@ -1300,22 +1312,9 @@
         </w:tc>
         <w:tc>
           <w:tcPr>
-            <w:tcW w:w="943" w:type="dxa"/>
+            <w:tcW w:w="1530" w:type="dxa"/>
             <w:tcBorders>
-              <w:top w:val="single" w:sz="4" w:space="0" w:color="auto"/>
-            </w:tcBorders>
-          </w:tcPr>
-          <w:p>
-            <w:pPr>
-              <w:pStyle w:val="NoSpacing"/>
-            </w:pPr>
-          </w:p>
-        </w:tc>
-        <w:tc>
-          <w:tcPr>
-            <w:tcW w:w="1386" w:type="dxa"/>
-            <w:tcBorders>
-              <w:top w:val="single" w:sz="4" w:space="0" w:color="auto"/>
+              <w:top w:val="single" w:color="auto" w:sz="4" w:space="0"/>
             </w:tcBorders>
             <w:tcMar>
               <w:right w:w="0" w:type="dxa"/>
@@ -1333,7 +1332,7 @@
           <w:alias w:val="#Nav: /Header/Line"/>
           <w:tag w:val="#Nav: Standard_Sales_Order_Conf/1305"/>
           <w:id w:val="1327254768"/>
-          <w15:dataBinding w:prefixMappings="xmlns:ns0='urn:microsoft-dynamics-nav/reports/Standard_Sales_Order_Conf/1305/' " w:xpath="/ns0:NavWordReportXmlPart[1]/ns0:Header[1]/ns0:Line" w:storeItemID="{2DA5746E-6ABF-42A4-90FC-585FB18B9C76}"/>
+          <w15:dataBinding w:prefixMappings="xmlns:ns0='urn:microsoft-dynamics-nav/reports/Standard_Sales_Order_Conf/1305/'" w:xpath="/ns0:NavWordReportXmlPart[1]/ns0:Header[1]/ns0:Line" w:storeItemID="{2DA5746E-6ABF-42A4-90FC-585FB18B9C76}"/>
           <w15:repeatingSection/>
         </w:sdtPr>
         <w:sdtContent>
@@ -1364,7 +1363,7 @@
                   <w:sdtContent>
                     <w:tc>
                       <w:tcPr>
-                        <w:tcW w:w="954" w:type="dxa"/>
+                        <w:tcW w:w="1134" w:type="dxa"/>
                       </w:tcPr>
                       <w:p>
                         <w:proofErr w:type="spellStart"/>
@@ -1390,7 +1389,7 @@
                   <w:sdtContent>
                     <w:tc>
                       <w:tcPr>
-                        <w:tcW w:w="2556" w:type="dxa"/>
+                        <w:tcW w:w="2196" w:type="dxa"/>
                       </w:tcPr>
                       <w:p>
                         <w:proofErr w:type="spellStart"/>
@@ -1416,7 +1415,7 @@
                   <w:sdtContent>
                     <w:tc>
                       <w:tcPr>
-                        <w:tcW w:w="1026" w:type="dxa"/>
+                        <w:tcW w:w="1080" w:type="dxa"/>
                       </w:tcPr>
                       <w:p>
                         <w:pPr>
@@ -1445,7 +1444,7 @@
                   <w:sdtContent>
                     <w:tc>
                       <w:tcPr>
-                        <w:tcW w:w="864" w:type="dxa"/>
+                        <w:tcW w:w="810" w:type="dxa"/>
                       </w:tcPr>
                       <w:p>
                         <w:proofErr w:type="spellStart"/>
@@ -1471,7 +1470,7 @@
                   <w:sdtContent>
                     <w:tc>
                       <w:tcPr>
-                        <w:tcW w:w="1530" w:type="dxa"/>
+                        <w:tcW w:w="1350" w:type="dxa"/>
                         <w:gridSpan w:val="2"/>
                       </w:tcPr>
                       <w:p>
@@ -1501,7 +1500,7 @@
                   <w:sdtContent>
                     <w:tc>
                       <w:tcPr>
-                        <w:tcW w:w="900" w:type="dxa"/>
+                        <w:tcW w:w="990" w:type="dxa"/>
                       </w:tcPr>
                       <w:p>
                         <w:pPr>
@@ -1530,7 +1529,7 @@
                   <w:sdtContent>
                     <w:tc>
                       <w:tcPr>
-                        <w:tcW w:w="720" w:type="dxa"/>
+                        <w:tcW w:w="540" w:type="dxa"/>
                       </w:tcPr>
                       <w:p>
                         <w:pPr>
@@ -1559,7 +1558,7 @@
                   <w:sdtContent>
                     <w:tc>
                       <w:tcPr>
-                        <w:tcW w:w="943" w:type="dxa"/>
+                        <w:tcW w:w="720" w:type="dxa"/>
                       </w:tcPr>
                       <w:p>
                         <w:pPr>
@@ -1588,7 +1587,7 @@
                   <w:sdtContent>
                     <w:tc>
                       <w:tcPr>
-                        <w:tcW w:w="1386" w:type="dxa"/>
+                        <w:tcW w:w="1530" w:type="dxa"/>
                         <w:tcMar>
                           <w:right w:w="0" w:type="dxa"/>
                         </w:tcMar>
@@ -1617,7 +1616,7 @@
         </w:trPr>
         <w:tc>
           <w:tcPr>
-            <w:tcW w:w="954" w:type="dxa"/>
+            <w:tcW w:w="1134" w:type="dxa"/>
           </w:tcPr>
           <w:p>
             <w:pPr>
@@ -1627,7 +1626,7 @@
         </w:tc>
         <w:tc>
           <w:tcPr>
-            <w:tcW w:w="2556" w:type="dxa"/>
+            <w:tcW w:w="2196" w:type="dxa"/>
           </w:tcPr>
           <w:p>
             <w:pPr>
@@ -1637,7 +1636,7 @@
         </w:tc>
         <w:tc>
           <w:tcPr>
-            <w:tcW w:w="1026" w:type="dxa"/>
+            <w:tcW w:w="1080" w:type="dxa"/>
           </w:tcPr>
           <w:p>
             <w:pPr>
@@ -1647,7 +1646,7 @@
         </w:tc>
         <w:tc>
           <w:tcPr>
-            <w:tcW w:w="864" w:type="dxa"/>
+            <w:tcW w:w="810" w:type="dxa"/>
           </w:tcPr>
           <w:p>
             <w:pPr>
@@ -1657,7 +1656,7 @@
         </w:tc>
         <w:tc>
           <w:tcPr>
-            <w:tcW w:w="1530" w:type="dxa"/>
+            <w:tcW w:w="1350" w:type="dxa"/>
             <w:gridSpan w:val="2"/>
           </w:tcPr>
           <w:p>
@@ -1668,7 +1667,17 @@
         </w:tc>
         <w:tc>
           <w:tcPr>
-            <w:tcW w:w="900" w:type="dxa"/>
+            <w:tcW w:w="990" w:type="dxa"/>
+          </w:tcPr>
+          <w:p>
+            <w:pPr>
+              <w:pStyle w:val="NoSpacing"/>
+            </w:pPr>
+          </w:p>
+        </w:tc>
+        <w:tc>
+          <w:tcPr>
+            <w:tcW w:w="540" w:type="dxa"/>
           </w:tcPr>
           <w:p>
             <w:pPr>
@@ -1688,17 +1697,7 @@
         </w:tc>
         <w:tc>
           <w:tcPr>
-            <w:tcW w:w="943" w:type="dxa"/>
-          </w:tcPr>
-          <w:p>
-            <w:pPr>
-              <w:pStyle w:val="NoSpacing"/>
-            </w:pPr>
-          </w:p>
-        </w:tc>
-        <w:tc>
-          <w:tcPr>
-            <w:tcW w:w="1386" w:type="dxa"/>
+            <w:tcW w:w="1530" w:type="dxa"/>
             <w:tcMar>
               <w:right w:w="0" w:type="dxa"/>
             </w:tcMar>
@@ -1715,7 +1714,7 @@
           <w:alias w:val="#Nav: /Header/ReportTotalsLine"/>
           <w:tag w:val="#Nav: Standard_Sales_Order_Conf/1305"/>
           <w:id w:val="1981810996"/>
-          <w15:dataBinding w:prefixMappings="xmlns:ns0='urn:microsoft-dynamics-nav/reports/Standard_Sales_Order_Conf/1305/' " w:xpath="/ns0:NavWordReportXmlPart[1]/ns0:Header[1]/ns0:ReportTotalsLine" w:storeItemID="{2DA5746E-6ABF-42A4-90FC-585FB18B9C76}"/>
+          <w15:dataBinding w:prefixMappings="xmlns:ns0='urn:microsoft-dynamics-nav/reports/Standard_Sales_Order_Conf/1305/'" w:xpath="/ns0:NavWordReportXmlPart[1]/ns0:Header[1]/ns0:ReportTotalsLine" w:storeItemID="{2DA5746E-6ABF-42A4-90FC-585FB18B9C76}"/>
           <w15:repeatingSection/>
         </w:sdtPr>
         <w:sdtContent>
@@ -1734,7 +1733,7 @@
                 </w:trPr>
                 <w:tc>
                   <w:tcPr>
-                    <w:tcW w:w="954" w:type="dxa"/>
+                    <w:tcW w:w="1134" w:type="dxa"/>
                   </w:tcPr>
                   <w:p>
                     <w:pPr>
@@ -1744,7 +1743,7 @@
                 </w:tc>
                 <w:tc>
                   <w:tcPr>
-                    <w:tcW w:w="2556" w:type="dxa"/>
+                    <w:tcW w:w="2196" w:type="dxa"/>
                   </w:tcPr>
                   <w:p>
                     <w:pPr>
@@ -1754,7 +1753,7 @@
                 </w:tc>
                 <w:tc>
                   <w:tcPr>
-                    <w:tcW w:w="1026" w:type="dxa"/>
+                    <w:tcW w:w="1080" w:type="dxa"/>
                   </w:tcPr>
                   <w:p>
                     <w:pPr>
@@ -1764,7 +1763,7 @@
                 </w:tc>
                 <w:tc>
                   <w:tcPr>
-                    <w:tcW w:w="864" w:type="dxa"/>
+                    <w:tcW w:w="810" w:type="dxa"/>
                   </w:tcPr>
                   <w:p>
                     <w:pPr>
@@ -1774,7 +1773,7 @@
                 </w:tc>
                 <w:tc>
                   <w:tcPr>
-                    <w:tcW w:w="540" w:type="dxa"/>
+                    <w:tcW w:w="900" w:type="dxa"/>
                   </w:tcPr>
                   <w:p>
                     <w:pPr>
@@ -1796,7 +1795,7 @@
                   <w:sdtContent>
                     <w:tc>
                       <w:tcPr>
-                        <w:tcW w:w="3553" w:type="dxa"/>
+                        <w:tcW w:w="2700" w:type="dxa"/>
                         <w:gridSpan w:val="4"/>
                       </w:tcPr>
                       <w:p>
@@ -1826,7 +1825,7 @@
                   <w:sdtContent>
                     <w:tc>
                       <w:tcPr>
-                        <w:tcW w:w="1386" w:type="dxa"/>
+                        <w:tcW w:w="1530" w:type="dxa"/>
                         <w:tcMar>
                           <w:right w:w="0" w:type="dxa"/>
                         </w:tcMar>
@@ -1855,7 +1854,7 @@
         </w:trPr>
         <w:tc>
           <w:tcPr>
-            <w:tcW w:w="954" w:type="dxa"/>
+            <w:tcW w:w="1134" w:type="dxa"/>
           </w:tcPr>
           <w:p>
             <w:pPr>
@@ -1865,7 +1864,7 @@
         </w:tc>
         <w:tc>
           <w:tcPr>
-            <w:tcW w:w="2556" w:type="dxa"/>
+            <w:tcW w:w="2196" w:type="dxa"/>
           </w:tcPr>
           <w:p>
             <w:pPr>
@@ -1875,7 +1874,7 @@
         </w:tc>
         <w:tc>
           <w:tcPr>
-            <w:tcW w:w="1026" w:type="dxa"/>
+            <w:tcW w:w="1080" w:type="dxa"/>
           </w:tcPr>
           <w:p>
             <w:pPr>
@@ -1885,7 +1884,7 @@
         </w:tc>
         <w:tc>
           <w:tcPr>
-            <w:tcW w:w="864" w:type="dxa"/>
+            <w:tcW w:w="810" w:type="dxa"/>
           </w:tcPr>
           <w:p>
             <w:pPr>
@@ -1895,7 +1894,7 @@
         </w:tc>
         <w:tc>
           <w:tcPr>
-            <w:tcW w:w="540" w:type="dxa"/>
+            <w:tcW w:w="900" w:type="dxa"/>
           </w:tcPr>
           <w:p>
             <w:pPr>
@@ -1905,7 +1904,7 @@
         </w:tc>
         <w:tc>
           <w:tcPr>
-            <w:tcW w:w="3553" w:type="dxa"/>
+            <w:tcW w:w="2700" w:type="dxa"/>
             <w:gridSpan w:val="4"/>
           </w:tcPr>
           <w:p>
@@ -1916,7 +1915,7 @@
         </w:tc>
         <w:tc>
           <w:tcPr>
-            <w:tcW w:w="1386" w:type="dxa"/>
+            <w:tcW w:w="1530" w:type="dxa"/>
             <w:tcMar>
               <w:right w:w="0" w:type="dxa"/>
             </w:tcMar>
@@ -1934,7 +1933,7 @@
         </w:trPr>
         <w:tc>
           <w:tcPr>
-            <w:tcW w:w="954" w:type="dxa"/>
+            <w:tcW w:w="1134" w:type="dxa"/>
           </w:tcPr>
           <w:p>
             <w:pPr>
@@ -1944,7 +1943,7 @@
         </w:tc>
         <w:tc>
           <w:tcPr>
-            <w:tcW w:w="2556" w:type="dxa"/>
+            <w:tcW w:w="2196" w:type="dxa"/>
           </w:tcPr>
           <w:p>
             <w:pPr>
@@ -1954,7 +1953,7 @@
         </w:tc>
         <w:tc>
           <w:tcPr>
-            <w:tcW w:w="1026" w:type="dxa"/>
+            <w:tcW w:w="1080" w:type="dxa"/>
           </w:tcPr>
           <w:p>
             <w:pPr>
@@ -1964,7 +1963,7 @@
         </w:tc>
         <w:tc>
           <w:tcPr>
-            <w:tcW w:w="864" w:type="dxa"/>
+            <w:tcW w:w="810" w:type="dxa"/>
           </w:tcPr>
           <w:p>
             <w:pPr>
@@ -1974,7 +1973,7 @@
         </w:tc>
         <w:tc>
           <w:tcPr>
-            <w:tcW w:w="540" w:type="dxa"/>
+            <w:tcW w:w="900" w:type="dxa"/>
           </w:tcPr>
           <w:p>
             <w:pPr>
@@ -2002,10 +2001,10 @@
           <w:sdtContent>
             <w:tc>
               <w:tcPr>
-                <w:tcW w:w="3553" w:type="dxa"/>
+                <w:tcW w:w="2700" w:type="dxa"/>
                 <w:gridSpan w:val="4"/>
                 <w:tcBorders>
-                  <w:bottom w:val="single" w:sz="4" w:space="0" w:color="auto"/>
+                  <w:bottom w:val="single" w:color="auto" w:sz="4" w:space="0"/>
                 </w:tcBorders>
               </w:tcPr>
               <w:p>
@@ -2044,9 +2043,9 @@
           <w:sdtContent>
             <w:tc>
               <w:tcPr>
-                <w:tcW w:w="1386" w:type="dxa"/>
+                <w:tcW w:w="1530" w:type="dxa"/>
                 <w:tcBorders>
-                  <w:bottom w:val="single" w:sz="4" w:space="0" w:color="auto"/>
+                  <w:bottom w:val="single" w:color="auto" w:sz="4" w:space="0"/>
                 </w:tcBorders>
                 <w:tcMar>
                   <w:right w:w="0" w:type="dxa"/>
@@ -2129,12 +2128,12 @@
       <w:tblStyle w:val="TableGrid"/>
       <w:tblW w:w="0" w:type="auto"/>
       <w:tblBorders>
-        <w:top w:val="none" w:sz="0" w:space="0" w:color="auto"/>
-        <w:left w:val="none" w:sz="0" w:space="0" w:color="auto"/>
-        <w:bottom w:val="none" w:sz="0" w:space="0" w:color="auto"/>
-        <w:right w:val="none" w:sz="0" w:space="0" w:color="auto"/>
-        <w:insideH w:val="none" w:sz="0" w:space="0" w:color="auto"/>
-        <w:insideV w:val="none" w:sz="0" w:space="0" w:color="auto"/>
+        <w:top w:val="none" w:color="auto" w:sz="0" w:space="0"/>
+        <w:left w:val="none" w:color="auto" w:sz="0" w:space="0"/>
+        <w:bottom w:val="none" w:color="auto" w:sz="0" w:space="0"/>
+        <w:right w:val="none" w:color="auto" w:sz="0" w:space="0"/>
+        <w:insideH w:val="none" w:color="auto" w:sz="0" w:space="0"/>
+        <w:insideV w:val="none" w:color="auto" w:sz="0" w:space="0"/>
       </w:tblBorders>
       <w:tblLayout w:type="fixed"/>
       <w:tblCellMar>
@@ -2203,13 +2202,14 @@
     <w:tblPr>
       <w:tblStyle w:val="TableGrid"/>
       <w:tblW w:w="0" w:type="auto"/>
+      <w:tblInd w:w="-180" w:type="dxa"/>
       <w:tblBorders>
-        <w:top w:val="none" w:sz="0" w:space="0" w:color="auto"/>
-        <w:left w:val="none" w:sz="0" w:space="0" w:color="auto"/>
-        <w:bottom w:val="none" w:sz="0" w:space="0" w:color="auto"/>
-        <w:right w:val="none" w:sz="0" w:space="0" w:color="auto"/>
-        <w:insideH w:val="none" w:sz="0" w:space="0" w:color="auto"/>
-        <w:insideV w:val="none" w:sz="0" w:space="0" w:color="auto"/>
+        <w:top w:val="none" w:color="auto" w:sz="0" w:space="0"/>
+        <w:left w:val="none" w:color="auto" w:sz="0" w:space="0"/>
+        <w:bottom w:val="none" w:color="auto" w:sz="0" w:space="0"/>
+        <w:right w:val="none" w:color="auto" w:sz="0" w:space="0"/>
+        <w:insideH w:val="none" w:color="auto" w:sz="0" w:space="0"/>
+        <w:insideV w:val="none" w:color="auto" w:sz="0" w:space="0"/>
       </w:tblBorders>
       <w:tblLayout w:type="fixed"/>
       <w:tblCellMar>
@@ -2219,57 +2219,33 @@
       <w:tblLook w:val="04A0" w:firstRow="1" w:lastRow="0" w:firstColumn="1" w:lastColumn="0" w:noHBand="0" w:noVBand="1"/>
     </w:tblPr>
     <w:tblGrid>
-      <w:gridCol w:w="2551"/>
-      <w:gridCol w:w="2552"/>
+      <w:gridCol w:w="5283"/>
       <w:gridCol w:w="2551"/>
       <w:gridCol w:w="2552"/>
     </w:tblGrid>
     <w:tr>
+      <w:tc>
+        <w:tcPr>
+          <w:tcW w:w="5283" w:type="dxa"/>
+          <w:tcMar>
+            <w:right w:w="0" w:type="dxa"/>
+          </w:tcMar>
+        </w:tcPr>
+        <w:p/>
+      </w:tc>
       <w:sdt>
         <w:sdtPr>
           <w:rPr>
-            <w:lang w:val="da-DK"/>
+            <w:b/>
+            <w:bCs/>
           </w:rPr>
-          <w:alias w:val="#Nav: /Header/CompanyLegalStatement"/>
+          <w:alias w:val="#Nav: /Labels/ISZ_TotalNetWeightLbl"/>
           <w:tag w:val="#Nav: Standard_Sales_Order_Conf/1305"/>
-          <w:id w:val="608548200"/>
+          <w:id w:val="-757217635"/>
           <w:placeholder>
-            <w:docPart w:val="3F7147E7BE7446119FD219DCB453672D"/>
+            <w:docPart w:val="DefaultPlaceholder_-1854013440"/>
           </w:placeholder>
-          <w:dataBinding w:prefixMappings="xmlns:ns0='urn:microsoft-dynamics-nav/reports/Standard_Sales_Order_Conf/1305/'" w:xpath="/ns0:NavWordReportXmlPart[1]/ns0:Header[1]/ns0:CompanyLegalStatement[1]" w:storeItemID="{2DA5746E-6ABF-42A4-90FC-585FB18B9C76}"/>
-          <w:text/>
-        </w:sdtPr>
-        <w:sdtContent>
-          <w:tc>
-            <w:tcPr>
-              <w:tcW w:w="10206" w:type="dxa"/>
-              <w:gridSpan w:val="4"/>
-              <w:tcMar>
-                <w:right w:w="0" w:type="dxa"/>
-              </w:tcMar>
-            </w:tcPr>
-            <w:p>
-              <w:r>
-                <w:rPr>
-                  <w:lang w:val="da-DK"/>
-                </w:rPr>
-                <w:t>CompanyLegalStatement</w:t>
-              </w:r>
-            </w:p>
-          </w:tc>
-        </w:sdtContent>
-      </w:sdt>
-    </w:tr>
-    <w:tr>
-      <w:sdt>
-        <w:sdtPr>
-          <w:alias w:val="#Nav: /Header/CompanyVATRegistrationNo_Lbl"/>
-          <w:tag w:val="#Nav: Standard_Sales_Order_Conf/1305"/>
-          <w:id w:val="1296021557"/>
-          <w:placeholder>
-            <w:docPart w:val="821DDE5DD88C4DC3B849C515FE2657DC"/>
-          </w:placeholder>
-          <w:dataBinding w:prefixMappings="xmlns:ns0='urn:microsoft-dynamics-nav/reports/Standard_Sales_Order_Conf/1305/'" w:xpath="/ns0:NavWordReportXmlPart[1]/ns0:Header[1]/ns0:CompanyVATRegistrationNo_Lbl[1]" w:storeItemID="{2DA5746E-6ABF-42A4-90FC-585FB18B9C76}"/>
+          <w:dataBinding w:prefixMappings="xmlns:ns0='urn:microsoft-dynamics-nav/reports/Standard_Sales_Order_Conf/1305/'" w:xpath="/ns0:NavWordReportXmlPart[1]/ns0:Labels[1]/ns0:ISZ_TotalNetWeightLbl[1]" w:storeItemID="{2DA5746E-6ABF-42A4-90FC-585FB18B9C76}"/>
           <w:text/>
         </w:sdtPr>
         <w:sdtContent>
@@ -2279,11 +2255,15 @@
             </w:tcPr>
             <w:p>
               <w:pPr>
-                <w:pStyle w:val="Heading2"/>
+                <w:jc w:val="right"/>
               </w:pPr>
               <w:proofErr w:type="spellStart"/>
               <w:r>
-                <w:t>CompanyVATRegistrationNo_Lbl</w:t>
+                <w:rPr>
+                  <w:b/>
+                  <w:bCs/>
+                </w:rPr>
+                <w:t>ISZ_TotalNetWeightLbl</w:t>
               </w:r>
               <w:proofErr w:type="spellEnd"/>
             </w:p>
@@ -2292,13 +2272,13 @@
       </w:sdt>
       <w:sdt>
         <w:sdtPr>
-          <w:alias w:val="#Nav: /Header/HomePage_Lbl"/>
+          <w:alias w:val="#Nav: /Header/Totals/ISZ_Total_Net_Weight"/>
           <w:tag w:val="#Nav: Standard_Sales_Order_Conf/1305"/>
-          <w:id w:val="1890613349"/>
+          <w:id w:val="-1148280634"/>
           <w:placeholder>
-            <w:docPart w:val="866C16E8914945E380BFDEE46053DFF8"/>
+            <w:docPart w:val="DefaultPlaceholder_-1854013440"/>
           </w:placeholder>
-          <w:dataBinding w:prefixMappings="xmlns:ns0='urn:microsoft-dynamics-nav/reports/Standard_Sales_Order_Conf/1305/'" w:xpath="/ns0:NavWordReportXmlPart[1]/ns0:Header[1]/ns0:HomePage_Lbl[1]" w:storeItemID="{2DA5746E-6ABF-42A4-90FC-585FB18B9C76}"/>
+          <w:dataBinding w:prefixMappings="xmlns:ns0='urn:microsoft-dynamics-nav/reports/Standard_Sales_Order_Conf/1305/'" w:xpath="/ns0:NavWordReportXmlPart[1]/ns0:Header[1]/ns0:Totals[1]/ns0:ISZ_Total_Net_Weight[1]" w:storeItemID="{2DA5746E-6ABF-42A4-90FC-585FB18B9C76}"/>
           <w:text/>
         </w:sdtPr>
         <w:sdtContent>
@@ -2308,466 +2288,13 @@
             </w:tcPr>
             <w:p>
               <w:pPr>
-                <w:pStyle w:val="Heading2"/>
+                <w:jc w:val="right"/>
               </w:pPr>
               <w:proofErr w:type="spellStart"/>
               <w:r>
-                <w:t>HomePage_Lbl</w:t>
+                <w:t>ISZ_Total_Net_Weight</w:t>
               </w:r>
               <w:proofErr w:type="spellEnd"/>
-            </w:p>
-          </w:tc>
-        </w:sdtContent>
-      </w:sdt>
-      <w:sdt>
-        <w:sdtPr>
-          <w:alias w:val="#Nav: /Header/CompanyPhoneNo_Lbl"/>
-          <w:tag w:val="#Nav: Standard_Sales_Order_Conf/1305"/>
-          <w:id w:val="1012960786"/>
-          <w:placeholder>
-            <w:docPart w:val="0C9A73E161EE410CA673109F52667D85"/>
-          </w:placeholder>
-          <w:dataBinding w:prefixMappings="xmlns:ns0='urn:microsoft-dynamics-nav/reports/Standard_Sales_Order_Conf/1305/'" w:xpath="/ns0:NavWordReportXmlPart[1]/ns0:Header[1]/ns0:CompanyPhoneNo_Lbl[1]" w:storeItemID="{2DA5746E-6ABF-42A4-90FC-585FB18B9C76}"/>
-          <w:text/>
-        </w:sdtPr>
-        <w:sdtContent>
-          <w:tc>
-            <w:tcPr>
-              <w:tcW w:w="2551" w:type="dxa"/>
-            </w:tcPr>
-            <w:p>
-              <w:pPr>
-                <w:pStyle w:val="Heading2"/>
-              </w:pPr>
-              <w:proofErr w:type="spellStart"/>
-              <w:r>
-                <w:t>CompanyPhoneNo_Lbl</w:t>
-              </w:r>
-              <w:proofErr w:type="spellEnd"/>
-            </w:p>
-          </w:tc>
-        </w:sdtContent>
-      </w:sdt>
-      <w:sdt>
-        <w:sdtPr>
-          <w:alias w:val="#Nav: /Header/EMail_Lbl"/>
-          <w:tag w:val="#Nav: Standard_Sales_Order_Conf/1305"/>
-          <w:id w:val="1106304509"/>
-          <w:placeholder>
-            <w:docPart w:val="3DBA637FBEDA417985C3D1F3F77F0AD8"/>
-          </w:placeholder>
-          <w:dataBinding w:prefixMappings="xmlns:ns0='urn:microsoft-dynamics-nav/reports/Standard_Sales_Order_Conf/1305/'" w:xpath="/ns0:NavWordReportXmlPart[1]/ns0:Header[1]/ns0:EMail_Lbl[1]" w:storeItemID="{2DA5746E-6ABF-42A4-90FC-585FB18B9C76}"/>
-          <w:text/>
-        </w:sdtPr>
-        <w:sdtContent>
-          <w:tc>
-            <w:tcPr>
-              <w:tcW w:w="2552" w:type="dxa"/>
-              <w:tcMar>
-                <w:right w:w="0" w:type="dxa"/>
-              </w:tcMar>
-            </w:tcPr>
-            <w:p>
-              <w:pPr>
-                <w:pStyle w:val="Heading2"/>
-              </w:pPr>
-              <w:proofErr w:type="spellStart"/>
-              <w:r>
-                <w:t>EMail_Lbl</w:t>
-              </w:r>
-              <w:proofErr w:type="spellEnd"/>
-            </w:p>
-          </w:tc>
-        </w:sdtContent>
-      </w:sdt>
-    </w:tr>
-    <w:tr>
-      <w:sdt>
-        <w:sdtPr>
-          <w:alias w:val="#Nav: /Header/CompanyVATRegistrationNo"/>
-          <w:tag w:val="#Nav: Standard_Sales_Order_Conf/1305"/>
-          <w:id w:val="-292215141"/>
-          <w:placeholder>
-            <w:docPart w:val="D639E321D0644223A91C20E0B762C610"/>
-          </w:placeholder>
-          <w:dataBinding w:prefixMappings="xmlns:ns0='urn:microsoft-dynamics-nav/reports/Standard_Sales_Order_Conf/1305/'" w:xpath="/ns0:NavWordReportXmlPart[1]/ns0:Header[1]/ns0:CompanyVATRegistrationNo[1]" w:storeItemID="{2DA5746E-6ABF-42A4-90FC-585FB18B9C76}"/>
-          <w:text/>
-        </w:sdtPr>
-        <w:sdtContent>
-          <w:tc>
-            <w:tcPr>
-              <w:tcW w:w="2551" w:type="dxa"/>
-            </w:tcPr>
-            <w:p>
-              <w:r>
-                <w:rPr>
-                  <w:lang w:val="da-DK"/>
-                </w:rPr>
-                <w:t>CompanyVATRegistrationNo</w:t>
-              </w:r>
-            </w:p>
-          </w:tc>
-        </w:sdtContent>
-      </w:sdt>
-      <w:sdt>
-        <w:sdtPr>
-          <w:alias w:val="#Nav: /Header/CompanyHomePage"/>
-          <w:tag w:val="#Nav: Standard_Sales_Order_Conf/1305"/>
-          <w:id w:val="-2039804412"/>
-          <w:placeholder>
-            <w:docPart w:val="483C77159FA44EB480FD3380B055BA97"/>
-          </w:placeholder>
-          <w:dataBinding w:prefixMappings="xmlns:ns0='urn:microsoft-dynamics-nav/reports/Standard_Sales_Order_Conf/1305/'" w:xpath="/ns0:NavWordReportXmlPart[1]/ns0:Header[1]/ns0:CompanyHomePage[1]" w:storeItemID="{2DA5746E-6ABF-42A4-90FC-585FB18B9C76}"/>
-          <w:text/>
-        </w:sdtPr>
-        <w:sdtContent>
-          <w:tc>
-            <w:tcPr>
-              <w:tcW w:w="2552" w:type="dxa"/>
-            </w:tcPr>
-            <w:p>
-              <w:r>
-                <w:rPr>
-                  <w:lang w:val="da-DK"/>
-                </w:rPr>
-                <w:t>CompanyHomePage</w:t>
-              </w:r>
-            </w:p>
-          </w:tc>
-        </w:sdtContent>
-      </w:sdt>
-      <w:sdt>
-        <w:sdtPr>
-          <w:alias w:val="#Nav: /Header/CompanyPhoneNo"/>
-          <w:tag w:val="#Nav: Standard_Sales_Order_Conf/1305"/>
-          <w:id w:val="-1096472806"/>
-          <w:placeholder>
-            <w:docPart w:val="DC9B735C7AD94CE1A15440DEF9F98377"/>
-          </w:placeholder>
-          <w:dataBinding w:prefixMappings="xmlns:ns0='urn:microsoft-dynamics-nav/reports/Standard_Sales_Order_Conf/1305/'" w:xpath="/ns0:NavWordReportXmlPart[1]/ns0:Header[1]/ns0:CompanyPhoneNo[1]" w:storeItemID="{2DA5746E-6ABF-42A4-90FC-585FB18B9C76}"/>
-          <w:text/>
-        </w:sdtPr>
-        <w:sdtContent>
-          <w:tc>
-            <w:tcPr>
-              <w:tcW w:w="2551" w:type="dxa"/>
-            </w:tcPr>
-            <w:p>
-              <w:r>
-                <w:rPr>
-                  <w:lang w:val="da-DK"/>
-                </w:rPr>
-                <w:t>CompanyPhoneNo</w:t>
-              </w:r>
-            </w:p>
-          </w:tc>
-        </w:sdtContent>
-      </w:sdt>
-      <w:sdt>
-        <w:sdtPr>
-          <w:alias w:val="#Nav: /Header/CompanyEMail"/>
-          <w:tag w:val="#Nav: Standard_Sales_Order_Conf/1305"/>
-          <w:id w:val="483051749"/>
-          <w:placeholder>
-            <w:docPart w:val="D96654DFCFE94D97AC43C81A3F9AD72A"/>
-          </w:placeholder>
-          <w:dataBinding w:prefixMappings="xmlns:ns0='urn:microsoft-dynamics-nav/reports/Standard_Sales_Order_Conf/1305/'" w:xpath="/ns0:NavWordReportXmlPart[1]/ns0:Header[1]/ns0:CompanyEMail[1]" w:storeItemID="{2DA5746E-6ABF-42A4-90FC-585FB18B9C76}"/>
-          <w:text/>
-        </w:sdtPr>
-        <w:sdtContent>
-          <w:tc>
-            <w:tcPr>
-              <w:tcW w:w="2552" w:type="dxa"/>
-              <w:tcMar>
-                <w:right w:w="0" w:type="dxa"/>
-              </w:tcMar>
-            </w:tcPr>
-            <w:p>
-              <w:r>
-                <w:rPr>
-                  <w:lang w:val="da-DK"/>
-                </w:rPr>
-                <w:t>CompanyEMail</w:t>
-              </w:r>
-            </w:p>
-          </w:tc>
-        </w:sdtContent>
-      </w:sdt>
-    </w:tr>
-    <w:tr>
-      <w:sdt>
-        <w:sdtPr>
-          <w:alias w:val="#Nav: /Header/CompanyBankName"/>
-          <w:tag w:val="#Nav: Standard_Sales_Order_Conf/1305"/>
-          <w:id w:val="344517436"/>
-          <w:placeholder>
-            <w:docPart w:val="601B6C8C6FDB44DA9801D080063548E3"/>
-          </w:placeholder>
-          <w:dataBinding w:prefixMappings="xmlns:ns0='urn:microsoft-dynamics-nav/reports/Standard_Sales_Order_Conf/1305/'" w:xpath="/ns0:NavWordReportXmlPart[1]/ns0:Header[1]/ns0:CompanyBankName[1]" w:storeItemID="{2DA5746E-6ABF-42A4-90FC-585FB18B9C76}"/>
-          <w:text/>
-        </w:sdtPr>
-        <w:sdtContent>
-          <w:tc>
-            <w:tcPr>
-              <w:tcW w:w="2551" w:type="dxa"/>
-            </w:tcPr>
-            <w:p>
-              <w:pPr>
-                <w:pStyle w:val="Heading2"/>
-              </w:pPr>
-              <w:r>
-                <w:rPr>
-                  <w:lang w:val="da-DK"/>
-                </w:rPr>
-                <w:t>CompanyBankName</w:t>
-              </w:r>
-            </w:p>
-          </w:tc>
-        </w:sdtContent>
-      </w:sdt>
-      <w:sdt>
-        <w:sdtPr>
-          <w:alias w:val="#Nav: /Header/CompanyIBAN_Lbl"/>
-          <w:tag w:val="#Nav: Standard_Sales_Order_Conf/1305"/>
-          <w:id w:val="-919787168"/>
-          <w:placeholder>
-            <w:docPart w:val="C6BD66AFA4CF4A91899986FCBB09C9B7"/>
-          </w:placeholder>
-          <w:dataBinding w:prefixMappings="xmlns:ns0='urn:microsoft-dynamics-nav/reports/Standard_Sales_Order_Conf/1305/'" w:xpath="/ns0:NavWordReportXmlPart[1]/ns0:Header[1]/ns0:CompanyIBAN_Lbl[1]" w:storeItemID="{2DA5746E-6ABF-42A4-90FC-585FB18B9C76}"/>
-          <w:text/>
-        </w:sdtPr>
-        <w:sdtContent>
-          <w:tc>
-            <w:tcPr>
-              <w:tcW w:w="2552" w:type="dxa"/>
-            </w:tcPr>
-            <w:p>
-              <w:pPr>
-                <w:pStyle w:val="Heading2"/>
-              </w:pPr>
-              <w:r>
-                <w:rPr>
-                  <w:lang w:val="da-DK"/>
-                </w:rPr>
-                <w:t>CompanyIBAN_Lbl</w:t>
-              </w:r>
-            </w:p>
-          </w:tc>
-        </w:sdtContent>
-      </w:sdt>
-      <w:sdt>
-        <w:sdtPr>
-          <w:rPr>
-            <w:lang w:val="da-DK"/>
-          </w:rPr>
-          <w:alias w:val="#Nav: /Header/CompanySWIFT_Lbl"/>
-          <w:tag w:val="#Nav: Standard_Sales_Order_Conf/1305"/>
-          <w:id w:val="631832452"/>
-          <w:placeholder>
-            <w:docPart w:val="501DE68E8A27481AA4D8416D80E0C2B1"/>
-          </w:placeholder>
-          <w:dataBinding w:prefixMappings="xmlns:ns0='urn:microsoft-dynamics-nav/reports/Standard_Sales_Order_Conf/1305/'" w:xpath="/ns0:NavWordReportXmlPart[1]/ns0:Header[1]/ns0:CompanySWIFT_Lbl[1]" w:storeItemID="{2DA5746E-6ABF-42A4-90FC-585FB18B9C76}"/>
-          <w:text/>
-        </w:sdtPr>
-        <w:sdtContent>
-          <w:tc>
-            <w:tcPr>
-              <w:tcW w:w="2551" w:type="dxa"/>
-            </w:tcPr>
-            <w:p>
-              <w:pPr>
-                <w:pStyle w:val="Heading2"/>
-              </w:pPr>
-              <w:r>
-                <w:rPr>
-                  <w:lang w:val="da-DK"/>
-                </w:rPr>
-                <w:t>CompanySWIFT_Lbl</w:t>
-              </w:r>
-            </w:p>
-          </w:tc>
-        </w:sdtContent>
-      </w:sdt>
-      <w:sdt>
-        <w:sdtPr>
-          <w:alias w:val="#Nav: /Header/CompanyGiroNo_Lbl"/>
-          <w:tag w:val="#Nav: Standard_Sales_Order_Conf/1305"/>
-          <w:id w:val="1463994099"/>
-          <w:placeholder>
-            <w:docPart w:val="FFDA12B4DCE34F94B3820BAAFC62573B"/>
-          </w:placeholder>
-          <w:dataBinding w:prefixMappings="xmlns:ns0='urn:microsoft-dynamics-nav/reports/Standard_Sales_Order_Conf/1305/'" w:xpath="/ns0:NavWordReportXmlPart[1]/ns0:Header[1]/ns0:CompanyGiroNo_Lbl[1]" w:storeItemID="{2DA5746E-6ABF-42A4-90FC-585FB18B9C76}"/>
-          <w:text/>
-        </w:sdtPr>
-        <w:sdtContent>
-          <w:tc>
-            <w:tcPr>
-              <w:tcW w:w="2552" w:type="dxa"/>
-              <w:tcMar>
-                <w:right w:w="0" w:type="dxa"/>
-              </w:tcMar>
-            </w:tcPr>
-            <w:p>
-              <w:pPr>
-                <w:pStyle w:val="Heading2"/>
-              </w:pPr>
-              <w:r>
-                <w:rPr>
-                  <w:lang w:val="da-DK"/>
-                </w:rPr>
-                <w:t>CompanyGiroNo_Lbl</w:t>
-              </w:r>
-            </w:p>
-          </w:tc>
-        </w:sdtContent>
-      </w:sdt>
-    </w:tr>
-    <w:tr>
-      <w:tc>
-        <w:tcPr>
-          <w:tcW w:w="2551" w:type="dxa"/>
-        </w:tcPr>
-        <w:p>
-          <w:pPr>
-            <w:pStyle w:val="NoSpacing"/>
-          </w:pPr>
-          <w:sdt>
-            <w:sdtPr>
-              <w:alias w:val="#Nav: /Header/CompanyBankBranchNo"/>
-              <w:tag w:val="#Nav: Standard_Sales_Order_Conf/1305"/>
-              <w:id w:val="-1272468107"/>
-              <w:placeholder>
-                <w:docPart w:val="8E107BCF07D745458FB35DEA5C1EF868"/>
-              </w:placeholder>
-              <w:dataBinding w:prefixMappings="xmlns:ns0='urn:microsoft-dynamics-nav/reports/Standard_Sales_Order_Conf/1305/'" w:xpath="/ns0:NavWordReportXmlPart[1]/ns0:Header[1]/ns0:CompanyBankBranchNo[1]" w:storeItemID="{2DA5746E-6ABF-42A4-90FC-585FB18B9C76}"/>
-              <w:text/>
-            </w:sdtPr>
-            <w:sdtContent>
-              <w:r>
-                <w:rPr>
-                  <w:lang w:val="da-DK"/>
-                </w:rPr>
-                <w:t>CompanyBankBranchNo</w:t>
-              </w:r>
-            </w:sdtContent>
-          </w:sdt>
-          <w:r>
-            <w:t xml:space="preserve"> </w:t>
-          </w:r>
-          <w:sdt>
-            <w:sdtPr>
-              <w:alias w:val="#Nav: /Header/CompanyBankAccountNo"/>
-              <w:tag w:val="#Nav: Standard_Sales_Order_Conf/1305"/>
-              <w:id w:val="-1066791751"/>
-              <w:placeholder>
-                <w:docPart w:val="F54475ED40B140B5917D3CA65E7D2903"/>
-              </w:placeholder>
-              <w:dataBinding w:prefixMappings="xmlns:ns0='urn:microsoft-dynamics-nav/reports/Standard_Sales_Order_Conf/1305/'" w:xpath="/ns0:NavWordReportXmlPart[1]/ns0:Header[1]/ns0:CompanyBankAccountNo[1]" w:storeItemID="{2DA5746E-6ABF-42A4-90FC-585FB18B9C76}"/>
-              <w:text/>
-            </w:sdtPr>
-            <w:sdtContent>
-              <w:r>
-                <w:rPr>
-                  <w:lang w:val="da-DK"/>
-                </w:rPr>
-                <w:t>CompanyBankAccountNo</w:t>
-              </w:r>
-            </w:sdtContent>
-          </w:sdt>
-        </w:p>
-      </w:tc>
-      <w:sdt>
-        <w:sdtPr>
-          <w:alias w:val="#Nav: /Header/CompanyIBAN"/>
-          <w:tag w:val="#Nav: Standard_Sales_Order_Conf/1305"/>
-          <w:id w:val="1436247798"/>
-          <w:placeholder>
-            <w:docPart w:val="E6B91E2832C64A4EB0282B0BA694EA89"/>
-          </w:placeholder>
-          <w:dataBinding w:prefixMappings="xmlns:ns0='urn:microsoft-dynamics-nav/reports/Standard_Sales_Order_Conf/1305/'" w:xpath="/ns0:NavWordReportXmlPart[1]/ns0:Header[1]/ns0:CompanyIBAN[1]" w:storeItemID="{2DA5746E-6ABF-42A4-90FC-585FB18B9C76}"/>
-          <w:text/>
-        </w:sdtPr>
-        <w:sdtContent>
-          <w:tc>
-            <w:tcPr>
-              <w:tcW w:w="2552" w:type="dxa"/>
-            </w:tcPr>
-            <w:p>
-              <w:pPr>
-                <w:pStyle w:val="NoSpacing"/>
-              </w:pPr>
-              <w:r>
-                <w:rPr>
-                  <w:lang w:val="da-DK"/>
-                </w:rPr>
-                <w:t>CompanyIBAN</w:t>
-              </w:r>
-            </w:p>
-          </w:tc>
-        </w:sdtContent>
-      </w:sdt>
-      <w:sdt>
-        <w:sdtPr>
-          <w:rPr>
-            <w:lang w:val="da-DK"/>
-          </w:rPr>
-          <w:alias w:val="#Nav: /Header/CompanySWIFT"/>
-          <w:tag w:val="#Nav: Standard_Sales_Order_Conf/1305"/>
-          <w:id w:val="1663202774"/>
-          <w:placeholder>
-            <w:docPart w:val="AE9BBA4EBCE642F584071221E3254828"/>
-          </w:placeholder>
-          <w:dataBinding w:prefixMappings="xmlns:ns0='urn:microsoft-dynamics-nav/reports/Standard_Sales_Order_Conf/1305/'" w:xpath="/ns0:NavWordReportXmlPart[1]/ns0:Header[1]/ns0:CompanySWIFT[1]" w:storeItemID="{2DA5746E-6ABF-42A4-90FC-585FB18B9C76}"/>
-          <w:text/>
-        </w:sdtPr>
-        <w:sdtContent>
-          <w:tc>
-            <w:tcPr>
-              <w:tcW w:w="2551" w:type="dxa"/>
-            </w:tcPr>
-            <w:p>
-              <w:pPr>
-                <w:pStyle w:val="NoSpacing"/>
-              </w:pPr>
-              <w:r>
-                <w:rPr>
-                  <w:lang w:val="da-DK"/>
-                </w:rPr>
-                <w:t>CompanySWIFT</w:t>
-              </w:r>
-            </w:p>
-          </w:tc>
-        </w:sdtContent>
-      </w:sdt>
-      <w:sdt>
-        <w:sdtPr>
-          <w:alias w:val="#Nav: /Header/CompanyGiroNo"/>
-          <w:tag w:val="#Nav: Standard_Sales_Order_Conf/1305"/>
-          <w:id w:val="539329330"/>
-          <w:placeholder>
-            <w:docPart w:val="EF822B86F7474C909C88489EB6BD9EB5"/>
-          </w:placeholder>
-          <w:dataBinding w:prefixMappings="xmlns:ns0='urn:microsoft-dynamics-nav/reports/Standard_Sales_Order_Conf/1305/'" w:xpath="/ns0:NavWordReportXmlPart[1]/ns0:Header[1]/ns0:CompanyGiroNo[1]" w:storeItemID="{2DA5746E-6ABF-42A4-90FC-585FB18B9C76}"/>
-          <w:text/>
-        </w:sdtPr>
-        <w:sdtContent>
-          <w:tc>
-            <w:tcPr>
-              <w:tcW w:w="2552" w:type="dxa"/>
-              <w:tcMar>
-                <w:right w:w="0" w:type="dxa"/>
-              </w:tcMar>
-            </w:tcPr>
-            <w:p>
-              <w:pPr>
-                <w:pStyle w:val="NoSpacing"/>
-              </w:pPr>
-              <w:r>
-                <w:rPr>
-                  <w:lang w:val="da-DK"/>
-                </w:rPr>
-                <w:t>CompanyGiroNo</w:t>
-              </w:r>
             </w:p>
           </w:tc>
         </w:sdtContent>
@@ -2818,12 +2345,12 @@
       <w:tblStyle w:val="TableGrid"/>
       <w:tblW w:w="10196" w:type="dxa"/>
       <w:tblBorders>
-        <w:top w:val="none" w:sz="0" w:space="0" w:color="auto"/>
-        <w:left w:val="none" w:sz="0" w:space="0" w:color="auto"/>
-        <w:bottom w:val="none" w:sz="0" w:space="0" w:color="auto"/>
-        <w:right w:val="none" w:sz="0" w:space="0" w:color="auto"/>
-        <w:insideH w:val="none" w:sz="0" w:space="0" w:color="auto"/>
-        <w:insideV w:val="none" w:sz="0" w:space="0" w:color="auto"/>
+        <w:top w:val="none" w:color="auto" w:sz="0" w:space="0"/>
+        <w:left w:val="none" w:color="auto" w:sz="0" w:space="0"/>
+        <w:bottom w:val="none" w:color="auto" w:sz="0" w:space="0"/>
+        <w:right w:val="none" w:color="auto" w:sz="0" w:space="0"/>
+        <w:insideH w:val="none" w:color="auto" w:sz="0" w:space="0"/>
+        <w:insideV w:val="none" w:color="auto" w:sz="0" w:space="0"/>
       </w:tblBorders>
       <w:tblCellMar>
         <w:left w:w="0" w:type="dxa"/>
@@ -3016,18 +2543,19 @@
 </file>
 
 <file path=word/header2.xml><?xml version="1.0" encoding="utf-8"?>
-<w:hdr xmlns:wpc="http://schemas.microsoft.com/office/word/2010/wordprocessingCanvas" xmlns:cx="http://schemas.microsoft.com/office/drawing/2014/chartex" xmlns:cx1="http://schemas.microsoft.com/office/drawing/2015/9/8/chartex" xmlns:cx2="http://schemas.microsoft.com/office/drawing/2015/10/21/chartex" xmlns:cx3="http://schemas.microsoft.com/office/drawing/2016/5/9/chartex" xmlns:cx4="http://schemas.microsoft.com/office/drawing/2016/5/10/chartex" xmlns:cx5="http://schemas.microsoft.com/office/drawing/2016/5/11/chartex" xmlns:cx6="http://schemas.microsoft.com/office/drawing/2016/5/12/chartex" xmlns:cx7="http://schemas.microsoft.com/office/drawing/2016/5/13/chartex" xmlns:cx8="http://schemas.microsoft.com/office/drawing/2016/5/14/chartex" xmlns:mc="http://schemas.openxmlformats.org/markup-compatibility/2006" xmlns:aink="http://schemas.microsoft.com/office/drawing/2016/ink" xmlns:am3d="http://schemas.microsoft.com/office/drawing/2017/model3d" xmlns:o="urn:schemas-microsoft-com:office:office" xmlns:oel="http://schemas.microsoft.com/office/2019/extlst" xmlns:r="http://schemas.openxmlformats.org/officeDocument/2006/relationships" xmlns:m="http://schemas.openxmlformats.org/officeDocument/2006/math" xmlns:v="urn:schemas-microsoft-com:vml" xmlns:wp14="http://schemas.microsoft.com/office/word/2010/wordprocessingDrawing" xmlns:wp="http://schemas.openxmlformats.org/drawingml/2006/wordprocessingDrawing" xmlns:w10="urn:schemas-microsoft-com:office:word" xmlns:w="http://schemas.openxmlformats.org/wordprocessingml/2006/main" xmlns:w14="http://schemas.microsoft.com/office/word/2010/wordml" xmlns:w15="http://schemas.microsoft.com/office/word/2012/wordml" xmlns:w16cex="http://schemas.microsoft.com/office/word/2018/wordml/cex" xmlns:w16cid="http://schemas.microsoft.com/office/word/2016/wordml/cid" xmlns:w16="http://schemas.microsoft.com/office/word/2018/wordml" xmlns:w16du="http://schemas.microsoft.com/office/word/2023/wordml/word16du" xmlns:w16sdtdh="http://schemas.microsoft.com/office/word/2020/wordml/sdtdatahash" xmlns:w16sdtfl="http://schemas.microsoft.com/office/word/2024/wordml/sdtformatlock" xmlns:w16se="http://schemas.microsoft.com/office/word/2015/wordml/symex" xmlns:wpg="http://schemas.microsoft.com/office/word/2010/wordprocessingGroup" xmlns:wpi="http://schemas.microsoft.com/office/word/2010/wordprocessingInk" xmlns:wne="http://schemas.microsoft.com/office/word/2006/wordml" xmlns:wps="http://schemas.microsoft.com/office/word/2010/wordprocessingShape" mc:Ignorable="w14 w15 w16se w16cid w16 w16cex w16sdtdh w16sdtfl w16du wp14">
+<w:hdr xmlns:a="http://schemas.openxmlformats.org/drawingml/2006/main" xmlns:pic="http://schemas.openxmlformats.org/drawingml/2006/picture" xmlns:wpc="http://schemas.microsoft.com/office/word/2010/wordprocessingCanvas" xmlns:cx="http://schemas.microsoft.com/office/drawing/2014/chartex" xmlns:cx1="http://schemas.microsoft.com/office/drawing/2015/9/8/chartex" xmlns:cx2="http://schemas.microsoft.com/office/drawing/2015/10/21/chartex" xmlns:cx3="http://schemas.microsoft.com/office/drawing/2016/5/9/chartex" xmlns:cx4="http://schemas.microsoft.com/office/drawing/2016/5/10/chartex" xmlns:cx5="http://schemas.microsoft.com/office/drawing/2016/5/11/chartex" xmlns:cx6="http://schemas.microsoft.com/office/drawing/2016/5/12/chartex" xmlns:cx7="http://schemas.microsoft.com/office/drawing/2016/5/13/chartex" xmlns:cx8="http://schemas.microsoft.com/office/drawing/2016/5/14/chartex" xmlns:mc="http://schemas.openxmlformats.org/markup-compatibility/2006" xmlns:aink="http://schemas.microsoft.com/office/drawing/2016/ink" xmlns:am3d="http://schemas.microsoft.com/office/drawing/2017/model3d" xmlns:o="urn:schemas-microsoft-com:office:office" xmlns:oel="http://schemas.microsoft.com/office/2019/extlst" xmlns:r="http://schemas.openxmlformats.org/officeDocument/2006/relationships" xmlns:m="http://schemas.openxmlformats.org/officeDocument/2006/math" xmlns:v="urn:schemas-microsoft-com:vml" xmlns:wp14="http://schemas.microsoft.com/office/word/2010/wordprocessingDrawing" xmlns:wp="http://schemas.openxmlformats.org/drawingml/2006/wordprocessingDrawing" xmlns:w10="urn:schemas-microsoft-com:office:word" xmlns:w="http://schemas.openxmlformats.org/wordprocessingml/2006/main" xmlns:w14="http://schemas.microsoft.com/office/word/2010/wordml" xmlns:w15="http://schemas.microsoft.com/office/word/2012/wordml" xmlns:w16cex="http://schemas.microsoft.com/office/word/2018/wordml/cex" xmlns:w16cid="http://schemas.microsoft.com/office/word/2016/wordml/cid" xmlns:w16="http://schemas.microsoft.com/office/word/2018/wordml" xmlns:w16du="http://schemas.microsoft.com/office/word/2023/wordml/word16du" xmlns:w16sdtdh="http://schemas.microsoft.com/office/word/2020/wordml/sdtdatahash" xmlns:w16sdtfl="http://schemas.microsoft.com/office/word/2024/wordml/sdtformatlock" xmlns:w16se="http://schemas.microsoft.com/office/word/2015/wordml/symex" xmlns:wpg="http://schemas.microsoft.com/office/word/2010/wordprocessingGroup" xmlns:wpi="http://schemas.microsoft.com/office/word/2010/wordprocessingInk" xmlns:wne="http://schemas.microsoft.com/office/word/2006/wordml" xmlns:wps="http://schemas.microsoft.com/office/word/2010/wordprocessingShape" mc:Ignorable="w14 w15 w16se w16cid w16 w16cex w16sdtdh w16sdtfl w16du wp14">
   <w:tbl>
     <w:tblPr>
       <w:tblStyle w:val="TableGrid"/>
       <w:tblW w:w="0" w:type="auto"/>
+      <w:tblInd w:w="-180" w:type="dxa"/>
       <w:tblBorders>
-        <w:top w:val="none" w:sz="0" w:space="0" w:color="auto"/>
-        <w:left w:val="none" w:sz="0" w:space="0" w:color="auto"/>
-        <w:bottom w:val="none" w:sz="0" w:space="0" w:color="auto"/>
-        <w:right w:val="none" w:sz="0" w:space="0" w:color="auto"/>
-        <w:insideH w:val="none" w:sz="0" w:space="0" w:color="auto"/>
-        <w:insideV w:val="none" w:sz="0" w:space="0" w:color="auto"/>
+        <w:top w:val="none" w:color="auto" w:sz="0" w:space="0"/>
+        <w:left w:val="none" w:color="auto" w:sz="0" w:space="0"/>
+        <w:bottom w:val="none" w:color="auto" w:sz="0" w:space="0"/>
+        <w:right w:val="none" w:color="auto" w:sz="0" w:space="0"/>
+        <w:insideH w:val="none" w:color="auto" w:sz="0" w:space="0"/>
+        <w:insideV w:val="none" w:color="auto" w:sz="0" w:space="0"/>
       </w:tblBorders>
       <w:tblCellMar>
         <w:left w:w="0" w:type="dxa"/>
@@ -3036,13 +2564,13 @@
       <w:tblLook w:val="04A0" w:firstRow="1" w:lastRow="0" w:firstColumn="1" w:lastColumn="0" w:noHBand="0" w:noVBand="1"/>
     </w:tblPr>
     <w:tblGrid>
-      <w:gridCol w:w="5098"/>
+      <w:gridCol w:w="5278"/>
       <w:gridCol w:w="5098"/>
     </w:tblGrid>
     <w:tr>
       <w:tc>
         <w:tcPr>
-          <w:tcW w:w="5098" w:type="dxa"/>
+          <w:tcW w:w="5278" w:type="dxa"/>
         </w:tcPr>
         <w:p>
           <w:pPr>
@@ -3050,22 +2578,26 @@
           </w:pPr>
           <w:sdt>
             <w:sdtPr>
-              <w:alias w:val="#Nav: /Header/DocumentTitle"/>
+              <w:alias w:val="#Nav: /Labels/ISZ_PickTicketLbl"/>
               <w:tag w:val="#Nav: Standard_Sales_Order_Conf/1305"/>
-              <w:id w:val="1958685660"/>
+              <w:id w:val="-1983831578"/>
               <w:placeholder>
                 <w:docPart w:val="DefaultPlaceholder_-1854013440"/>
               </w:placeholder>
-              <w:dataBinding w:prefixMappings="xmlns:ns0='urn:microsoft-dynamics-nav/reports/Standard_Sales_Order_Conf/1305/'" w:xpath="/ns0:NavWordReportXmlPart[1]/ns0:Header[1]/ns0:DocumentTitle[1]" w:storeItemID="{2DA5746E-6ABF-42A4-90FC-585FB18B9C76}"/>
+              <w:dataBinding w:prefixMappings="xmlns:ns0='urn:microsoft-dynamics-nav/reports/Standard_Sales_Order_Conf/1305/'" w:xpath="/ns0:NavWordReportXmlPart[1]/ns0:Labels[1]/ns0:ISZ_PickTicketLbl[1]" w:storeItemID="{2DA5746E-6ABF-42A4-90FC-585FB18B9C76}"/>
               <w:text/>
             </w:sdtPr>
             <w:sdtContent>
               <w:proofErr w:type="spellStart"/>
               <w:r>
-                <w:t>DocumentTitle</w:t>
+                <w:t>ISZ_PickTicketLbl</w:t>
               </w:r>
+              <w:proofErr w:type="spellEnd"/>
             </w:sdtContent>
           </w:sdt>
+          <w:r>
+            <w:t xml:space="preserve"> </w:t>
+          </w:r>
           <w:sdt>
             <w:sdtPr>
               <w:alias w:val="#Nav: /Header/DocumentNo"/>
@@ -3078,6 +2610,7 @@
               <w:text/>
             </w:sdtPr>
             <w:sdtContent>
+              <w:proofErr w:type="spellStart"/>
               <w:r>
                 <w:t>DocumentNo</w:t>
               </w:r>
@@ -4439,470 +3972,6 @@
     </w:docPart>
     <w:docPart>
       <w:docPartPr>
-        <w:name w:val="601B6C8C6FDB44DA9801D080063548E3"/>
-        <w:category>
-          <w:name w:val="General"/>
-          <w:gallery w:val="placeholder"/>
-        </w:category>
-        <w:types>
-          <w:type w:val="bbPlcHdr"/>
-        </w:types>
-        <w:behaviors>
-          <w:behavior w:val="content"/>
-        </w:behaviors>
-        <w:guid w:val="{819F6B81-6586-4E1F-8EAB-0739BDBB3590}"/>
-      </w:docPartPr>
-      <w:docPartBody>
-        <w:p>
-          <w:pPr>
-            <w:pStyle w:val="601B6C8C6FDB44DA9801D080063548E3"/>
-          </w:pPr>
-          <w:r>
-            <w:rPr>
-              <w:rStyle w:val="PlaceholderText"/>
-            </w:rPr>
-            <w:t>Click here to enter text.</w:t>
-          </w:r>
-        </w:p>
-      </w:docPartBody>
-    </w:docPart>
-    <w:docPart>
-      <w:docPartPr>
-        <w:name w:val="8E107BCF07D745458FB35DEA5C1EF868"/>
-        <w:category>
-          <w:name w:val="General"/>
-          <w:gallery w:val="placeholder"/>
-        </w:category>
-        <w:types>
-          <w:type w:val="bbPlcHdr"/>
-        </w:types>
-        <w:behaviors>
-          <w:behavior w:val="content"/>
-        </w:behaviors>
-        <w:guid w:val="{AC66DBC2-4DAD-4DC5-BB57-FC0899288B1C}"/>
-      </w:docPartPr>
-      <w:docPartBody>
-        <w:p>
-          <w:pPr>
-            <w:pStyle w:val="8E107BCF07D745458FB35DEA5C1EF868"/>
-          </w:pPr>
-          <w:r>
-            <w:rPr>
-              <w:rStyle w:val="PlaceholderText"/>
-            </w:rPr>
-            <w:t>Click here to enter text.</w:t>
-          </w:r>
-        </w:p>
-      </w:docPartBody>
-    </w:docPart>
-    <w:docPart>
-      <w:docPartPr>
-        <w:name w:val="F54475ED40B140B5917D3CA65E7D2903"/>
-        <w:category>
-          <w:name w:val="General"/>
-          <w:gallery w:val="placeholder"/>
-        </w:category>
-        <w:types>
-          <w:type w:val="bbPlcHdr"/>
-        </w:types>
-        <w:behaviors>
-          <w:behavior w:val="content"/>
-        </w:behaviors>
-        <w:guid w:val="{3FB5AEA9-15BF-4F5A-A577-B53795B000C0}"/>
-      </w:docPartPr>
-      <w:docPartBody>
-        <w:p>
-          <w:pPr>
-            <w:pStyle w:val="F54475ED40B140B5917D3CA65E7D2903"/>
-          </w:pPr>
-          <w:r>
-            <w:rPr>
-              <w:rStyle w:val="PlaceholderText"/>
-            </w:rPr>
-            <w:t>Click here to enter text.</w:t>
-          </w:r>
-        </w:p>
-      </w:docPartBody>
-    </w:docPart>
-    <w:docPart>
-      <w:docPartPr>
-        <w:name w:val="C6BD66AFA4CF4A91899986FCBB09C9B7"/>
-        <w:category>
-          <w:name w:val="General"/>
-          <w:gallery w:val="placeholder"/>
-        </w:category>
-        <w:types>
-          <w:type w:val="bbPlcHdr"/>
-        </w:types>
-        <w:behaviors>
-          <w:behavior w:val="content"/>
-        </w:behaviors>
-        <w:guid w:val="{52EC23FF-4DE4-49A6-8EE6-9D66C44847AB}"/>
-      </w:docPartPr>
-      <w:docPartBody>
-        <w:p>
-          <w:pPr>
-            <w:pStyle w:val="C6BD66AFA4CF4A91899986FCBB09C9B7"/>
-          </w:pPr>
-          <w:r>
-            <w:rPr>
-              <w:rStyle w:val="PlaceholderText"/>
-            </w:rPr>
-            <w:t>Click here to enter text.</w:t>
-          </w:r>
-        </w:p>
-      </w:docPartBody>
-    </w:docPart>
-    <w:docPart>
-      <w:docPartPr>
-        <w:name w:val="E6B91E2832C64A4EB0282B0BA694EA89"/>
-        <w:category>
-          <w:name w:val="General"/>
-          <w:gallery w:val="placeholder"/>
-        </w:category>
-        <w:types>
-          <w:type w:val="bbPlcHdr"/>
-        </w:types>
-        <w:behaviors>
-          <w:behavior w:val="content"/>
-        </w:behaviors>
-        <w:guid w:val="{06967031-1A5E-4CE6-BEA8-914AC68C2DC0}"/>
-      </w:docPartPr>
-      <w:docPartBody>
-        <w:p>
-          <w:pPr>
-            <w:pStyle w:val="E6B91E2832C64A4EB0282B0BA694EA89"/>
-          </w:pPr>
-          <w:r>
-            <w:rPr>
-              <w:rStyle w:val="PlaceholderText"/>
-            </w:rPr>
-            <w:t>Click here to enter text.</w:t>
-          </w:r>
-        </w:p>
-      </w:docPartBody>
-    </w:docPart>
-    <w:docPart>
-      <w:docPartPr>
-        <w:name w:val="501DE68E8A27481AA4D8416D80E0C2B1"/>
-        <w:category>
-          <w:name w:val="General"/>
-          <w:gallery w:val="placeholder"/>
-        </w:category>
-        <w:types>
-          <w:type w:val="bbPlcHdr"/>
-        </w:types>
-        <w:behaviors>
-          <w:behavior w:val="content"/>
-        </w:behaviors>
-        <w:guid w:val="{EFD9F2A2-1B29-46F6-8537-71AD71F3FA9A}"/>
-      </w:docPartPr>
-      <w:docPartBody>
-        <w:p>
-          <w:pPr>
-            <w:pStyle w:val="501DE68E8A27481AA4D8416D80E0C2B1"/>
-          </w:pPr>
-          <w:r>
-            <w:rPr>
-              <w:rStyle w:val="PlaceholderText"/>
-            </w:rPr>
-            <w:t>Click here to enter text.</w:t>
-          </w:r>
-        </w:p>
-      </w:docPartBody>
-    </w:docPart>
-    <w:docPart>
-      <w:docPartPr>
-        <w:name w:val="AE9BBA4EBCE642F584071221E3254828"/>
-        <w:category>
-          <w:name w:val="General"/>
-          <w:gallery w:val="placeholder"/>
-        </w:category>
-        <w:types>
-          <w:type w:val="bbPlcHdr"/>
-        </w:types>
-        <w:behaviors>
-          <w:behavior w:val="content"/>
-        </w:behaviors>
-        <w:guid w:val="{1E23B844-4057-4BB7-BCC3-ED17A98094B5}"/>
-      </w:docPartPr>
-      <w:docPartBody>
-        <w:p>
-          <w:pPr>
-            <w:pStyle w:val="AE9BBA4EBCE642F584071221E3254828"/>
-          </w:pPr>
-          <w:r>
-            <w:rPr>
-              <w:rStyle w:val="PlaceholderText"/>
-            </w:rPr>
-            <w:t>Click here to enter text.</w:t>
-          </w:r>
-        </w:p>
-      </w:docPartBody>
-    </w:docPart>
-    <w:docPart>
-      <w:docPartPr>
-        <w:name w:val="FFDA12B4DCE34F94B3820BAAFC62573B"/>
-        <w:category>
-          <w:name w:val="General"/>
-          <w:gallery w:val="placeholder"/>
-        </w:category>
-        <w:types>
-          <w:type w:val="bbPlcHdr"/>
-        </w:types>
-        <w:behaviors>
-          <w:behavior w:val="content"/>
-        </w:behaviors>
-        <w:guid w:val="{E1E47F95-979E-4F60-A2B7-BF3E27EDF0CA}"/>
-      </w:docPartPr>
-      <w:docPartBody>
-        <w:p>
-          <w:pPr>
-            <w:pStyle w:val="FFDA12B4DCE34F94B3820BAAFC62573B"/>
-          </w:pPr>
-          <w:r>
-            <w:rPr>
-              <w:rStyle w:val="PlaceholderText"/>
-            </w:rPr>
-            <w:t>Click here to enter text.</w:t>
-          </w:r>
-        </w:p>
-      </w:docPartBody>
-    </w:docPart>
-    <w:docPart>
-      <w:docPartPr>
-        <w:name w:val="EF822B86F7474C909C88489EB6BD9EB5"/>
-        <w:category>
-          <w:name w:val="General"/>
-          <w:gallery w:val="placeholder"/>
-        </w:category>
-        <w:types>
-          <w:type w:val="bbPlcHdr"/>
-        </w:types>
-        <w:behaviors>
-          <w:behavior w:val="content"/>
-        </w:behaviors>
-        <w:guid w:val="{081F2DBC-72F1-47A2-A43F-271EADD0EB7E}"/>
-      </w:docPartPr>
-      <w:docPartBody>
-        <w:p>
-          <w:pPr>
-            <w:pStyle w:val="EF822B86F7474C909C88489EB6BD9EB5"/>
-          </w:pPr>
-          <w:r>
-            <w:rPr>
-              <w:rStyle w:val="PlaceholderText"/>
-            </w:rPr>
-            <w:t>Click here to enter text.</w:t>
-          </w:r>
-        </w:p>
-      </w:docPartBody>
-    </w:docPart>
-    <w:docPart>
-      <w:docPartPr>
-        <w:name w:val="866C16E8914945E380BFDEE46053DFF8"/>
-        <w:category>
-          <w:name w:val="General"/>
-          <w:gallery w:val="placeholder"/>
-        </w:category>
-        <w:types>
-          <w:type w:val="bbPlcHdr"/>
-        </w:types>
-        <w:behaviors>
-          <w:behavior w:val="content"/>
-        </w:behaviors>
-        <w:guid w:val="{D40043CE-F262-406A-9127-7414559C7819}"/>
-      </w:docPartPr>
-      <w:docPartBody>
-        <w:p>
-          <w:pPr>
-            <w:pStyle w:val="866C16E8914945E380BFDEE46053DFF8"/>
-          </w:pPr>
-          <w:r>
-            <w:rPr>
-              <w:rStyle w:val="PlaceholderText"/>
-            </w:rPr>
-            <w:t>Click here to enter text.</w:t>
-          </w:r>
-        </w:p>
-      </w:docPartBody>
-    </w:docPart>
-    <w:docPart>
-      <w:docPartPr>
-        <w:name w:val="0C9A73E161EE410CA673109F52667D85"/>
-        <w:category>
-          <w:name w:val="General"/>
-          <w:gallery w:val="placeholder"/>
-        </w:category>
-        <w:types>
-          <w:type w:val="bbPlcHdr"/>
-        </w:types>
-        <w:behaviors>
-          <w:behavior w:val="content"/>
-        </w:behaviors>
-        <w:guid w:val="{30006801-A7C5-4725-A4C8-CFA6C41BAB32}"/>
-      </w:docPartPr>
-      <w:docPartBody>
-        <w:p>
-          <w:pPr>
-            <w:pStyle w:val="0C9A73E161EE410CA673109F52667D85"/>
-          </w:pPr>
-          <w:r>
-            <w:rPr>
-              <w:rStyle w:val="PlaceholderText"/>
-            </w:rPr>
-            <w:t>Click here to enter text.</w:t>
-          </w:r>
-        </w:p>
-      </w:docPartBody>
-    </w:docPart>
-    <w:docPart>
-      <w:docPartPr>
-        <w:name w:val="3DBA637FBEDA417985C3D1F3F77F0AD8"/>
-        <w:category>
-          <w:name w:val="General"/>
-          <w:gallery w:val="placeholder"/>
-        </w:category>
-        <w:types>
-          <w:type w:val="bbPlcHdr"/>
-        </w:types>
-        <w:behaviors>
-          <w:behavior w:val="content"/>
-        </w:behaviors>
-        <w:guid w:val="{85B10021-695F-4FA9-BEE0-6228974D5C64}"/>
-      </w:docPartPr>
-      <w:docPartBody>
-        <w:p>
-          <w:pPr>
-            <w:pStyle w:val="3DBA637FBEDA417985C3D1F3F77F0AD8"/>
-          </w:pPr>
-          <w:r>
-            <w:rPr>
-              <w:rStyle w:val="PlaceholderText"/>
-            </w:rPr>
-            <w:t>Click here to enter text.</w:t>
-          </w:r>
-        </w:p>
-      </w:docPartBody>
-    </w:docPart>
-    <w:docPart>
-      <w:docPartPr>
-        <w:name w:val="483C77159FA44EB480FD3380B055BA97"/>
-        <w:category>
-          <w:name w:val="General"/>
-          <w:gallery w:val="placeholder"/>
-        </w:category>
-        <w:types>
-          <w:type w:val="bbPlcHdr"/>
-        </w:types>
-        <w:behaviors>
-          <w:behavior w:val="content"/>
-        </w:behaviors>
-        <w:guid w:val="{5481490C-CA06-4D4A-B3E2-E3100421C63F}"/>
-      </w:docPartPr>
-      <w:docPartBody>
-        <w:p>
-          <w:pPr>
-            <w:pStyle w:val="483C77159FA44EB480FD3380B055BA97"/>
-          </w:pPr>
-          <w:r>
-            <w:rPr>
-              <w:rStyle w:val="PlaceholderText"/>
-            </w:rPr>
-            <w:t>Click here to enter text.</w:t>
-          </w:r>
-        </w:p>
-      </w:docPartBody>
-    </w:docPart>
-    <w:docPart>
-      <w:docPartPr>
-        <w:name w:val="DC9B735C7AD94CE1A15440DEF9F98377"/>
-        <w:category>
-          <w:name w:val="General"/>
-          <w:gallery w:val="placeholder"/>
-        </w:category>
-        <w:types>
-          <w:type w:val="bbPlcHdr"/>
-        </w:types>
-        <w:behaviors>
-          <w:behavior w:val="content"/>
-        </w:behaviors>
-        <w:guid w:val="{F4253921-B934-408F-BC82-2E52235FBDD1}"/>
-      </w:docPartPr>
-      <w:docPartBody>
-        <w:p>
-          <w:pPr>
-            <w:pStyle w:val="DC9B735C7AD94CE1A15440DEF9F98377"/>
-          </w:pPr>
-          <w:r>
-            <w:rPr>
-              <w:rStyle w:val="PlaceholderText"/>
-            </w:rPr>
-            <w:t>Click here to enter text.</w:t>
-          </w:r>
-        </w:p>
-      </w:docPartBody>
-    </w:docPart>
-    <w:docPart>
-      <w:docPartPr>
-        <w:name w:val="D96654DFCFE94D97AC43C81A3F9AD72A"/>
-        <w:category>
-          <w:name w:val="General"/>
-          <w:gallery w:val="placeholder"/>
-        </w:category>
-        <w:types>
-          <w:type w:val="bbPlcHdr"/>
-        </w:types>
-        <w:behaviors>
-          <w:behavior w:val="content"/>
-        </w:behaviors>
-        <w:guid w:val="{ACA7B810-C393-4A3A-B7A6-01937456A927}"/>
-      </w:docPartPr>
-      <w:docPartBody>
-        <w:p>
-          <w:pPr>
-            <w:pStyle w:val="D96654DFCFE94D97AC43C81A3F9AD72A"/>
-          </w:pPr>
-          <w:r>
-            <w:rPr>
-              <w:rStyle w:val="PlaceholderText"/>
-            </w:rPr>
-            <w:t>Click here to enter text.</w:t>
-          </w:r>
-        </w:p>
-      </w:docPartBody>
-    </w:docPart>
-    <w:docPart>
-      <w:docPartPr>
-        <w:name w:val="3F7147E7BE7446119FD219DCB453672D"/>
-        <w:category>
-          <w:name w:val="General"/>
-          <w:gallery w:val="placeholder"/>
-        </w:category>
-        <w:types>
-          <w:type w:val="bbPlcHdr"/>
-        </w:types>
-        <w:behaviors>
-          <w:behavior w:val="content"/>
-        </w:behaviors>
-        <w:guid w:val="{60BFB3D3-2893-4747-8047-51AD246B96E6}"/>
-      </w:docPartPr>
-      <w:docPartBody>
-        <w:p>
-          <w:pPr>
-            <w:pStyle w:val="3F7147E7BE7446119FD219DCB453672D"/>
-          </w:pPr>
-          <w:r>
-            <w:rPr>
-              <w:rStyle w:val="PlaceholderText"/>
-            </w:rPr>
-            <w:t>Click here to enter text.</w:t>
-          </w:r>
-        </w:p>
-      </w:docPartBody>
-    </w:docPart>
-    <w:docPart>
-      <w:docPartPr>
         <w:name w:val="CB5E2B847CFD4864B2988CC463AF0FC9"/>
         <w:category>
           <w:name w:val="General"/>
@@ -4978,64 +4047,6 @@
         <w:p>
           <w:pPr>
             <w:pStyle w:val="BB4DF878670043C0A4AACF144363537B"/>
-          </w:pPr>
-          <w:r>
-            <w:rPr>
-              <w:rStyle w:val="PlaceholderText"/>
-            </w:rPr>
-            <w:t>Click here to enter text.</w:t>
-          </w:r>
-        </w:p>
-      </w:docPartBody>
-    </w:docPart>
-    <w:docPart>
-      <w:docPartPr>
-        <w:name w:val="821DDE5DD88C4DC3B849C515FE2657DC"/>
-        <w:category>
-          <w:name w:val="General"/>
-          <w:gallery w:val="placeholder"/>
-        </w:category>
-        <w:types>
-          <w:type w:val="bbPlcHdr"/>
-        </w:types>
-        <w:behaviors>
-          <w:behavior w:val="content"/>
-        </w:behaviors>
-        <w:guid w:val="{DDDB1F67-D3C4-40BC-85F1-BD4B215F0B9F}"/>
-      </w:docPartPr>
-      <w:docPartBody>
-        <w:p>
-          <w:pPr>
-            <w:pStyle w:val="821DDE5DD88C4DC3B849C515FE2657DC"/>
-          </w:pPr>
-          <w:r>
-            <w:rPr>
-              <w:rStyle w:val="PlaceholderText"/>
-            </w:rPr>
-            <w:t>Click here to enter text.</w:t>
-          </w:r>
-        </w:p>
-      </w:docPartBody>
-    </w:docPart>
-    <w:docPart>
-      <w:docPartPr>
-        <w:name w:val="D639E321D0644223A91C20E0B762C610"/>
-        <w:category>
-          <w:name w:val="General"/>
-          <w:gallery w:val="placeholder"/>
-        </w:category>
-        <w:types>
-          <w:type w:val="bbPlcHdr"/>
-        </w:types>
-        <w:behaviors>
-          <w:behavior w:val="content"/>
-        </w:behaviors>
-        <w:guid w:val="{C8D67D22-B014-435D-A802-AA75697BF212}"/>
-      </w:docPartPr>
-      <w:docPartBody>
-        <w:p>
-          <w:pPr>
-            <w:pStyle w:val="D639E321D0644223A91C20E0B762C610"/>
           </w:pPr>
           <w:r>
             <w:rPr>
@@ -5476,23 +4487,43 @@
   </w:compat>
   <w:rsids>
     <w:rsidRoot w:val="00D05ADC"/>
+    <w:rsid w:val="000164C7"/>
     <w:rsid w:val="001D7977"/>
+    <w:rsid w:val="00204ED9"/>
+    <w:rsid w:val="00244A29"/>
     <w:rsid w:val="00281485"/>
+    <w:rsid w:val="002B7F8A"/>
     <w:rsid w:val="002F139C"/>
+    <w:rsid w:val="003B309C"/>
+    <w:rsid w:val="003E26DF"/>
+    <w:rsid w:val="004034A5"/>
     <w:rsid w:val="00407E51"/>
+    <w:rsid w:val="004108E8"/>
+    <w:rsid w:val="00480818"/>
     <w:rsid w:val="0051491F"/>
     <w:rsid w:val="005C4D9B"/>
+    <w:rsid w:val="006A55A2"/>
     <w:rsid w:val="006B4C0D"/>
     <w:rsid w:val="006D7424"/>
+    <w:rsid w:val="00783AFA"/>
+    <w:rsid w:val="00811794"/>
     <w:rsid w:val="0085216E"/>
+    <w:rsid w:val="00897DB2"/>
     <w:rsid w:val="008B60E9"/>
     <w:rsid w:val="008D456B"/>
     <w:rsid w:val="009077E4"/>
+    <w:rsid w:val="0092343A"/>
     <w:rsid w:val="00930259"/>
     <w:rsid w:val="009645F4"/>
+    <w:rsid w:val="009D5788"/>
     <w:rsid w:val="00A04450"/>
+    <w:rsid w:val="00A54F36"/>
+    <w:rsid w:val="00A67A1B"/>
     <w:rsid w:val="00A97C90"/>
     <w:rsid w:val="00AE0DFF"/>
+    <w:rsid w:val="00AE301A"/>
+    <w:rsid w:val="00B237BA"/>
+    <w:rsid w:val="00B41828"/>
     <w:rsid w:val="00B45A5A"/>
     <w:rsid w:val="00B56AF6"/>
     <w:rsid w:val="00B84D80"/>
@@ -5500,6 +4531,8 @@
     <w:rsid w:val="00D02EF7"/>
     <w:rsid w:val="00D05ADC"/>
     <w:rsid w:val="00D72C86"/>
+    <w:rsid w:val="00DD6A2E"/>
+    <w:rsid w:val="00DE7FE7"/>
     <w:rsid w:val="00E40317"/>
     <w:rsid w:val="00E45027"/>
     <w:rsid w:val="00E75C1C"/>
@@ -5960,51 +4993,11 @@
     <w:basedOn w:val="DefaultParagraphFont"/>
     <w:uiPriority w:val="99"/>
     <w:semiHidden/>
-    <w:rsid w:val="00E40317"/>
+    <w:rsid w:val="003E26DF"/>
     <w:rPr>
       <w:color w:val="808080"/>
     </w:rPr>
   </w:style>
-  <w:style w:type="paragraph" w:customStyle="1" w:styleId="4DEC134EE68E46C1B4C5B9BCACB68F85">
-    <w:name w:val="4DEC134EE68E46C1B4C5B9BCACB68F85"/>
-    <w:rsid w:val="00D05ADC"/>
-  </w:style>
-  <w:style w:type="paragraph" w:customStyle="1" w:styleId="A578C2DFC0E04969B66B9B6FF2EFD99E">
-    <w:name w:val="A578C2DFC0E04969B66B9B6FF2EFD99E"/>
-    <w:rsid w:val="00D05ADC"/>
-  </w:style>
-  <w:style w:type="paragraph" w:customStyle="1" w:styleId="50977F581B13431E9EE384B09586DB80">
-    <w:name w:val="50977F581B13431E9EE384B09586DB80"/>
-    <w:rsid w:val="00D05ADC"/>
-  </w:style>
-  <w:style w:type="paragraph" w:customStyle="1" w:styleId="920691A00BFA46CA9EA3314B43F5AEE1">
-    <w:name w:val="920691A00BFA46CA9EA3314B43F5AEE1"/>
-    <w:rsid w:val="00D05ADC"/>
-  </w:style>
-  <w:style w:type="paragraph" w:customStyle="1" w:styleId="D9BE6E13B5444CB599C0256E0F6875E7">
-    <w:name w:val="D9BE6E13B5444CB599C0256E0F6875E7"/>
-    <w:rsid w:val="00D05ADC"/>
-  </w:style>
-  <w:style w:type="paragraph" w:customStyle="1" w:styleId="40FF2C39256148E49A0D42FCBB5D7AF9">
-    <w:name w:val="40FF2C39256148E49A0D42FCBB5D7AF9"/>
-    <w:rsid w:val="00D05ADC"/>
-  </w:style>
-  <w:style w:type="paragraph" w:customStyle="1" w:styleId="D40C7FF5403748F797E92E9E483A5449">
-    <w:name w:val="D40C7FF5403748F797E92E9E483A5449"/>
-    <w:rsid w:val="00D05ADC"/>
-  </w:style>
-  <w:style w:type="paragraph" w:customStyle="1" w:styleId="F797B36F1AF6460C81CCBC513942295D">
-    <w:name w:val="F797B36F1AF6460C81CCBC513942295D"/>
-    <w:rsid w:val="00D05ADC"/>
-  </w:style>
-  <w:style w:type="paragraph" w:customStyle="1" w:styleId="9658E6CE7EB942A6911C5E9C71E209C6">
-    <w:name w:val="9658E6CE7EB942A6911C5E9C71E209C6"/>
-    <w:rsid w:val="00D05ADC"/>
-  </w:style>
-  <w:style w:type="paragraph" w:customStyle="1" w:styleId="F6E220B0FCC54D6D93072AEC4E207731">
-    <w:name w:val="F6E220B0FCC54D6D93072AEC4E207731"/>
-    <w:rsid w:val="00D05ADC"/>
-  </w:style>
   <w:style w:type="paragraph" w:customStyle="1" w:styleId="E75F7F8197954E4BB25340D33CAE312B">
     <w:name w:val="E75F7F8197954E4BB25340D33CAE312B"/>
     <w:rsid w:val="00D05ADC"/>
@@ -6033,10 +5026,6 @@
     <w:name w:val="ECF533CA8B6C4D908977A8365DE08A95"/>
     <w:rsid w:val="00D05ADC"/>
   </w:style>
-  <w:style w:type="paragraph" w:customStyle="1" w:styleId="BFAB112D89834578928F4DAE2890984D">
-    <w:name w:val="BFAB112D89834578928F4DAE2890984D"/>
-    <w:rsid w:val="00D05ADC"/>
-  </w:style>
   <w:style w:type="paragraph" w:customStyle="1" w:styleId="328FA2BAB5D94A7AAD03E2C770C7ADE7">
     <w:name w:val="328FA2BAB5D94A7AAD03E2C770C7ADE7"/>
     <w:rsid w:val="00D05ADC"/>
@@ -6057,86 +5046,6 @@
     <w:name w:val="1E1FBECECCA947E9B88801BF3D0D34A0"/>
     <w:rsid w:val="00D05ADC"/>
   </w:style>
-  <w:style w:type="paragraph" w:customStyle="1" w:styleId="80FE3EC1266F48248241B14BF681AEC9">
-    <w:name w:val="80FE3EC1266F48248241B14BF681AEC9"/>
-    <w:rsid w:val="00D05ADC"/>
-  </w:style>
-  <w:style w:type="paragraph" w:customStyle="1" w:styleId="6D7E234011CE4BC6972EF75AA033B9C5">
-    <w:name w:val="6D7E234011CE4BC6972EF75AA033B9C5"/>
-    <w:rsid w:val="00D05ADC"/>
-  </w:style>
-  <w:style w:type="paragraph" w:customStyle="1" w:styleId="7DEDFDE2AC47430E8B887815972BB19A">
-    <w:name w:val="7DEDFDE2AC47430E8B887815972BB19A"/>
-    <w:rsid w:val="00D05ADC"/>
-  </w:style>
-  <w:style w:type="paragraph" w:customStyle="1" w:styleId="25863D929E76432CBA790EB686500C91">
-    <w:name w:val="25863D929E76432CBA790EB686500C91"/>
-    <w:rsid w:val="00D05ADC"/>
-  </w:style>
-  <w:style w:type="paragraph" w:customStyle="1" w:styleId="249BF4F3242845B1B1BC59283CC196AF">
-    <w:name w:val="249BF4F3242845B1B1BC59283CC196AF"/>
-    <w:rsid w:val="00D05ADC"/>
-  </w:style>
-  <w:style w:type="paragraph" w:customStyle="1" w:styleId="C5D255C67897424598022960B3DEF60C">
-    <w:name w:val="C5D255C67897424598022960B3DEF60C"/>
-    <w:rsid w:val="00D05ADC"/>
-  </w:style>
-  <w:style w:type="paragraph" w:customStyle="1" w:styleId="BD7D3B664A6A4569A0066FEF8B9EC832">
-    <w:name w:val="BD7D3B664A6A4569A0066FEF8B9EC832"/>
-    <w:rsid w:val="00D05ADC"/>
-  </w:style>
-  <w:style w:type="paragraph" w:customStyle="1" w:styleId="A104D55D120A410AB546C019B41467AF">
-    <w:name w:val="A104D55D120A410AB546C019B41467AF"/>
-    <w:rsid w:val="00D05ADC"/>
-  </w:style>
-  <w:style w:type="paragraph" w:customStyle="1" w:styleId="5FC427F50F77447ABA85480AC0B1580A">
-    <w:name w:val="5FC427F50F77447ABA85480AC0B1580A"/>
-    <w:rsid w:val="00D05ADC"/>
-  </w:style>
-  <w:style w:type="paragraph" w:customStyle="1" w:styleId="A68703291B294166906D1CE5F6772217">
-    <w:name w:val="A68703291B294166906D1CE5F6772217"/>
-    <w:rsid w:val="00D05ADC"/>
-  </w:style>
-  <w:style w:type="paragraph" w:customStyle="1" w:styleId="614919D5FB7D46A6A4A010D767BB1C28">
-    <w:name w:val="614919D5FB7D46A6A4A010D767BB1C28"/>
-    <w:rsid w:val="00D05ADC"/>
-  </w:style>
-  <w:style w:type="paragraph" w:customStyle="1" w:styleId="3833B833E2C242138C57941B24FF6BA0">
-    <w:name w:val="3833B833E2C242138C57941B24FF6BA0"/>
-    <w:rsid w:val="00D05ADC"/>
-  </w:style>
-  <w:style w:type="paragraph" w:customStyle="1" w:styleId="C3D73989DD164C689F0D7224BE75F769">
-    <w:name w:val="C3D73989DD164C689F0D7224BE75F769"/>
-    <w:rsid w:val="00D05ADC"/>
-  </w:style>
-  <w:style w:type="paragraph" w:customStyle="1" w:styleId="7E5A55E8FD6C4C2EAA071BB20F8CB583">
-    <w:name w:val="7E5A55E8FD6C4C2EAA071BB20F8CB583"/>
-    <w:rsid w:val="00D05ADC"/>
-  </w:style>
-  <w:style w:type="paragraph" w:customStyle="1" w:styleId="388F8E9AA8004552A7964C7EF853EA73">
-    <w:name w:val="388F8E9AA8004552A7964C7EF853EA73"/>
-    <w:rsid w:val="00D05ADC"/>
-  </w:style>
-  <w:style w:type="paragraph" w:customStyle="1" w:styleId="9DC4790520AE4691AFD76A21A56E3EBF">
-    <w:name w:val="9DC4790520AE4691AFD76A21A56E3EBF"/>
-    <w:rsid w:val="00D05ADC"/>
-  </w:style>
-  <w:style w:type="paragraph" w:customStyle="1" w:styleId="4DB48B9AAECB4FF58D5F38163AFB1608">
-    <w:name w:val="4DB48B9AAECB4FF58D5F38163AFB1608"/>
-    <w:rsid w:val="00D05ADC"/>
-  </w:style>
-  <w:style w:type="paragraph" w:customStyle="1" w:styleId="2AD4D4533A864AE8AFD86BB8D99511F2">
-    <w:name w:val="2AD4D4533A864AE8AFD86BB8D99511F2"/>
-    <w:rsid w:val="00D05ADC"/>
-  </w:style>
-  <w:style w:type="paragraph" w:customStyle="1" w:styleId="711F68D8E4614479966202C86AC1CD81">
-    <w:name w:val="711F68D8E4614479966202C86AC1CD81"/>
-    <w:rsid w:val="00D05ADC"/>
-  </w:style>
-  <w:style w:type="paragraph" w:customStyle="1" w:styleId="087707988F3745ABACA01FE4E40A007E">
-    <w:name w:val="087707988F3745ABACA01FE4E40A007E"/>
-    <w:rsid w:val="00D05ADC"/>
-  </w:style>
   <w:style w:type="paragraph" w:customStyle="1" w:styleId="82EFD588785843B0B2A5770E7AE63814">
     <w:name w:val="82EFD588785843B0B2A5770E7AE63814"/>
     <w:rsid w:val="00D05ADC"/>
@@ -6145,98 +5054,6 @@
     <w:name w:val="6A5FB52404BC4ADFB76132B84108800B"/>
     <w:rsid w:val="00D05ADC"/>
   </w:style>
-  <w:style w:type="paragraph" w:customStyle="1" w:styleId="7AF142B0D1944EB79B4009F2F2E1509E">
-    <w:name w:val="7AF142B0D1944EB79B4009F2F2E1509E"/>
-    <w:rsid w:val="00E45027"/>
-  </w:style>
-  <w:style w:type="paragraph" w:customStyle="1" w:styleId="DCEB2B1BFAC243248C1C25EA5C9C52C8">
-    <w:name w:val="DCEB2B1BFAC243248C1C25EA5C9C52C8"/>
-    <w:rsid w:val="00E45027"/>
-  </w:style>
-  <w:style w:type="paragraph" w:customStyle="1" w:styleId="ECC67515B6914439BEB70ADFE28B3F93">
-    <w:name w:val="ECC67515B6914439BEB70ADFE28B3F93"/>
-    <w:rsid w:val="00E45027"/>
-  </w:style>
-  <w:style w:type="paragraph" w:customStyle="1" w:styleId="41C9982677BC4C189DFE7A83FADA53CB">
-    <w:name w:val="41C9982677BC4C189DFE7A83FADA53CB"/>
-    <w:rsid w:val="00E45027"/>
-  </w:style>
-  <w:style w:type="paragraph" w:customStyle="1" w:styleId="925896F1A6EF4422959A0E7A47175D1B">
-    <w:name w:val="925896F1A6EF4422959A0E7A47175D1B"/>
-    <w:rsid w:val="00E45027"/>
-  </w:style>
-  <w:style w:type="paragraph" w:customStyle="1" w:styleId="F81C9674A86C4A349B8ADDB18FFEB431">
-    <w:name w:val="F81C9674A86C4A349B8ADDB18FFEB431"/>
-    <w:rsid w:val="00E45027"/>
-  </w:style>
-  <w:style w:type="paragraph" w:customStyle="1" w:styleId="07C2B66ACCFB493FB47B765AF42AC8D2">
-    <w:name w:val="07C2B66ACCFB493FB47B765AF42AC8D2"/>
-    <w:rsid w:val="00E45027"/>
-  </w:style>
-  <w:style w:type="paragraph" w:customStyle="1" w:styleId="161E906960F6496190CA90DA514140AC">
-    <w:name w:val="161E906960F6496190CA90DA514140AC"/>
-    <w:rsid w:val="00E45027"/>
-  </w:style>
-  <w:style w:type="paragraph" w:customStyle="1" w:styleId="5E7B65D6884B4435A9D630242A27B295">
-    <w:name w:val="5E7B65D6884B4435A9D630242A27B295"/>
-    <w:rsid w:val="00E45027"/>
-  </w:style>
-  <w:style w:type="paragraph" w:customStyle="1" w:styleId="745390135D7848F682D93342987BDC80">
-    <w:name w:val="745390135D7848F682D93342987BDC80"/>
-    <w:rsid w:val="00E45027"/>
-  </w:style>
-  <w:style w:type="paragraph" w:customStyle="1" w:styleId="C4D653AA239E49739BE1BCDA8DC51CEE">
-    <w:name w:val="C4D653AA239E49739BE1BCDA8DC51CEE"/>
-    <w:rsid w:val="00E45027"/>
-  </w:style>
-  <w:style w:type="paragraph" w:customStyle="1" w:styleId="F2996AC6F8944E9497BFD806B8199F2A">
-    <w:name w:val="F2996AC6F8944E9497BFD806B8199F2A"/>
-    <w:rsid w:val="00E45027"/>
-  </w:style>
-  <w:style w:type="paragraph" w:customStyle="1" w:styleId="B79FD9B61C524CB7BF8A80F6EF9D853B">
-    <w:name w:val="B79FD9B61C524CB7BF8A80F6EF9D853B"/>
-    <w:rsid w:val="00E45027"/>
-  </w:style>
-  <w:style w:type="paragraph" w:customStyle="1" w:styleId="44AA7DF4857B40E5B62566811518C740">
-    <w:name w:val="44AA7DF4857B40E5B62566811518C740"/>
-    <w:rsid w:val="00E45027"/>
-  </w:style>
-  <w:style w:type="paragraph" w:customStyle="1" w:styleId="5BD884D9716144C78B9D21FD4728C8DE">
-    <w:name w:val="5BD884D9716144C78B9D21FD4728C8DE"/>
-    <w:rsid w:val="00E45027"/>
-  </w:style>
-  <w:style w:type="paragraph" w:customStyle="1" w:styleId="4065494570F246BCABF97BD23108054A">
-    <w:name w:val="4065494570F246BCABF97BD23108054A"/>
-    <w:rsid w:val="00E45027"/>
-  </w:style>
-  <w:style w:type="paragraph" w:customStyle="1" w:styleId="C57F5D35ECE3481B80DBE25C600399E1">
-    <w:name w:val="C57F5D35ECE3481B80DBE25C600399E1"/>
-    <w:rsid w:val="00E45027"/>
-  </w:style>
-  <w:style w:type="paragraph" w:customStyle="1" w:styleId="8FCBB01DD85E4CB2B5513A9EBF73AF70">
-    <w:name w:val="8FCBB01DD85E4CB2B5513A9EBF73AF70"/>
-    <w:rsid w:val="00E45027"/>
-  </w:style>
-  <w:style w:type="paragraph" w:customStyle="1" w:styleId="8359B4F203F6400DA80120C3CEC97B8B">
-    <w:name w:val="8359B4F203F6400DA80120C3CEC97B8B"/>
-    <w:rsid w:val="00E45027"/>
-  </w:style>
-  <w:style w:type="paragraph" w:customStyle="1" w:styleId="28505AF7E5814983891A557880275574">
-    <w:name w:val="28505AF7E5814983891A557880275574"/>
-    <w:rsid w:val="00E45027"/>
-  </w:style>
-  <w:style w:type="paragraph" w:customStyle="1" w:styleId="D05B77BAFD3C4806BE28E0AD09EC1E8C">
-    <w:name w:val="D05B77BAFD3C4806BE28E0AD09EC1E8C"/>
-    <w:rsid w:val="00E45027"/>
-  </w:style>
-  <w:style w:type="paragraph" w:customStyle="1" w:styleId="9A27D4E28D554D028A6E315599228095">
-    <w:name w:val="9A27D4E28D554D028A6E315599228095"/>
-    <w:rsid w:val="00E45027"/>
-  </w:style>
-  <w:style w:type="paragraph" w:customStyle="1" w:styleId="6987EBC7C5BE491A9223F181243EFBAB">
-    <w:name w:val="6987EBC7C5BE491A9223F181243EFBAB"/>
-    <w:rsid w:val="00E45027"/>
-  </w:style>
   <w:style w:type="paragraph" w:customStyle="1" w:styleId="601B6C8C6FDB44DA9801D080063548E3">
     <w:name w:val="601B6C8C6FDB44DA9801D080063548E3"/>
     <w:rsid w:val="00E45027"/>
@@ -6249,30 +5066,6 @@
     <w:name w:val="F54475ED40B140B5917D3CA65E7D2903"/>
     <w:rsid w:val="00E45027"/>
   </w:style>
-  <w:style w:type="paragraph" w:customStyle="1" w:styleId="BDF1D3F92A5C4A8C935B394E0C4C738C">
-    <w:name w:val="BDF1D3F92A5C4A8C935B394E0C4C738C"/>
-    <w:rsid w:val="00E45027"/>
-  </w:style>
-  <w:style w:type="paragraph" w:customStyle="1" w:styleId="A7BACB4F32454C2E9F28368BFE3BD476">
-    <w:name w:val="A7BACB4F32454C2E9F28368BFE3BD476"/>
-    <w:rsid w:val="00E45027"/>
-  </w:style>
-  <w:style w:type="paragraph" w:customStyle="1" w:styleId="B68BEB85BCE4446BBD40526CE05E366A">
-    <w:name w:val="B68BEB85BCE4446BBD40526CE05E366A"/>
-    <w:rsid w:val="00E45027"/>
-  </w:style>
-  <w:style w:type="paragraph" w:customStyle="1" w:styleId="C594F51493014A2C8C3102973928A4E2">
-    <w:name w:val="C594F51493014A2C8C3102973928A4E2"/>
-    <w:rsid w:val="00E45027"/>
-  </w:style>
-  <w:style w:type="paragraph" w:customStyle="1" w:styleId="AEDFAE7973B54DA18E34A004BB90830E">
-    <w:name w:val="AEDFAE7973B54DA18E34A004BB90830E"/>
-    <w:rsid w:val="00E45027"/>
-  </w:style>
-  <w:style w:type="paragraph" w:customStyle="1" w:styleId="9287D603BEFE47049083B9A3B1234274">
-    <w:name w:val="9287D603BEFE47049083B9A3B1234274"/>
-    <w:rsid w:val="00E45027"/>
-  </w:style>
   <w:style w:type="paragraph" w:customStyle="1" w:styleId="C6BD66AFA4CF4A91899986FCBB09C9B7">
     <w:name w:val="C6BD66AFA4CF4A91899986FCBB09C9B7"/>
     <w:rsid w:val="00E45027"/>
@@ -6321,18 +5114,6 @@
     <w:name w:val="D96654DFCFE94D97AC43C81A3F9AD72A"/>
     <w:rsid w:val="00E45027"/>
   </w:style>
-  <w:style w:type="paragraph" w:customStyle="1" w:styleId="6285EA66D1A9466E9615EDF583AB411E">
-    <w:name w:val="6285EA66D1A9466E9615EDF583AB411E"/>
-    <w:rsid w:val="00E45027"/>
-  </w:style>
-  <w:style w:type="paragraph" w:customStyle="1" w:styleId="52483D5BD3A04392A93BC4283A70E688">
-    <w:name w:val="52483D5BD3A04392A93BC4283A70E688"/>
-    <w:rsid w:val="00E45027"/>
-  </w:style>
-  <w:style w:type="paragraph" w:customStyle="1" w:styleId="3F7147E7BE7446119FD219DCB453672D">
-    <w:name w:val="3F7147E7BE7446119FD219DCB453672D"/>
-    <w:rsid w:val="00E45027"/>
-  </w:style>
   <w:style w:type="paragraph" w:customStyle="1" w:styleId="CB5E2B847CFD4864B2988CC463AF0FC9">
     <w:name w:val="CB5E2B847CFD4864B2988CC463AF0FC9"/>
     <w:rsid w:val="00281485"/>
@@ -6352,10 +5133,6 @@
   <w:style w:type="paragraph" w:customStyle="1" w:styleId="D639E321D0644223A91C20E0B762C610">
     <w:name w:val="D639E321D0644223A91C20E0B762C610"/>
     <w:rsid w:val="00D72C86"/>
-  </w:style>
-  <w:style w:type="paragraph" w:customStyle="1" w:styleId="53D1CADE680F4CF0A7CADB3A97B96B10">
-    <w:name w:val="53D1CADE680F4CF0A7CADB3A97B96B10"/>
-    <w:rsid w:val="006D7424"/>
   </w:style>
   <w:style w:type="paragraph" w:customStyle="1" w:styleId="A61977B96F8142538D1AB4A17207B026">
     <w:name w:val="A61977B96F8142538D1AB4A17207B026"/>
@@ -6481,6 +5258,19 @@
   <w:style w:type="paragraph" w:customStyle="1" w:styleId="291C1193DC6145F9AB567C9BE0E565FC">
     <w:name w:val="291C1193DC6145F9AB567C9BE0E565FC"/>
     <w:rsid w:val="00E40317"/>
+    <w:pPr>
+      <w:spacing w:line="278" w:lineRule="auto"/>
+    </w:pPr>
+    <w:rPr>
+      <w:kern w:val="2"/>
+      <w:sz w:val="24"/>
+      <w:szCs w:val="24"/>
+      <w14:ligatures w14:val="standardContextual"/>
+    </w:rPr>
+  </w:style>
+  <w:style w:type="paragraph" w:customStyle="1" w:styleId="A5DDF73A06A848E4AEA6432560FBEBEF">
+    <w:name w:val="A5DDF73A06A848E4AEA6432560FBEBEF"/>
+    <w:rsid w:val="00DD6A2E"/>
     <w:pPr>
       <w:spacing w:line="278" w:lineRule="auto"/>
     </w:pPr>
@@ -6762,7 +5552,9 @@
 </a:theme>
 </file>
 
-<file path=customXml/item1.xml>��< ? x m l   v e r s i o n = " 1 . 0 "   e n c o d i n g = " u t f - 1 6 " ? > < N a v W o r d R e p o r t X m l P a r t   x m l n s = " u r n : m i c r o s o f t - d y n a m i c s - n a v / r e p o r t s / S t a n d a r d _ S a l e s _ O r d e r _ C o n f / 1 3 0 5 / " > +<file path=customXml/item1.xml>��< ? x m l   v e r s i o n = " 1 . 0 "   e n c o d i n g = " u t f - 1 6 " ? > + 
+ < N a v W o r d R e p o r t X m l P a r t   x m l n s = " u r n : m i c r o s o f t - d y n a m i c s - n a v / r e p o r t s / S t a n d a r d _ S a l e s _ O r d e r _ C o n f / 1 3 0 5 / " >   
      < B C R e p o r t I n f o r m a t i o n >   
@@ -6831,6 +5623,8 @@
      < L a b e l s >   
          < I S Z _ N e t W e i g h t L b l > I S Z _ N e t W e i g h t L b l < / I S Z _ N e t W e i g h t L b l > + 
+         < I S Z _ P i c k T i c k e t L b l > I S Z _ P i c k T i c k e t L b l < / I S Z _ P i c k T i c k e t L b l >   
          < I S Z _ T o t a l N e t W e i g h t L b l > I S Z _ T o t a l N e t W e i g h t L b l < / I S Z _ T o t a l N e t W e i g h t L b l >   

</xml_diff>

<commit_message>
Move Total Net Weight to Footer (#6)
* Update Total Calculation

* Move Total Net Weight to Footer
</commit_message>
<xml_diff>
--- a/src/Adams/Objects/Report Extensions/Layouts/ISZ Standard Sales Order Confirmation - Net Weight.docx
+++ b/src/Adams/Objects/Report Extensions/Layouts/ISZ Standard Sales Order Confirmation - Net Weight.docx
@@ -5,14 +5,15 @@
     <w:tbl>
       <w:tblPr>
         <w:tblStyle w:val="TableGrid"/>
-        <w:tblW w:w="4868" w:type="pct"/>
+        <w:tblW w:w="4954" w:type="pct"/>
+        <w:tblInd w:w="-180" w:type="dxa"/>
         <w:tblBorders>
-          <w:top w:val="none" w:sz="0" w:space="0" w:color="auto"/>
-          <w:left w:val="none" w:sz="0" w:space="0" w:color="auto"/>
-          <w:bottom w:val="none" w:sz="0" w:space="0" w:color="auto"/>
-          <w:right w:val="none" w:sz="0" w:space="0" w:color="auto"/>
-          <w:insideH w:val="none" w:sz="0" w:space="0" w:color="auto"/>
-          <w:insideV w:val="none" w:sz="0" w:space="0" w:color="auto"/>
+          <w:top w:val="none" w:color="auto" w:sz="0" w:space="0"/>
+          <w:left w:val="none" w:color="auto" w:sz="0" w:space="0"/>
+          <w:bottom w:val="none" w:color="auto" w:sz="0" w:space="0"/>
+          <w:right w:val="none" w:color="auto" w:sz="0" w:space="0"/>
+          <w:insideH w:val="none" w:color="auto" w:sz="0" w:space="0"/>
+          <w:insideV w:val="none" w:color="auto" w:sz="0" w:space="0"/>
         </w:tblBorders>
         <w:tblCellMar>
           <w:left w:w="0" w:type="dxa"/>
@@ -21,8 +22,8 @@
         <w:tblLook w:val="04A0" w:firstRow="1" w:lastRow="0" w:firstColumn="1" w:lastColumn="0" w:noHBand="0" w:noVBand="1"/>
       </w:tblPr>
       <w:tblGrid>
-        <w:gridCol w:w="6089"/>
-        <w:gridCol w:w="4172"/>
+        <w:gridCol w:w="6269"/>
+        <w:gridCol w:w="4173"/>
       </w:tblGrid>
       <w:tr>
         <w:trPr>
@@ -53,7 +54,7 @@
           <w:sdtContent>
             <w:tc>
               <w:tcPr>
-                <w:tcW w:w="2967" w:type="pct"/>
+                <w:tcW w:w="3002" w:type="pct"/>
               </w:tcPr>
               <w:p>
                 <w:pPr>
@@ -83,7 +84,7 @@
           <w:sdtContent>
             <w:tc>
               <w:tcPr>
-                <w:tcW w:w="2033" w:type="pct"/>
+                <w:tcW w:w="1998" w:type="pct"/>
               </w:tcPr>
               <w:p>
                 <w:pPr>
@@ -120,7 +121,7 @@
           <w:sdtContent>
             <w:tc>
               <w:tcPr>
-                <w:tcW w:w="2967" w:type="pct"/>
+                <w:tcW w:w="3002" w:type="pct"/>
               </w:tcPr>
               <w:p>
                 <w:pPr>
@@ -150,7 +151,7 @@
           <w:sdtContent>
             <w:tc>
               <w:tcPr>
-                <w:tcW w:w="2033" w:type="pct"/>
+                <w:tcW w:w="1998" w:type="pct"/>
               </w:tcPr>
               <w:p>
                 <w:pPr>
@@ -187,7 +188,7 @@
           <w:sdtContent>
             <w:tc>
               <w:tcPr>
-                <w:tcW w:w="2967" w:type="pct"/>
+                <w:tcW w:w="3002" w:type="pct"/>
               </w:tcPr>
               <w:p>
                 <w:pPr>
@@ -217,7 +218,7 @@
           <w:sdtContent>
             <w:tc>
               <w:tcPr>
-                <w:tcW w:w="2033" w:type="pct"/>
+                <w:tcW w:w="1998" w:type="pct"/>
               </w:tcPr>
               <w:p>
                 <w:pPr>
@@ -254,7 +255,7 @@
           <w:sdtContent>
             <w:tc>
               <w:tcPr>
-                <w:tcW w:w="2967" w:type="pct"/>
+                <w:tcW w:w="3002" w:type="pct"/>
               </w:tcPr>
               <w:p>
                 <w:pPr>
@@ -284,7 +285,7 @@
           <w:sdtContent>
             <w:tc>
               <w:tcPr>
-                <w:tcW w:w="2033" w:type="pct"/>
+                <w:tcW w:w="1998" w:type="pct"/>
               </w:tcPr>
               <w:p>
                 <w:pPr>
@@ -321,7 +322,7 @@
           <w:sdtContent>
             <w:tc>
               <w:tcPr>
-                <w:tcW w:w="2967" w:type="pct"/>
+                <w:tcW w:w="3002" w:type="pct"/>
               </w:tcPr>
               <w:p>
                 <w:pPr>
@@ -351,7 +352,7 @@
           <w:sdtContent>
             <w:tc>
               <w:tcPr>
-                <w:tcW w:w="2033" w:type="pct"/>
+                <w:tcW w:w="1998" w:type="pct"/>
               </w:tcPr>
               <w:p>
                 <w:pPr>
@@ -388,7 +389,7 @@
           <w:sdtContent>
             <w:tc>
               <w:tcPr>
-                <w:tcW w:w="2967" w:type="pct"/>
+                <w:tcW w:w="3002" w:type="pct"/>
               </w:tcPr>
               <w:p>
                 <w:pPr>
@@ -418,7 +419,7 @@
           <w:sdtContent>
             <w:tc>
               <w:tcPr>
-                <w:tcW w:w="2033" w:type="pct"/>
+                <w:tcW w:w="1998" w:type="pct"/>
               </w:tcPr>
               <w:p>
                 <w:pPr>
@@ -455,7 +456,7 @@
           <w:sdtContent>
             <w:tc>
               <w:tcPr>
-                <w:tcW w:w="2967" w:type="pct"/>
+                <w:tcW w:w="3002" w:type="pct"/>
               </w:tcPr>
               <w:p>
                 <w:pPr>
@@ -473,7 +474,7 @@
         </w:sdt>
         <w:tc>
           <w:tcPr>
-            <w:tcW w:w="2033" w:type="pct"/>
+            <w:tcW w:w="1998" w:type="pct"/>
           </w:tcPr>
           <w:p>
             <w:pPr>
@@ -545,7 +546,7 @@
           <w:sdtContent>
             <w:tc>
               <w:tcPr>
-                <w:tcW w:w="2967" w:type="pct"/>
+                <w:tcW w:w="3002" w:type="pct"/>
               </w:tcPr>
               <w:p>
                 <w:pPr>
@@ -563,7 +564,7 @@
         </w:sdt>
         <w:tc>
           <w:tcPr>
-            <w:tcW w:w="2033" w:type="pct"/>
+            <w:tcW w:w="1998" w:type="pct"/>
           </w:tcPr>
           <w:p>
             <w:pPr>
@@ -583,13 +584,14 @@
       <w:tblPr>
         <w:tblStyle w:val="TableGrid"/>
         <w:tblW w:w="0" w:type="auto"/>
+        <w:tblInd w:w="-180" w:type="dxa"/>
         <w:tblBorders>
-          <w:top w:val="none" w:sz="0" w:space="0" w:color="auto"/>
-          <w:left w:val="none" w:sz="0" w:space="0" w:color="auto"/>
-          <w:bottom w:val="none" w:sz="0" w:space="0" w:color="auto"/>
-          <w:right w:val="none" w:sz="0" w:space="0" w:color="auto"/>
-          <w:insideH w:val="none" w:sz="0" w:space="0" w:color="auto"/>
-          <w:insideV w:val="none" w:sz="0" w:space="0" w:color="auto"/>
+          <w:top w:val="none" w:color="auto" w:sz="0" w:space="0"/>
+          <w:left w:val="none" w:color="auto" w:sz="0" w:space="0"/>
+          <w:bottom w:val="none" w:color="auto" w:sz="0" w:space="0"/>
+          <w:right w:val="none" w:color="auto" w:sz="0" w:space="0"/>
+          <w:insideH w:val="none" w:color="auto" w:sz="0" w:space="0"/>
+          <w:insideV w:val="none" w:color="auto" w:sz="0" w:space="0"/>
         </w:tblBorders>
         <w:tblLayout w:type="fixed"/>
         <w:tblCellMar>
@@ -599,7 +601,7 @@
         <w:tblLook w:val="04A0" w:firstRow="1" w:lastRow="0" w:firstColumn="1" w:lastColumn="0" w:noHBand="0" w:noVBand="1"/>
       </w:tblPr>
       <w:tblGrid>
-        <w:gridCol w:w="2551"/>
+        <w:gridCol w:w="2731"/>
         <w:gridCol w:w="2552"/>
         <w:gridCol w:w="2551"/>
         <w:gridCol w:w="2552"/>
@@ -622,7 +624,7 @@
           <w:sdtContent>
             <w:tc>
               <w:tcPr>
-                <w:tcW w:w="2551" w:type="dxa"/>
+                <w:tcW w:w="2731" w:type="dxa"/>
               </w:tcPr>
               <w:p>
                 <w:pPr>
@@ -750,7 +752,7 @@
           <w:sdtContent>
             <w:tc>
               <w:tcPr>
-                <w:tcW w:w="2551" w:type="dxa"/>
+                <w:tcW w:w="2731" w:type="dxa"/>
               </w:tcPr>
               <w:p>
                 <w:proofErr w:type="spellStart"/>
@@ -856,7 +858,7 @@
         <w:alias w:val="#Nav: /Header/WorkDescriptionLines"/>
         <w:tag w:val="#Nav: Standard_Sales_Order_Conf/1305"/>
         <w:id w:val="-965343209"/>
-        <w15:dataBinding w:prefixMappings="xmlns:ns0='urn:microsoft-dynamics-nav/reports/Standard_Sales_Order_Conf/1305/' " w:xpath="/ns0:NavWordReportXmlPart[1]/ns0:Header[1]/ns0:WorkDescriptionLines" w:storeItemID="{2DA5746E-6ABF-42A4-90FC-585FB18B9C76}"/>
+        <w15:dataBinding w:prefixMappings="xmlns:ns0='urn:microsoft-dynamics-nav/reports/Standard_Sales_Order_Conf/1305/'" w:xpath="/ns0:NavWordReportXmlPart[1]/ns0:Header[1]/ns0:WorkDescriptionLines" w:storeItemID="{2DA5746E-6ABF-42A4-90FC-585FB18B9C76}"/>
         <w15:repeatingSection/>
       </w:sdtPr>
       <w:sdtContent>
@@ -902,14 +904,15 @@
     <w:tbl>
       <w:tblPr>
         <w:tblStyle w:val="TableGrid"/>
-        <w:tblW w:w="10879" w:type="dxa"/>
+        <w:tblW w:w="10350" w:type="dxa"/>
+        <w:tblInd w:w="-180" w:type="dxa"/>
         <w:tblBorders>
-          <w:top w:val="none" w:sz="0" w:space="0" w:color="auto"/>
-          <w:left w:val="none" w:sz="0" w:space="0" w:color="auto"/>
-          <w:bottom w:val="none" w:sz="0" w:space="0" w:color="auto"/>
-          <w:right w:val="none" w:sz="0" w:space="0" w:color="auto"/>
-          <w:insideH w:val="none" w:sz="0" w:space="0" w:color="auto"/>
-          <w:insideV w:val="none" w:sz="0" w:space="0" w:color="auto"/>
+          <w:top w:val="none" w:color="auto" w:sz="0" w:space="0"/>
+          <w:left w:val="none" w:color="auto" w:sz="0" w:space="0"/>
+          <w:bottom w:val="none" w:color="auto" w:sz="0" w:space="0"/>
+          <w:right w:val="none" w:color="auto" w:sz="0" w:space="0"/>
+          <w:insideH w:val="none" w:color="auto" w:sz="0" w:space="0"/>
+          <w:insideV w:val="none" w:color="auto" w:sz="0" w:space="0"/>
         </w:tblBorders>
         <w:tblLayout w:type="fixed"/>
         <w:tblCellMar>
@@ -919,16 +922,16 @@
         <w:tblLook w:val="04A0" w:firstRow="1" w:lastRow="0" w:firstColumn="1" w:lastColumn="0" w:noHBand="0" w:noVBand="1"/>
       </w:tblPr>
       <w:tblGrid>
-        <w:gridCol w:w="954"/>
-        <w:gridCol w:w="2556"/>
-        <w:gridCol w:w="1026"/>
-        <w:gridCol w:w="864"/>
+        <w:gridCol w:w="1134"/>
+        <w:gridCol w:w="2196"/>
+        <w:gridCol w:w="1080"/>
+        <w:gridCol w:w="810"/>
+        <w:gridCol w:w="900"/>
+        <w:gridCol w:w="450"/>
+        <w:gridCol w:w="990"/>
         <w:gridCol w:w="540"/>
-        <w:gridCol w:w="990"/>
-        <w:gridCol w:w="900"/>
         <w:gridCol w:w="720"/>
-        <w:gridCol w:w="943"/>
-        <w:gridCol w:w="1386"/>
+        <w:gridCol w:w="1530"/>
       </w:tblGrid>
       <w:tr>
         <w:trPr>
@@ -948,9 +951,9 @@
           <w:sdtContent>
             <w:tc>
               <w:tcPr>
-                <w:tcW w:w="954" w:type="dxa"/>
+                <w:tcW w:w="1134" w:type="dxa"/>
                 <w:tcBorders>
-                  <w:bottom w:val="single" w:sz="4" w:space="0" w:color="auto"/>
+                  <w:bottom w:val="single" w:color="auto" w:sz="4" w:space="0"/>
                 </w:tcBorders>
                 <w:vAlign w:val="bottom"/>
               </w:tcPr>
@@ -967,39 +970,20 @@
             </w:tc>
           </w:sdtContent>
         </w:sdt>
-        <w:sdt>
-          <w:sdtPr>
-            <w:alias w:val="#Nav: /Header/Line/Description_Line_Lbl"/>
-            <w:tag w:val="#Nav: Standard_Sales_Order_Conf/1305"/>
-            <w:id w:val="1545399846"/>
-            <w:placeholder>
-              <w:docPart w:val="41A630276B3E4889A445DCEF6E938CF4"/>
-            </w:placeholder>
-            <w:dataBinding w:prefixMappings="xmlns:ns0='urn:microsoft-dynamics-nav/reports/Standard_Sales_Order_Conf/1305/'" w:xpath="/ns0:NavWordReportXmlPart[1]/ns0:Header[1]/ns0:Line[1]/ns0:Description_Line_Lbl[1]" w:storeItemID="{2DA5746E-6ABF-42A4-90FC-585FB18B9C76}"/>
-            <w:text/>
-          </w:sdtPr>
-          <w:sdtContent>
-            <w:tc>
-              <w:tcPr>
-                <w:tcW w:w="2556" w:type="dxa"/>
-                <w:tcBorders>
-                  <w:bottom w:val="single" w:sz="4" w:space="0" w:color="auto"/>
-                </w:tcBorders>
-                <w:vAlign w:val="bottom"/>
-              </w:tcPr>
-              <w:p>
-                <w:pPr>
-                  <w:pStyle w:val="Heading1"/>
-                </w:pPr>
-                <w:proofErr w:type="spellStart"/>
-                <w:r>
-                  <w:t>Description_Line_Lbl</w:t>
-                </w:r>
-                <w:proofErr w:type="spellEnd"/>
-              </w:p>
-            </w:tc>
-          </w:sdtContent>
-        </w:sdt>
+        <w:tc>
+          <w:tcPr>
+            <w:tcW w:w="2196" w:type="dxa"/>
+            <w:tcBorders>
+              <w:bottom w:val="single" w:color="auto" w:sz="4" w:space="0"/>
+            </w:tcBorders>
+            <w:vAlign w:val="bottom"/>
+          </w:tcPr>
+          <w:p>
+            <w:pPr>
+              <w:pStyle w:val="Heading1"/>
+            </w:pPr>
+          </w:p>
+        </w:tc>
         <w:sdt>
           <w:sdtPr>
             <w:alias w:val="#Nav: /Header/Line/Quantity_Line_Lbl"/>
@@ -1014,9 +998,9 @@
           <w:sdtContent>
             <w:tc>
               <w:tcPr>
-                <w:tcW w:w="1026" w:type="dxa"/>
+                <w:tcW w:w="1080" w:type="dxa"/>
                 <w:tcBorders>
-                  <w:bottom w:val="single" w:sz="4" w:space="0" w:color="auto"/>
+                  <w:bottom w:val="single" w:color="auto" w:sz="4" w:space="0"/>
                 </w:tcBorders>
                 <w:vAlign w:val="bottom"/>
               </w:tcPr>
@@ -1025,9 +1009,23 @@
                   <w:pStyle w:val="Heading1"/>
                   <w:jc w:val="right"/>
                 </w:pPr>
+                <w:r>
+                  <w:t>Q</w:t>
+                </w:r>
+                <w:r>
+                  <w:t xml:space="preserve"> </w:t>
+                </w:r>
                 <w:proofErr w:type="spellStart"/>
                 <w:r>
-                  <w:t>Quantity_Line_Lbl</w:t>
+                  <w:t>Description_Line_Lbl</w:t>
+                </w:r>
+                <w:proofErr w:type="spellEnd"/>
+                <w:r>
+                  <w:t xml:space="preserve"> </w:t>
+                </w:r>
+                <w:proofErr w:type="spellStart"/>
+                <w:r>
+                  <w:t>uantity_Line_Lbl</w:t>
                 </w:r>
                 <w:proofErr w:type="spellEnd"/>
               </w:p>
@@ -1036,9 +1034,9 @@
         </w:sdt>
         <w:tc>
           <w:tcPr>
-            <w:tcW w:w="864" w:type="dxa"/>
+            <w:tcW w:w="810" w:type="dxa"/>
             <w:tcBorders>
-              <w:bottom w:val="single" w:sz="4" w:space="0" w:color="auto"/>
+              <w:bottom w:val="single" w:color="auto" w:sz="4" w:space="0"/>
             </w:tcBorders>
             <w:vAlign w:val="bottom"/>
           </w:tcPr>
@@ -1062,10 +1060,10 @@
           <w:sdtContent>
             <w:tc>
               <w:tcPr>
-                <w:tcW w:w="1530" w:type="dxa"/>
+                <w:tcW w:w="1350" w:type="dxa"/>
                 <w:gridSpan w:val="2"/>
                 <w:tcBorders>
-                  <w:bottom w:val="single" w:sz="4" w:space="0" w:color="auto"/>
+                  <w:bottom w:val="single" w:color="auto" w:sz="4" w:space="0"/>
                 </w:tcBorders>
                 <w:vAlign w:val="bottom"/>
               </w:tcPr>
@@ -1097,15 +1095,16 @@
           <w:sdtContent>
             <w:tc>
               <w:tcPr>
-                <w:tcW w:w="900" w:type="dxa"/>
+                <w:tcW w:w="990" w:type="dxa"/>
                 <w:tcBorders>
-                  <w:bottom w:val="single" w:sz="4" w:space="0" w:color="auto"/>
+                  <w:bottom w:val="single" w:color="auto" w:sz="4" w:space="0"/>
                 </w:tcBorders>
                 <w:vAlign w:val="bottom"/>
               </w:tcPr>
               <w:p>
                 <w:pPr>
                   <w:pStyle w:val="Heading1"/>
+                  <w:jc w:val="right"/>
                 </w:pPr>
                 <w:proofErr w:type="spellStart"/>
                 <w:r>
@@ -1118,9 +1117,9 @@
         </w:sdt>
         <w:tc>
           <w:tcPr>
-            <w:tcW w:w="720" w:type="dxa"/>
+            <w:tcW w:w="540" w:type="dxa"/>
             <w:tcBorders>
-              <w:bottom w:val="single" w:sz="4" w:space="0" w:color="auto"/>
+              <w:bottom w:val="single" w:color="auto" w:sz="4" w:space="0"/>
             </w:tcBorders>
             <w:vAlign w:val="bottom"/>
           </w:tcPr>
@@ -1144,9 +1143,9 @@
           <w:sdtContent>
             <w:tc>
               <w:tcPr>
-                <w:tcW w:w="943" w:type="dxa"/>
+                <w:tcW w:w="720" w:type="dxa"/>
                 <w:tcBorders>
-                  <w:bottom w:val="single" w:sz="4" w:space="0" w:color="auto"/>
+                  <w:bottom w:val="single" w:color="auto" w:sz="4" w:space="0"/>
                 </w:tcBorders>
                 <w:vAlign w:val="bottom"/>
               </w:tcPr>
@@ -1178,9 +1177,9 @@
           <w:sdtContent>
             <w:tc>
               <w:tcPr>
-                <w:tcW w:w="1386" w:type="dxa"/>
+                <w:tcW w:w="1530" w:type="dxa"/>
                 <w:tcBorders>
-                  <w:bottom w:val="single" w:sz="4" w:space="0" w:color="auto"/>
+                  <w:bottom w:val="single" w:color="auto" w:sz="4" w:space="0"/>
                 </w:tcBorders>
                 <w:tcMar>
                   <w:right w:w="0" w:type="dxa"/>
@@ -1208,9 +1207,9 @@
         </w:trPr>
         <w:tc>
           <w:tcPr>
-            <w:tcW w:w="954" w:type="dxa"/>
+            <w:tcW w:w="1134" w:type="dxa"/>
             <w:tcBorders>
-              <w:top w:val="single" w:sz="4" w:space="0" w:color="auto"/>
+              <w:top w:val="single" w:color="auto" w:sz="4" w:space="0"/>
             </w:tcBorders>
           </w:tcPr>
           <w:p>
@@ -1221,9 +1220,9 @@
         </w:tc>
         <w:tc>
           <w:tcPr>
-            <w:tcW w:w="2556" w:type="dxa"/>
+            <w:tcW w:w="2196" w:type="dxa"/>
             <w:tcBorders>
-              <w:top w:val="single" w:sz="4" w:space="0" w:color="auto"/>
+              <w:top w:val="single" w:color="auto" w:sz="4" w:space="0"/>
             </w:tcBorders>
           </w:tcPr>
           <w:p>
@@ -1234,9 +1233,9 @@
         </w:tc>
         <w:tc>
           <w:tcPr>
-            <w:tcW w:w="1026" w:type="dxa"/>
+            <w:tcW w:w="1080" w:type="dxa"/>
             <w:tcBorders>
-              <w:top w:val="single" w:sz="4" w:space="0" w:color="auto"/>
+              <w:top w:val="single" w:color="auto" w:sz="4" w:space="0"/>
             </w:tcBorders>
           </w:tcPr>
           <w:p>
@@ -1247,9 +1246,9 @@
         </w:tc>
         <w:tc>
           <w:tcPr>
-            <w:tcW w:w="864" w:type="dxa"/>
+            <w:tcW w:w="810" w:type="dxa"/>
             <w:tcBorders>
-              <w:top w:val="single" w:sz="4" w:space="0" w:color="auto"/>
+              <w:top w:val="single" w:color="auto" w:sz="4" w:space="0"/>
             </w:tcBorders>
           </w:tcPr>
           <w:p>
@@ -1260,10 +1259,10 @@
         </w:tc>
         <w:tc>
           <w:tcPr>
-            <w:tcW w:w="1530" w:type="dxa"/>
+            <w:tcW w:w="1350" w:type="dxa"/>
             <w:gridSpan w:val="2"/>
             <w:tcBorders>
-              <w:top w:val="single" w:sz="4" w:space="0" w:color="auto"/>
+              <w:top w:val="single" w:color="auto" w:sz="4" w:space="0"/>
             </w:tcBorders>
           </w:tcPr>
           <w:p>
@@ -1274,9 +1273,22 @@
         </w:tc>
         <w:tc>
           <w:tcPr>
-            <w:tcW w:w="900" w:type="dxa"/>
+            <w:tcW w:w="990" w:type="dxa"/>
             <w:tcBorders>
-              <w:top w:val="single" w:sz="4" w:space="0" w:color="auto"/>
+              <w:top w:val="single" w:color="auto" w:sz="4" w:space="0"/>
+            </w:tcBorders>
+          </w:tcPr>
+          <w:p>
+            <w:pPr>
+              <w:pStyle w:val="NoSpacing"/>
+            </w:pPr>
+          </w:p>
+        </w:tc>
+        <w:tc>
+          <w:tcPr>
+            <w:tcW w:w="540" w:type="dxa"/>
+            <w:tcBorders>
+              <w:top w:val="single" w:color="auto" w:sz="4" w:space="0"/>
             </w:tcBorders>
           </w:tcPr>
           <w:p>
@@ -1289,7 +1301,7 @@
           <w:tcPr>
             <w:tcW w:w="720" w:type="dxa"/>
             <w:tcBorders>
-              <w:top w:val="single" w:sz="4" w:space="0" w:color="auto"/>
+              <w:top w:val="single" w:color="auto" w:sz="4" w:space="0"/>
             </w:tcBorders>
           </w:tcPr>
           <w:p>
@@ -1300,22 +1312,9 @@
         </w:tc>
         <w:tc>
           <w:tcPr>
-            <w:tcW w:w="943" w:type="dxa"/>
+            <w:tcW w:w="1530" w:type="dxa"/>
             <w:tcBorders>
-              <w:top w:val="single" w:sz="4" w:space="0" w:color="auto"/>
-            </w:tcBorders>
-          </w:tcPr>
-          <w:p>
-            <w:pPr>
-              <w:pStyle w:val="NoSpacing"/>
-            </w:pPr>
-          </w:p>
-        </w:tc>
-        <w:tc>
-          <w:tcPr>
-            <w:tcW w:w="1386" w:type="dxa"/>
-            <w:tcBorders>
-              <w:top w:val="single" w:sz="4" w:space="0" w:color="auto"/>
+              <w:top w:val="single" w:color="auto" w:sz="4" w:space="0"/>
             </w:tcBorders>
             <w:tcMar>
               <w:right w:w="0" w:type="dxa"/>
@@ -1333,7 +1332,7 @@
           <w:alias w:val="#Nav: /Header/Line"/>
           <w:tag w:val="#Nav: Standard_Sales_Order_Conf/1305"/>
           <w:id w:val="1327254768"/>
-          <w15:dataBinding w:prefixMappings="xmlns:ns0='urn:microsoft-dynamics-nav/reports/Standard_Sales_Order_Conf/1305/' " w:xpath="/ns0:NavWordReportXmlPart[1]/ns0:Header[1]/ns0:Line" w:storeItemID="{2DA5746E-6ABF-42A4-90FC-585FB18B9C76}"/>
+          <w15:dataBinding w:prefixMappings="xmlns:ns0='urn:microsoft-dynamics-nav/reports/Standard_Sales_Order_Conf/1305/'" w:xpath="/ns0:NavWordReportXmlPart[1]/ns0:Header[1]/ns0:Line" w:storeItemID="{2DA5746E-6ABF-42A4-90FC-585FB18B9C76}"/>
           <w15:repeatingSection/>
         </w:sdtPr>
         <w:sdtContent>
@@ -1364,7 +1363,7 @@
                   <w:sdtContent>
                     <w:tc>
                       <w:tcPr>
-                        <w:tcW w:w="954" w:type="dxa"/>
+                        <w:tcW w:w="1134" w:type="dxa"/>
                       </w:tcPr>
                       <w:p>
                         <w:proofErr w:type="spellStart"/>
@@ -1390,7 +1389,7 @@
                   <w:sdtContent>
                     <w:tc>
                       <w:tcPr>
-                        <w:tcW w:w="2556" w:type="dxa"/>
+                        <w:tcW w:w="2196" w:type="dxa"/>
                       </w:tcPr>
                       <w:p>
                         <w:proofErr w:type="spellStart"/>
@@ -1416,7 +1415,7 @@
                   <w:sdtContent>
                     <w:tc>
                       <w:tcPr>
-                        <w:tcW w:w="1026" w:type="dxa"/>
+                        <w:tcW w:w="1080" w:type="dxa"/>
                       </w:tcPr>
                       <w:p>
                         <w:pPr>
@@ -1445,7 +1444,7 @@
                   <w:sdtContent>
                     <w:tc>
                       <w:tcPr>
-                        <w:tcW w:w="864" w:type="dxa"/>
+                        <w:tcW w:w="810" w:type="dxa"/>
                       </w:tcPr>
                       <w:p>
                         <w:proofErr w:type="spellStart"/>
@@ -1471,7 +1470,7 @@
                   <w:sdtContent>
                     <w:tc>
                       <w:tcPr>
-                        <w:tcW w:w="1530" w:type="dxa"/>
+                        <w:tcW w:w="1350" w:type="dxa"/>
                         <w:gridSpan w:val="2"/>
                       </w:tcPr>
                       <w:p>
@@ -1501,7 +1500,7 @@
                   <w:sdtContent>
                     <w:tc>
                       <w:tcPr>
-                        <w:tcW w:w="900" w:type="dxa"/>
+                        <w:tcW w:w="990" w:type="dxa"/>
                       </w:tcPr>
                       <w:p>
                         <w:pPr>
@@ -1530,7 +1529,7 @@
                   <w:sdtContent>
                     <w:tc>
                       <w:tcPr>
-                        <w:tcW w:w="720" w:type="dxa"/>
+                        <w:tcW w:w="540" w:type="dxa"/>
                       </w:tcPr>
                       <w:p>
                         <w:pPr>
@@ -1559,7 +1558,7 @@
                   <w:sdtContent>
                     <w:tc>
                       <w:tcPr>
-                        <w:tcW w:w="943" w:type="dxa"/>
+                        <w:tcW w:w="720" w:type="dxa"/>
                       </w:tcPr>
                       <w:p>
                         <w:pPr>
@@ -1588,7 +1587,7 @@
                   <w:sdtContent>
                     <w:tc>
                       <w:tcPr>
-                        <w:tcW w:w="1386" w:type="dxa"/>
+                        <w:tcW w:w="1530" w:type="dxa"/>
                         <w:tcMar>
                           <w:right w:w="0" w:type="dxa"/>
                         </w:tcMar>
@@ -1617,7 +1616,7 @@
         </w:trPr>
         <w:tc>
           <w:tcPr>
-            <w:tcW w:w="954" w:type="dxa"/>
+            <w:tcW w:w="1134" w:type="dxa"/>
           </w:tcPr>
           <w:p>
             <w:pPr>
@@ -1627,7 +1626,7 @@
         </w:tc>
         <w:tc>
           <w:tcPr>
-            <w:tcW w:w="2556" w:type="dxa"/>
+            <w:tcW w:w="2196" w:type="dxa"/>
           </w:tcPr>
           <w:p>
             <w:pPr>
@@ -1637,7 +1636,7 @@
         </w:tc>
         <w:tc>
           <w:tcPr>
-            <w:tcW w:w="1026" w:type="dxa"/>
+            <w:tcW w:w="1080" w:type="dxa"/>
           </w:tcPr>
           <w:p>
             <w:pPr>
@@ -1647,7 +1646,7 @@
         </w:tc>
         <w:tc>
           <w:tcPr>
-            <w:tcW w:w="864" w:type="dxa"/>
+            <w:tcW w:w="810" w:type="dxa"/>
           </w:tcPr>
           <w:p>
             <w:pPr>
@@ -1657,7 +1656,7 @@
         </w:tc>
         <w:tc>
           <w:tcPr>
-            <w:tcW w:w="1530" w:type="dxa"/>
+            <w:tcW w:w="1350" w:type="dxa"/>
             <w:gridSpan w:val="2"/>
           </w:tcPr>
           <w:p>
@@ -1668,7 +1667,17 @@
         </w:tc>
         <w:tc>
           <w:tcPr>
-            <w:tcW w:w="900" w:type="dxa"/>
+            <w:tcW w:w="990" w:type="dxa"/>
+          </w:tcPr>
+          <w:p>
+            <w:pPr>
+              <w:pStyle w:val="NoSpacing"/>
+            </w:pPr>
+          </w:p>
+        </w:tc>
+        <w:tc>
+          <w:tcPr>
+            <w:tcW w:w="540" w:type="dxa"/>
           </w:tcPr>
           <w:p>
             <w:pPr>
@@ -1688,17 +1697,7 @@
         </w:tc>
         <w:tc>
           <w:tcPr>
-            <w:tcW w:w="943" w:type="dxa"/>
-          </w:tcPr>
-          <w:p>
-            <w:pPr>
-              <w:pStyle w:val="NoSpacing"/>
-            </w:pPr>
-          </w:p>
-        </w:tc>
-        <w:tc>
-          <w:tcPr>
-            <w:tcW w:w="1386" w:type="dxa"/>
+            <w:tcW w:w="1530" w:type="dxa"/>
             <w:tcMar>
               <w:right w:w="0" w:type="dxa"/>
             </w:tcMar>
@@ -1715,7 +1714,7 @@
           <w:alias w:val="#Nav: /Header/ReportTotalsLine"/>
           <w:tag w:val="#Nav: Standard_Sales_Order_Conf/1305"/>
           <w:id w:val="1981810996"/>
-          <w15:dataBinding w:prefixMappings="xmlns:ns0='urn:microsoft-dynamics-nav/reports/Standard_Sales_Order_Conf/1305/' " w:xpath="/ns0:NavWordReportXmlPart[1]/ns0:Header[1]/ns0:ReportTotalsLine" w:storeItemID="{2DA5746E-6ABF-42A4-90FC-585FB18B9C76}"/>
+          <w15:dataBinding w:prefixMappings="xmlns:ns0='urn:microsoft-dynamics-nav/reports/Standard_Sales_Order_Conf/1305/'" w:xpath="/ns0:NavWordReportXmlPart[1]/ns0:Header[1]/ns0:ReportTotalsLine" w:storeItemID="{2DA5746E-6ABF-42A4-90FC-585FB18B9C76}"/>
           <w15:repeatingSection/>
         </w:sdtPr>
         <w:sdtContent>
@@ -1734,7 +1733,7 @@
                 </w:trPr>
                 <w:tc>
                   <w:tcPr>
-                    <w:tcW w:w="954" w:type="dxa"/>
+                    <w:tcW w:w="1134" w:type="dxa"/>
                   </w:tcPr>
                   <w:p>
                     <w:pPr>
@@ -1744,7 +1743,7 @@
                 </w:tc>
                 <w:tc>
                   <w:tcPr>
-                    <w:tcW w:w="2556" w:type="dxa"/>
+                    <w:tcW w:w="2196" w:type="dxa"/>
                   </w:tcPr>
                   <w:p>
                     <w:pPr>
@@ -1754,7 +1753,7 @@
                 </w:tc>
                 <w:tc>
                   <w:tcPr>
-                    <w:tcW w:w="1026" w:type="dxa"/>
+                    <w:tcW w:w="1080" w:type="dxa"/>
                   </w:tcPr>
                   <w:p>
                     <w:pPr>
@@ -1764,7 +1763,7 @@
                 </w:tc>
                 <w:tc>
                   <w:tcPr>
-                    <w:tcW w:w="864" w:type="dxa"/>
+                    <w:tcW w:w="810" w:type="dxa"/>
                   </w:tcPr>
                   <w:p>
                     <w:pPr>
@@ -1774,7 +1773,7 @@
                 </w:tc>
                 <w:tc>
                   <w:tcPr>
-                    <w:tcW w:w="540" w:type="dxa"/>
+                    <w:tcW w:w="900" w:type="dxa"/>
                   </w:tcPr>
                   <w:p>
                     <w:pPr>
@@ -1796,7 +1795,7 @@
                   <w:sdtContent>
                     <w:tc>
                       <w:tcPr>
-                        <w:tcW w:w="3553" w:type="dxa"/>
+                        <w:tcW w:w="2700" w:type="dxa"/>
                         <w:gridSpan w:val="4"/>
                       </w:tcPr>
                       <w:p>
@@ -1826,7 +1825,7 @@
                   <w:sdtContent>
                     <w:tc>
                       <w:tcPr>
-                        <w:tcW w:w="1386" w:type="dxa"/>
+                        <w:tcW w:w="1530" w:type="dxa"/>
                         <w:tcMar>
                           <w:right w:w="0" w:type="dxa"/>
                         </w:tcMar>
@@ -1855,7 +1854,7 @@
         </w:trPr>
         <w:tc>
           <w:tcPr>
-            <w:tcW w:w="954" w:type="dxa"/>
+            <w:tcW w:w="1134" w:type="dxa"/>
           </w:tcPr>
           <w:p>
             <w:pPr>
@@ -1865,7 +1864,7 @@
         </w:tc>
         <w:tc>
           <w:tcPr>
-            <w:tcW w:w="2556" w:type="dxa"/>
+            <w:tcW w:w="2196" w:type="dxa"/>
           </w:tcPr>
           <w:p>
             <w:pPr>
@@ -1875,7 +1874,7 @@
         </w:tc>
         <w:tc>
           <w:tcPr>
-            <w:tcW w:w="1026" w:type="dxa"/>
+            <w:tcW w:w="1080" w:type="dxa"/>
           </w:tcPr>
           <w:p>
             <w:pPr>
@@ -1885,7 +1884,7 @@
         </w:tc>
         <w:tc>
           <w:tcPr>
-            <w:tcW w:w="864" w:type="dxa"/>
+            <w:tcW w:w="810" w:type="dxa"/>
           </w:tcPr>
           <w:p>
             <w:pPr>
@@ -1895,7 +1894,7 @@
         </w:tc>
         <w:tc>
           <w:tcPr>
-            <w:tcW w:w="540" w:type="dxa"/>
+            <w:tcW w:w="900" w:type="dxa"/>
           </w:tcPr>
           <w:p>
             <w:pPr>
@@ -1905,7 +1904,7 @@
         </w:tc>
         <w:tc>
           <w:tcPr>
-            <w:tcW w:w="3553" w:type="dxa"/>
+            <w:tcW w:w="2700" w:type="dxa"/>
             <w:gridSpan w:val="4"/>
           </w:tcPr>
           <w:p>
@@ -1916,7 +1915,7 @@
         </w:tc>
         <w:tc>
           <w:tcPr>
-            <w:tcW w:w="1386" w:type="dxa"/>
+            <w:tcW w:w="1530" w:type="dxa"/>
             <w:tcMar>
               <w:right w:w="0" w:type="dxa"/>
             </w:tcMar>
@@ -1934,7 +1933,7 @@
         </w:trPr>
         <w:tc>
           <w:tcPr>
-            <w:tcW w:w="954" w:type="dxa"/>
+            <w:tcW w:w="1134" w:type="dxa"/>
           </w:tcPr>
           <w:p>
             <w:pPr>
@@ -1944,7 +1943,7 @@
         </w:tc>
         <w:tc>
           <w:tcPr>
-            <w:tcW w:w="2556" w:type="dxa"/>
+            <w:tcW w:w="2196" w:type="dxa"/>
           </w:tcPr>
           <w:p>
             <w:pPr>
@@ -1954,7 +1953,7 @@
         </w:tc>
         <w:tc>
           <w:tcPr>
-            <w:tcW w:w="1026" w:type="dxa"/>
+            <w:tcW w:w="1080" w:type="dxa"/>
           </w:tcPr>
           <w:p>
             <w:pPr>
@@ -1964,7 +1963,7 @@
         </w:tc>
         <w:tc>
           <w:tcPr>
-            <w:tcW w:w="864" w:type="dxa"/>
+            <w:tcW w:w="810" w:type="dxa"/>
           </w:tcPr>
           <w:p>
             <w:pPr>
@@ -1974,7 +1973,7 @@
         </w:tc>
         <w:tc>
           <w:tcPr>
-            <w:tcW w:w="540" w:type="dxa"/>
+            <w:tcW w:w="900" w:type="dxa"/>
           </w:tcPr>
           <w:p>
             <w:pPr>
@@ -2002,10 +2001,10 @@
           <w:sdtContent>
             <w:tc>
               <w:tcPr>
-                <w:tcW w:w="3553" w:type="dxa"/>
+                <w:tcW w:w="2700" w:type="dxa"/>
                 <w:gridSpan w:val="4"/>
                 <w:tcBorders>
-                  <w:bottom w:val="single" w:sz="4" w:space="0" w:color="auto"/>
+                  <w:bottom w:val="single" w:color="auto" w:sz="4" w:space="0"/>
                 </w:tcBorders>
               </w:tcPr>
               <w:p>
@@ -2044,9 +2043,9 @@
           <w:sdtContent>
             <w:tc>
               <w:tcPr>
-                <w:tcW w:w="1386" w:type="dxa"/>
+                <w:tcW w:w="1530" w:type="dxa"/>
                 <w:tcBorders>
-                  <w:bottom w:val="single" w:sz="4" w:space="0" w:color="auto"/>
+                  <w:bottom w:val="single" w:color="auto" w:sz="4" w:space="0"/>
                 </w:tcBorders>
                 <w:tcMar>
                   <w:right w:w="0" w:type="dxa"/>
@@ -2129,12 +2128,12 @@
       <w:tblStyle w:val="TableGrid"/>
       <w:tblW w:w="0" w:type="auto"/>
       <w:tblBorders>
-        <w:top w:val="none" w:sz="0" w:space="0" w:color="auto"/>
-        <w:left w:val="none" w:sz="0" w:space="0" w:color="auto"/>
-        <w:bottom w:val="none" w:sz="0" w:space="0" w:color="auto"/>
-        <w:right w:val="none" w:sz="0" w:space="0" w:color="auto"/>
-        <w:insideH w:val="none" w:sz="0" w:space="0" w:color="auto"/>
-        <w:insideV w:val="none" w:sz="0" w:space="0" w:color="auto"/>
+        <w:top w:val="none" w:color="auto" w:sz="0" w:space="0"/>
+        <w:left w:val="none" w:color="auto" w:sz="0" w:space="0"/>
+        <w:bottom w:val="none" w:color="auto" w:sz="0" w:space="0"/>
+        <w:right w:val="none" w:color="auto" w:sz="0" w:space="0"/>
+        <w:insideH w:val="none" w:color="auto" w:sz="0" w:space="0"/>
+        <w:insideV w:val="none" w:color="auto" w:sz="0" w:space="0"/>
       </w:tblBorders>
       <w:tblLayout w:type="fixed"/>
       <w:tblCellMar>
@@ -2203,13 +2202,14 @@
     <w:tblPr>
       <w:tblStyle w:val="TableGrid"/>
       <w:tblW w:w="0" w:type="auto"/>
+      <w:tblInd w:w="-180" w:type="dxa"/>
       <w:tblBorders>
-        <w:top w:val="none" w:sz="0" w:space="0" w:color="auto"/>
-        <w:left w:val="none" w:sz="0" w:space="0" w:color="auto"/>
-        <w:bottom w:val="none" w:sz="0" w:space="0" w:color="auto"/>
-        <w:right w:val="none" w:sz="0" w:space="0" w:color="auto"/>
-        <w:insideH w:val="none" w:sz="0" w:space="0" w:color="auto"/>
-        <w:insideV w:val="none" w:sz="0" w:space="0" w:color="auto"/>
+        <w:top w:val="none" w:color="auto" w:sz="0" w:space="0"/>
+        <w:left w:val="none" w:color="auto" w:sz="0" w:space="0"/>
+        <w:bottom w:val="none" w:color="auto" w:sz="0" w:space="0"/>
+        <w:right w:val="none" w:color="auto" w:sz="0" w:space="0"/>
+        <w:insideH w:val="none" w:color="auto" w:sz="0" w:space="0"/>
+        <w:insideV w:val="none" w:color="auto" w:sz="0" w:space="0"/>
       </w:tblBorders>
       <w:tblLayout w:type="fixed"/>
       <w:tblCellMar>
@@ -2219,57 +2219,33 @@
       <w:tblLook w:val="04A0" w:firstRow="1" w:lastRow="0" w:firstColumn="1" w:lastColumn="0" w:noHBand="0" w:noVBand="1"/>
     </w:tblPr>
     <w:tblGrid>
-      <w:gridCol w:w="2551"/>
-      <w:gridCol w:w="2552"/>
+      <w:gridCol w:w="5283"/>
       <w:gridCol w:w="2551"/>
       <w:gridCol w:w="2552"/>
     </w:tblGrid>
     <w:tr>
+      <w:tc>
+        <w:tcPr>
+          <w:tcW w:w="5283" w:type="dxa"/>
+          <w:tcMar>
+            <w:right w:w="0" w:type="dxa"/>
+          </w:tcMar>
+        </w:tcPr>
+        <w:p/>
+      </w:tc>
       <w:sdt>
         <w:sdtPr>
           <w:rPr>
-            <w:lang w:val="da-DK"/>
+            <w:b/>
+            <w:bCs/>
           </w:rPr>
-          <w:alias w:val="#Nav: /Header/CompanyLegalStatement"/>
+          <w:alias w:val="#Nav: /Labels/ISZ_TotalNetWeightLbl"/>
           <w:tag w:val="#Nav: Standard_Sales_Order_Conf/1305"/>
-          <w:id w:val="608548200"/>
+          <w:id w:val="-757217635"/>
           <w:placeholder>
-            <w:docPart w:val="3F7147E7BE7446119FD219DCB453672D"/>
+            <w:docPart w:val="DefaultPlaceholder_-1854013440"/>
           </w:placeholder>
-          <w:dataBinding w:prefixMappings="xmlns:ns0='urn:microsoft-dynamics-nav/reports/Standard_Sales_Order_Conf/1305/'" w:xpath="/ns0:NavWordReportXmlPart[1]/ns0:Header[1]/ns0:CompanyLegalStatement[1]" w:storeItemID="{2DA5746E-6ABF-42A4-90FC-585FB18B9C76}"/>
-          <w:text/>
-        </w:sdtPr>
-        <w:sdtContent>
-          <w:tc>
-            <w:tcPr>
-              <w:tcW w:w="10206" w:type="dxa"/>
-              <w:gridSpan w:val="4"/>
-              <w:tcMar>
-                <w:right w:w="0" w:type="dxa"/>
-              </w:tcMar>
-            </w:tcPr>
-            <w:p>
-              <w:r>
-                <w:rPr>
-                  <w:lang w:val="da-DK"/>
-                </w:rPr>
-                <w:t>CompanyLegalStatement</w:t>
-              </w:r>
-            </w:p>
-          </w:tc>
-        </w:sdtContent>
-      </w:sdt>
-    </w:tr>
-    <w:tr>
-      <w:sdt>
-        <w:sdtPr>
-          <w:alias w:val="#Nav: /Header/CompanyVATRegistrationNo_Lbl"/>
-          <w:tag w:val="#Nav: Standard_Sales_Order_Conf/1305"/>
-          <w:id w:val="1296021557"/>
-          <w:placeholder>
-            <w:docPart w:val="821DDE5DD88C4DC3B849C515FE2657DC"/>
-          </w:placeholder>
-          <w:dataBinding w:prefixMappings="xmlns:ns0='urn:microsoft-dynamics-nav/reports/Standard_Sales_Order_Conf/1305/'" w:xpath="/ns0:NavWordReportXmlPart[1]/ns0:Header[1]/ns0:CompanyVATRegistrationNo_Lbl[1]" w:storeItemID="{2DA5746E-6ABF-42A4-90FC-585FB18B9C76}"/>
+          <w:dataBinding w:prefixMappings="xmlns:ns0='urn:microsoft-dynamics-nav/reports/Standard_Sales_Order_Conf/1305/'" w:xpath="/ns0:NavWordReportXmlPart[1]/ns0:Labels[1]/ns0:ISZ_TotalNetWeightLbl[1]" w:storeItemID="{2DA5746E-6ABF-42A4-90FC-585FB18B9C76}"/>
           <w:text/>
         </w:sdtPr>
         <w:sdtContent>
@@ -2279,11 +2255,15 @@
             </w:tcPr>
             <w:p>
               <w:pPr>
-                <w:pStyle w:val="Heading2"/>
+                <w:jc w:val="right"/>
               </w:pPr>
               <w:proofErr w:type="spellStart"/>
               <w:r>
-                <w:t>CompanyVATRegistrationNo_Lbl</w:t>
+                <w:rPr>
+                  <w:b/>
+                  <w:bCs/>
+                </w:rPr>
+                <w:t>ISZ_TotalNetWeightLbl</w:t>
               </w:r>
               <w:proofErr w:type="spellEnd"/>
             </w:p>
@@ -2292,13 +2272,13 @@
       </w:sdt>
       <w:sdt>
         <w:sdtPr>
-          <w:alias w:val="#Nav: /Header/HomePage_Lbl"/>
+          <w:alias w:val="#Nav: /Header/Totals/ISZ_Total_Net_Weight"/>
           <w:tag w:val="#Nav: Standard_Sales_Order_Conf/1305"/>
-          <w:id w:val="1890613349"/>
+          <w:id w:val="-1148280634"/>
           <w:placeholder>
-            <w:docPart w:val="866C16E8914945E380BFDEE46053DFF8"/>
+            <w:docPart w:val="DefaultPlaceholder_-1854013440"/>
           </w:placeholder>
-          <w:dataBinding w:prefixMappings="xmlns:ns0='urn:microsoft-dynamics-nav/reports/Standard_Sales_Order_Conf/1305/'" w:xpath="/ns0:NavWordReportXmlPart[1]/ns0:Header[1]/ns0:HomePage_Lbl[1]" w:storeItemID="{2DA5746E-6ABF-42A4-90FC-585FB18B9C76}"/>
+          <w:dataBinding w:prefixMappings="xmlns:ns0='urn:microsoft-dynamics-nav/reports/Standard_Sales_Order_Conf/1305/'" w:xpath="/ns0:NavWordReportXmlPart[1]/ns0:Header[1]/ns0:Totals[1]/ns0:ISZ_Total_Net_Weight[1]" w:storeItemID="{2DA5746E-6ABF-42A4-90FC-585FB18B9C76}"/>
           <w:text/>
         </w:sdtPr>
         <w:sdtContent>
@@ -2308,466 +2288,13 @@
             </w:tcPr>
             <w:p>
               <w:pPr>
-                <w:pStyle w:val="Heading2"/>
+                <w:jc w:val="right"/>
               </w:pPr>
               <w:proofErr w:type="spellStart"/>
               <w:r>
-                <w:t>HomePage_Lbl</w:t>
+                <w:t>ISZ_Total_Net_Weight</w:t>
               </w:r>
               <w:proofErr w:type="spellEnd"/>
-            </w:p>
-          </w:tc>
-        </w:sdtContent>
-      </w:sdt>
-      <w:sdt>
-        <w:sdtPr>
-          <w:alias w:val="#Nav: /Header/CompanyPhoneNo_Lbl"/>
-          <w:tag w:val="#Nav: Standard_Sales_Order_Conf/1305"/>
-          <w:id w:val="1012960786"/>
-          <w:placeholder>
-            <w:docPart w:val="0C9A73E161EE410CA673109F52667D85"/>
-          </w:placeholder>
-          <w:dataBinding w:prefixMappings="xmlns:ns0='urn:microsoft-dynamics-nav/reports/Standard_Sales_Order_Conf/1305/'" w:xpath="/ns0:NavWordReportXmlPart[1]/ns0:Header[1]/ns0:CompanyPhoneNo_Lbl[1]" w:storeItemID="{2DA5746E-6ABF-42A4-90FC-585FB18B9C76}"/>
-          <w:text/>
-        </w:sdtPr>
-        <w:sdtContent>
-          <w:tc>
-            <w:tcPr>
-              <w:tcW w:w="2551" w:type="dxa"/>
-            </w:tcPr>
-            <w:p>
-              <w:pPr>
-                <w:pStyle w:val="Heading2"/>
-              </w:pPr>
-              <w:proofErr w:type="spellStart"/>
-              <w:r>
-                <w:t>CompanyPhoneNo_Lbl</w:t>
-              </w:r>
-              <w:proofErr w:type="spellEnd"/>
-            </w:p>
-          </w:tc>
-        </w:sdtContent>
-      </w:sdt>
-      <w:sdt>
-        <w:sdtPr>
-          <w:alias w:val="#Nav: /Header/EMail_Lbl"/>
-          <w:tag w:val="#Nav: Standard_Sales_Order_Conf/1305"/>
-          <w:id w:val="1106304509"/>
-          <w:placeholder>
-            <w:docPart w:val="3DBA637FBEDA417985C3D1F3F77F0AD8"/>
-          </w:placeholder>
-          <w:dataBinding w:prefixMappings="xmlns:ns0='urn:microsoft-dynamics-nav/reports/Standard_Sales_Order_Conf/1305/'" w:xpath="/ns0:NavWordReportXmlPart[1]/ns0:Header[1]/ns0:EMail_Lbl[1]" w:storeItemID="{2DA5746E-6ABF-42A4-90FC-585FB18B9C76}"/>
-          <w:text/>
-        </w:sdtPr>
-        <w:sdtContent>
-          <w:tc>
-            <w:tcPr>
-              <w:tcW w:w="2552" w:type="dxa"/>
-              <w:tcMar>
-                <w:right w:w="0" w:type="dxa"/>
-              </w:tcMar>
-            </w:tcPr>
-            <w:p>
-              <w:pPr>
-                <w:pStyle w:val="Heading2"/>
-              </w:pPr>
-              <w:proofErr w:type="spellStart"/>
-              <w:r>
-                <w:t>EMail_Lbl</w:t>
-              </w:r>
-              <w:proofErr w:type="spellEnd"/>
-            </w:p>
-          </w:tc>
-        </w:sdtContent>
-      </w:sdt>
-    </w:tr>
-    <w:tr>
-      <w:sdt>
-        <w:sdtPr>
-          <w:alias w:val="#Nav: /Header/CompanyVATRegistrationNo"/>
-          <w:tag w:val="#Nav: Standard_Sales_Order_Conf/1305"/>
-          <w:id w:val="-292215141"/>
-          <w:placeholder>
-            <w:docPart w:val="D639E321D0644223A91C20E0B762C610"/>
-          </w:placeholder>
-          <w:dataBinding w:prefixMappings="xmlns:ns0='urn:microsoft-dynamics-nav/reports/Standard_Sales_Order_Conf/1305/'" w:xpath="/ns0:NavWordReportXmlPart[1]/ns0:Header[1]/ns0:CompanyVATRegistrationNo[1]" w:storeItemID="{2DA5746E-6ABF-42A4-90FC-585FB18B9C76}"/>
-          <w:text/>
-        </w:sdtPr>
-        <w:sdtContent>
-          <w:tc>
-            <w:tcPr>
-              <w:tcW w:w="2551" w:type="dxa"/>
-            </w:tcPr>
-            <w:p>
-              <w:r>
-                <w:rPr>
-                  <w:lang w:val="da-DK"/>
-                </w:rPr>
-                <w:t>CompanyVATRegistrationNo</w:t>
-              </w:r>
-            </w:p>
-          </w:tc>
-        </w:sdtContent>
-      </w:sdt>
-      <w:sdt>
-        <w:sdtPr>
-          <w:alias w:val="#Nav: /Header/CompanyHomePage"/>
-          <w:tag w:val="#Nav: Standard_Sales_Order_Conf/1305"/>
-          <w:id w:val="-2039804412"/>
-          <w:placeholder>
-            <w:docPart w:val="483C77159FA44EB480FD3380B055BA97"/>
-          </w:placeholder>
-          <w:dataBinding w:prefixMappings="xmlns:ns0='urn:microsoft-dynamics-nav/reports/Standard_Sales_Order_Conf/1305/'" w:xpath="/ns0:NavWordReportXmlPart[1]/ns0:Header[1]/ns0:CompanyHomePage[1]" w:storeItemID="{2DA5746E-6ABF-42A4-90FC-585FB18B9C76}"/>
-          <w:text/>
-        </w:sdtPr>
-        <w:sdtContent>
-          <w:tc>
-            <w:tcPr>
-              <w:tcW w:w="2552" w:type="dxa"/>
-            </w:tcPr>
-            <w:p>
-              <w:r>
-                <w:rPr>
-                  <w:lang w:val="da-DK"/>
-                </w:rPr>
-                <w:t>CompanyHomePage</w:t>
-              </w:r>
-            </w:p>
-          </w:tc>
-        </w:sdtContent>
-      </w:sdt>
-      <w:sdt>
-        <w:sdtPr>
-          <w:alias w:val="#Nav: /Header/CompanyPhoneNo"/>
-          <w:tag w:val="#Nav: Standard_Sales_Order_Conf/1305"/>
-          <w:id w:val="-1096472806"/>
-          <w:placeholder>
-            <w:docPart w:val="DC9B735C7AD94CE1A15440DEF9F98377"/>
-          </w:placeholder>
-          <w:dataBinding w:prefixMappings="xmlns:ns0='urn:microsoft-dynamics-nav/reports/Standard_Sales_Order_Conf/1305/'" w:xpath="/ns0:NavWordReportXmlPart[1]/ns0:Header[1]/ns0:CompanyPhoneNo[1]" w:storeItemID="{2DA5746E-6ABF-42A4-90FC-585FB18B9C76}"/>
-          <w:text/>
-        </w:sdtPr>
-        <w:sdtContent>
-          <w:tc>
-            <w:tcPr>
-              <w:tcW w:w="2551" w:type="dxa"/>
-            </w:tcPr>
-            <w:p>
-              <w:r>
-                <w:rPr>
-                  <w:lang w:val="da-DK"/>
-                </w:rPr>
-                <w:t>CompanyPhoneNo</w:t>
-              </w:r>
-            </w:p>
-          </w:tc>
-        </w:sdtContent>
-      </w:sdt>
-      <w:sdt>
-        <w:sdtPr>
-          <w:alias w:val="#Nav: /Header/CompanyEMail"/>
-          <w:tag w:val="#Nav: Standard_Sales_Order_Conf/1305"/>
-          <w:id w:val="483051749"/>
-          <w:placeholder>
-            <w:docPart w:val="D96654DFCFE94D97AC43C81A3F9AD72A"/>
-          </w:placeholder>
-          <w:dataBinding w:prefixMappings="xmlns:ns0='urn:microsoft-dynamics-nav/reports/Standard_Sales_Order_Conf/1305/'" w:xpath="/ns0:NavWordReportXmlPart[1]/ns0:Header[1]/ns0:CompanyEMail[1]" w:storeItemID="{2DA5746E-6ABF-42A4-90FC-585FB18B9C76}"/>
-          <w:text/>
-        </w:sdtPr>
-        <w:sdtContent>
-          <w:tc>
-            <w:tcPr>
-              <w:tcW w:w="2552" w:type="dxa"/>
-              <w:tcMar>
-                <w:right w:w="0" w:type="dxa"/>
-              </w:tcMar>
-            </w:tcPr>
-            <w:p>
-              <w:r>
-                <w:rPr>
-                  <w:lang w:val="da-DK"/>
-                </w:rPr>
-                <w:t>CompanyEMail</w:t>
-              </w:r>
-            </w:p>
-          </w:tc>
-        </w:sdtContent>
-      </w:sdt>
-    </w:tr>
-    <w:tr>
-      <w:sdt>
-        <w:sdtPr>
-          <w:alias w:val="#Nav: /Header/CompanyBankName"/>
-          <w:tag w:val="#Nav: Standard_Sales_Order_Conf/1305"/>
-          <w:id w:val="344517436"/>
-          <w:placeholder>
-            <w:docPart w:val="601B6C8C6FDB44DA9801D080063548E3"/>
-          </w:placeholder>
-          <w:dataBinding w:prefixMappings="xmlns:ns0='urn:microsoft-dynamics-nav/reports/Standard_Sales_Order_Conf/1305/'" w:xpath="/ns0:NavWordReportXmlPart[1]/ns0:Header[1]/ns0:CompanyBankName[1]" w:storeItemID="{2DA5746E-6ABF-42A4-90FC-585FB18B9C76}"/>
-          <w:text/>
-        </w:sdtPr>
-        <w:sdtContent>
-          <w:tc>
-            <w:tcPr>
-              <w:tcW w:w="2551" w:type="dxa"/>
-            </w:tcPr>
-            <w:p>
-              <w:pPr>
-                <w:pStyle w:val="Heading2"/>
-              </w:pPr>
-              <w:r>
-                <w:rPr>
-                  <w:lang w:val="da-DK"/>
-                </w:rPr>
-                <w:t>CompanyBankName</w:t>
-              </w:r>
-            </w:p>
-          </w:tc>
-        </w:sdtContent>
-      </w:sdt>
-      <w:sdt>
-        <w:sdtPr>
-          <w:alias w:val="#Nav: /Header/CompanyIBAN_Lbl"/>
-          <w:tag w:val="#Nav: Standard_Sales_Order_Conf/1305"/>
-          <w:id w:val="-919787168"/>
-          <w:placeholder>
-            <w:docPart w:val="C6BD66AFA4CF4A91899986FCBB09C9B7"/>
-          </w:placeholder>
-          <w:dataBinding w:prefixMappings="xmlns:ns0='urn:microsoft-dynamics-nav/reports/Standard_Sales_Order_Conf/1305/'" w:xpath="/ns0:NavWordReportXmlPart[1]/ns0:Header[1]/ns0:CompanyIBAN_Lbl[1]" w:storeItemID="{2DA5746E-6ABF-42A4-90FC-585FB18B9C76}"/>
-          <w:text/>
-        </w:sdtPr>
-        <w:sdtContent>
-          <w:tc>
-            <w:tcPr>
-              <w:tcW w:w="2552" w:type="dxa"/>
-            </w:tcPr>
-            <w:p>
-              <w:pPr>
-                <w:pStyle w:val="Heading2"/>
-              </w:pPr>
-              <w:r>
-                <w:rPr>
-                  <w:lang w:val="da-DK"/>
-                </w:rPr>
-                <w:t>CompanyIBAN_Lbl</w:t>
-              </w:r>
-            </w:p>
-          </w:tc>
-        </w:sdtContent>
-      </w:sdt>
-      <w:sdt>
-        <w:sdtPr>
-          <w:rPr>
-            <w:lang w:val="da-DK"/>
-          </w:rPr>
-          <w:alias w:val="#Nav: /Header/CompanySWIFT_Lbl"/>
-          <w:tag w:val="#Nav: Standard_Sales_Order_Conf/1305"/>
-          <w:id w:val="631832452"/>
-          <w:placeholder>
-            <w:docPart w:val="501DE68E8A27481AA4D8416D80E0C2B1"/>
-          </w:placeholder>
-          <w:dataBinding w:prefixMappings="xmlns:ns0='urn:microsoft-dynamics-nav/reports/Standard_Sales_Order_Conf/1305/'" w:xpath="/ns0:NavWordReportXmlPart[1]/ns0:Header[1]/ns0:CompanySWIFT_Lbl[1]" w:storeItemID="{2DA5746E-6ABF-42A4-90FC-585FB18B9C76}"/>
-          <w:text/>
-        </w:sdtPr>
-        <w:sdtContent>
-          <w:tc>
-            <w:tcPr>
-              <w:tcW w:w="2551" w:type="dxa"/>
-            </w:tcPr>
-            <w:p>
-              <w:pPr>
-                <w:pStyle w:val="Heading2"/>
-              </w:pPr>
-              <w:r>
-                <w:rPr>
-                  <w:lang w:val="da-DK"/>
-                </w:rPr>
-                <w:t>CompanySWIFT_Lbl</w:t>
-              </w:r>
-            </w:p>
-          </w:tc>
-        </w:sdtContent>
-      </w:sdt>
-      <w:sdt>
-        <w:sdtPr>
-          <w:alias w:val="#Nav: /Header/CompanyGiroNo_Lbl"/>
-          <w:tag w:val="#Nav: Standard_Sales_Order_Conf/1305"/>
-          <w:id w:val="1463994099"/>
-          <w:placeholder>
-            <w:docPart w:val="FFDA12B4DCE34F94B3820BAAFC62573B"/>
-          </w:placeholder>
-          <w:dataBinding w:prefixMappings="xmlns:ns0='urn:microsoft-dynamics-nav/reports/Standard_Sales_Order_Conf/1305/'" w:xpath="/ns0:NavWordReportXmlPart[1]/ns0:Header[1]/ns0:CompanyGiroNo_Lbl[1]" w:storeItemID="{2DA5746E-6ABF-42A4-90FC-585FB18B9C76}"/>
-          <w:text/>
-        </w:sdtPr>
-        <w:sdtContent>
-          <w:tc>
-            <w:tcPr>
-              <w:tcW w:w="2552" w:type="dxa"/>
-              <w:tcMar>
-                <w:right w:w="0" w:type="dxa"/>
-              </w:tcMar>
-            </w:tcPr>
-            <w:p>
-              <w:pPr>
-                <w:pStyle w:val="Heading2"/>
-              </w:pPr>
-              <w:r>
-                <w:rPr>
-                  <w:lang w:val="da-DK"/>
-                </w:rPr>
-                <w:t>CompanyGiroNo_Lbl</w:t>
-              </w:r>
-            </w:p>
-          </w:tc>
-        </w:sdtContent>
-      </w:sdt>
-    </w:tr>
-    <w:tr>
-      <w:tc>
-        <w:tcPr>
-          <w:tcW w:w="2551" w:type="dxa"/>
-        </w:tcPr>
-        <w:p>
-          <w:pPr>
-            <w:pStyle w:val="NoSpacing"/>
-          </w:pPr>
-          <w:sdt>
-            <w:sdtPr>
-              <w:alias w:val="#Nav: /Header/CompanyBankBranchNo"/>
-              <w:tag w:val="#Nav: Standard_Sales_Order_Conf/1305"/>
-              <w:id w:val="-1272468107"/>
-              <w:placeholder>
-                <w:docPart w:val="8E107BCF07D745458FB35DEA5C1EF868"/>
-              </w:placeholder>
-              <w:dataBinding w:prefixMappings="xmlns:ns0='urn:microsoft-dynamics-nav/reports/Standard_Sales_Order_Conf/1305/'" w:xpath="/ns0:NavWordReportXmlPart[1]/ns0:Header[1]/ns0:CompanyBankBranchNo[1]" w:storeItemID="{2DA5746E-6ABF-42A4-90FC-585FB18B9C76}"/>
-              <w:text/>
-            </w:sdtPr>
-            <w:sdtContent>
-              <w:r>
-                <w:rPr>
-                  <w:lang w:val="da-DK"/>
-                </w:rPr>
-                <w:t>CompanyBankBranchNo</w:t>
-              </w:r>
-            </w:sdtContent>
-          </w:sdt>
-          <w:r>
-            <w:t xml:space="preserve"> </w:t>
-          </w:r>
-          <w:sdt>
-            <w:sdtPr>
-              <w:alias w:val="#Nav: /Header/CompanyBankAccountNo"/>
-              <w:tag w:val="#Nav: Standard_Sales_Order_Conf/1305"/>
-              <w:id w:val="-1066791751"/>
-              <w:placeholder>
-                <w:docPart w:val="F54475ED40B140B5917D3CA65E7D2903"/>
-              </w:placeholder>
-              <w:dataBinding w:prefixMappings="xmlns:ns0='urn:microsoft-dynamics-nav/reports/Standard_Sales_Order_Conf/1305/'" w:xpath="/ns0:NavWordReportXmlPart[1]/ns0:Header[1]/ns0:CompanyBankAccountNo[1]" w:storeItemID="{2DA5746E-6ABF-42A4-90FC-585FB18B9C76}"/>
-              <w:text/>
-            </w:sdtPr>
-            <w:sdtContent>
-              <w:r>
-                <w:rPr>
-                  <w:lang w:val="da-DK"/>
-                </w:rPr>
-                <w:t>CompanyBankAccountNo</w:t>
-              </w:r>
-            </w:sdtContent>
-          </w:sdt>
-        </w:p>
-      </w:tc>
-      <w:sdt>
-        <w:sdtPr>
-          <w:alias w:val="#Nav: /Header/CompanyIBAN"/>
-          <w:tag w:val="#Nav: Standard_Sales_Order_Conf/1305"/>
-          <w:id w:val="1436247798"/>
-          <w:placeholder>
-            <w:docPart w:val="E6B91E2832C64A4EB0282B0BA694EA89"/>
-          </w:placeholder>
-          <w:dataBinding w:prefixMappings="xmlns:ns0='urn:microsoft-dynamics-nav/reports/Standard_Sales_Order_Conf/1305/'" w:xpath="/ns0:NavWordReportXmlPart[1]/ns0:Header[1]/ns0:CompanyIBAN[1]" w:storeItemID="{2DA5746E-6ABF-42A4-90FC-585FB18B9C76}"/>
-          <w:text/>
-        </w:sdtPr>
-        <w:sdtContent>
-          <w:tc>
-            <w:tcPr>
-              <w:tcW w:w="2552" w:type="dxa"/>
-            </w:tcPr>
-            <w:p>
-              <w:pPr>
-                <w:pStyle w:val="NoSpacing"/>
-              </w:pPr>
-              <w:r>
-                <w:rPr>
-                  <w:lang w:val="da-DK"/>
-                </w:rPr>
-                <w:t>CompanyIBAN</w:t>
-              </w:r>
-            </w:p>
-          </w:tc>
-        </w:sdtContent>
-      </w:sdt>
-      <w:sdt>
-        <w:sdtPr>
-          <w:rPr>
-            <w:lang w:val="da-DK"/>
-          </w:rPr>
-          <w:alias w:val="#Nav: /Header/CompanySWIFT"/>
-          <w:tag w:val="#Nav: Standard_Sales_Order_Conf/1305"/>
-          <w:id w:val="1663202774"/>
-          <w:placeholder>
-            <w:docPart w:val="AE9BBA4EBCE642F584071221E3254828"/>
-          </w:placeholder>
-          <w:dataBinding w:prefixMappings="xmlns:ns0='urn:microsoft-dynamics-nav/reports/Standard_Sales_Order_Conf/1305/'" w:xpath="/ns0:NavWordReportXmlPart[1]/ns0:Header[1]/ns0:CompanySWIFT[1]" w:storeItemID="{2DA5746E-6ABF-42A4-90FC-585FB18B9C76}"/>
-          <w:text/>
-        </w:sdtPr>
-        <w:sdtContent>
-          <w:tc>
-            <w:tcPr>
-              <w:tcW w:w="2551" w:type="dxa"/>
-            </w:tcPr>
-            <w:p>
-              <w:pPr>
-                <w:pStyle w:val="NoSpacing"/>
-              </w:pPr>
-              <w:r>
-                <w:rPr>
-                  <w:lang w:val="da-DK"/>
-                </w:rPr>
-                <w:t>CompanySWIFT</w:t>
-              </w:r>
-            </w:p>
-          </w:tc>
-        </w:sdtContent>
-      </w:sdt>
-      <w:sdt>
-        <w:sdtPr>
-          <w:alias w:val="#Nav: /Header/CompanyGiroNo"/>
-          <w:tag w:val="#Nav: Standard_Sales_Order_Conf/1305"/>
-          <w:id w:val="539329330"/>
-          <w:placeholder>
-            <w:docPart w:val="EF822B86F7474C909C88489EB6BD9EB5"/>
-          </w:placeholder>
-          <w:dataBinding w:prefixMappings="xmlns:ns0='urn:microsoft-dynamics-nav/reports/Standard_Sales_Order_Conf/1305/'" w:xpath="/ns0:NavWordReportXmlPart[1]/ns0:Header[1]/ns0:CompanyGiroNo[1]" w:storeItemID="{2DA5746E-6ABF-42A4-90FC-585FB18B9C76}"/>
-          <w:text/>
-        </w:sdtPr>
-        <w:sdtContent>
-          <w:tc>
-            <w:tcPr>
-              <w:tcW w:w="2552" w:type="dxa"/>
-              <w:tcMar>
-                <w:right w:w="0" w:type="dxa"/>
-              </w:tcMar>
-            </w:tcPr>
-            <w:p>
-              <w:pPr>
-                <w:pStyle w:val="NoSpacing"/>
-              </w:pPr>
-              <w:r>
-                <w:rPr>
-                  <w:lang w:val="da-DK"/>
-                </w:rPr>
-                <w:t>CompanyGiroNo</w:t>
-              </w:r>
             </w:p>
           </w:tc>
         </w:sdtContent>
@@ -2818,12 +2345,12 @@
       <w:tblStyle w:val="TableGrid"/>
       <w:tblW w:w="10196" w:type="dxa"/>
       <w:tblBorders>
-        <w:top w:val="none" w:sz="0" w:space="0" w:color="auto"/>
-        <w:left w:val="none" w:sz="0" w:space="0" w:color="auto"/>
-        <w:bottom w:val="none" w:sz="0" w:space="0" w:color="auto"/>
-        <w:right w:val="none" w:sz="0" w:space="0" w:color="auto"/>
-        <w:insideH w:val="none" w:sz="0" w:space="0" w:color="auto"/>
-        <w:insideV w:val="none" w:sz="0" w:space="0" w:color="auto"/>
+        <w:top w:val="none" w:color="auto" w:sz="0" w:space="0"/>
+        <w:left w:val="none" w:color="auto" w:sz="0" w:space="0"/>
+        <w:bottom w:val="none" w:color="auto" w:sz="0" w:space="0"/>
+        <w:right w:val="none" w:color="auto" w:sz="0" w:space="0"/>
+        <w:insideH w:val="none" w:color="auto" w:sz="0" w:space="0"/>
+        <w:insideV w:val="none" w:color="auto" w:sz="0" w:space="0"/>
       </w:tblBorders>
       <w:tblCellMar>
         <w:left w:w="0" w:type="dxa"/>
@@ -3016,18 +2543,19 @@
 </file>
 
 <file path=word/header2.xml><?xml version="1.0" encoding="utf-8"?>
-<w:hdr xmlns:wpc="http://schemas.microsoft.com/office/word/2010/wordprocessingCanvas" xmlns:cx="http://schemas.microsoft.com/office/drawing/2014/chartex" xmlns:cx1="http://schemas.microsoft.com/office/drawing/2015/9/8/chartex" xmlns:cx2="http://schemas.microsoft.com/office/drawing/2015/10/21/chartex" xmlns:cx3="http://schemas.microsoft.com/office/drawing/2016/5/9/chartex" xmlns:cx4="http://schemas.microsoft.com/office/drawing/2016/5/10/chartex" xmlns:cx5="http://schemas.microsoft.com/office/drawing/2016/5/11/chartex" xmlns:cx6="http://schemas.microsoft.com/office/drawing/2016/5/12/chartex" xmlns:cx7="http://schemas.microsoft.com/office/drawing/2016/5/13/chartex" xmlns:cx8="http://schemas.microsoft.com/office/drawing/2016/5/14/chartex" xmlns:mc="http://schemas.openxmlformats.org/markup-compatibility/2006" xmlns:aink="http://schemas.microsoft.com/office/drawing/2016/ink" xmlns:am3d="http://schemas.microsoft.com/office/drawing/2017/model3d" xmlns:o="urn:schemas-microsoft-com:office:office" xmlns:oel="http://schemas.microsoft.com/office/2019/extlst" xmlns:r="http://schemas.openxmlformats.org/officeDocument/2006/relationships" xmlns:m="http://schemas.openxmlformats.org/officeDocument/2006/math" xmlns:v="urn:schemas-microsoft-com:vml" xmlns:wp14="http://schemas.microsoft.com/office/word/2010/wordprocessingDrawing" xmlns:wp="http://schemas.openxmlformats.org/drawingml/2006/wordprocessingDrawing" xmlns:w10="urn:schemas-microsoft-com:office:word" xmlns:w="http://schemas.openxmlformats.org/wordprocessingml/2006/main" xmlns:w14="http://schemas.microsoft.com/office/word/2010/wordml" xmlns:w15="http://schemas.microsoft.com/office/word/2012/wordml" xmlns:w16cex="http://schemas.microsoft.com/office/word/2018/wordml/cex" xmlns:w16cid="http://schemas.microsoft.com/office/word/2016/wordml/cid" xmlns:w16="http://schemas.microsoft.com/office/word/2018/wordml" xmlns:w16du="http://schemas.microsoft.com/office/word/2023/wordml/word16du" xmlns:w16sdtdh="http://schemas.microsoft.com/office/word/2020/wordml/sdtdatahash" xmlns:w16sdtfl="http://schemas.microsoft.com/office/word/2024/wordml/sdtformatlock" xmlns:w16se="http://schemas.microsoft.com/office/word/2015/wordml/symex" xmlns:wpg="http://schemas.microsoft.com/office/word/2010/wordprocessingGroup" xmlns:wpi="http://schemas.microsoft.com/office/word/2010/wordprocessingInk" xmlns:wne="http://schemas.microsoft.com/office/word/2006/wordml" xmlns:wps="http://schemas.microsoft.com/office/word/2010/wordprocessingShape" mc:Ignorable="w14 w15 w16se w16cid w16 w16cex w16sdtdh w16sdtfl w16du wp14">
+<w:hdr xmlns:a="http://schemas.openxmlformats.org/drawingml/2006/main" xmlns:pic="http://schemas.openxmlformats.org/drawingml/2006/picture" xmlns:wpc="http://schemas.microsoft.com/office/word/2010/wordprocessingCanvas" xmlns:cx="http://schemas.microsoft.com/office/drawing/2014/chartex" xmlns:cx1="http://schemas.microsoft.com/office/drawing/2015/9/8/chartex" xmlns:cx2="http://schemas.microsoft.com/office/drawing/2015/10/21/chartex" xmlns:cx3="http://schemas.microsoft.com/office/drawing/2016/5/9/chartex" xmlns:cx4="http://schemas.microsoft.com/office/drawing/2016/5/10/chartex" xmlns:cx5="http://schemas.microsoft.com/office/drawing/2016/5/11/chartex" xmlns:cx6="http://schemas.microsoft.com/office/drawing/2016/5/12/chartex" xmlns:cx7="http://schemas.microsoft.com/office/drawing/2016/5/13/chartex" xmlns:cx8="http://schemas.microsoft.com/office/drawing/2016/5/14/chartex" xmlns:mc="http://schemas.openxmlformats.org/markup-compatibility/2006" xmlns:aink="http://schemas.microsoft.com/office/drawing/2016/ink" xmlns:am3d="http://schemas.microsoft.com/office/drawing/2017/model3d" xmlns:o="urn:schemas-microsoft-com:office:office" xmlns:oel="http://schemas.microsoft.com/office/2019/extlst" xmlns:r="http://schemas.openxmlformats.org/officeDocument/2006/relationships" xmlns:m="http://schemas.openxmlformats.org/officeDocument/2006/math" xmlns:v="urn:schemas-microsoft-com:vml" xmlns:wp14="http://schemas.microsoft.com/office/word/2010/wordprocessingDrawing" xmlns:wp="http://schemas.openxmlformats.org/drawingml/2006/wordprocessingDrawing" xmlns:w10="urn:schemas-microsoft-com:office:word" xmlns:w="http://schemas.openxmlformats.org/wordprocessingml/2006/main" xmlns:w14="http://schemas.microsoft.com/office/word/2010/wordml" xmlns:w15="http://schemas.microsoft.com/office/word/2012/wordml" xmlns:w16cex="http://schemas.microsoft.com/office/word/2018/wordml/cex" xmlns:w16cid="http://schemas.microsoft.com/office/word/2016/wordml/cid" xmlns:w16="http://schemas.microsoft.com/office/word/2018/wordml" xmlns:w16du="http://schemas.microsoft.com/office/word/2023/wordml/word16du" xmlns:w16sdtdh="http://schemas.microsoft.com/office/word/2020/wordml/sdtdatahash" xmlns:w16sdtfl="http://schemas.microsoft.com/office/word/2024/wordml/sdtformatlock" xmlns:w16se="http://schemas.microsoft.com/office/word/2015/wordml/symex" xmlns:wpg="http://schemas.microsoft.com/office/word/2010/wordprocessingGroup" xmlns:wpi="http://schemas.microsoft.com/office/word/2010/wordprocessingInk" xmlns:wne="http://schemas.microsoft.com/office/word/2006/wordml" xmlns:wps="http://schemas.microsoft.com/office/word/2010/wordprocessingShape" mc:Ignorable="w14 w15 w16se w16cid w16 w16cex w16sdtdh w16sdtfl w16du wp14">
   <w:tbl>
     <w:tblPr>
       <w:tblStyle w:val="TableGrid"/>
       <w:tblW w:w="0" w:type="auto"/>
+      <w:tblInd w:w="-180" w:type="dxa"/>
       <w:tblBorders>
-        <w:top w:val="none" w:sz="0" w:space="0" w:color="auto"/>
-        <w:left w:val="none" w:sz="0" w:space="0" w:color="auto"/>
-        <w:bottom w:val="none" w:sz="0" w:space="0" w:color="auto"/>
-        <w:right w:val="none" w:sz="0" w:space="0" w:color="auto"/>
-        <w:insideH w:val="none" w:sz="0" w:space="0" w:color="auto"/>
-        <w:insideV w:val="none" w:sz="0" w:space="0" w:color="auto"/>
+        <w:top w:val="none" w:color="auto" w:sz="0" w:space="0"/>
+        <w:left w:val="none" w:color="auto" w:sz="0" w:space="0"/>
+        <w:bottom w:val="none" w:color="auto" w:sz="0" w:space="0"/>
+        <w:right w:val="none" w:color="auto" w:sz="0" w:space="0"/>
+        <w:insideH w:val="none" w:color="auto" w:sz="0" w:space="0"/>
+        <w:insideV w:val="none" w:color="auto" w:sz="0" w:space="0"/>
       </w:tblBorders>
       <w:tblCellMar>
         <w:left w:w="0" w:type="dxa"/>
@@ -3036,13 +2564,13 @@
       <w:tblLook w:val="04A0" w:firstRow="1" w:lastRow="0" w:firstColumn="1" w:lastColumn="0" w:noHBand="0" w:noVBand="1"/>
     </w:tblPr>
     <w:tblGrid>
-      <w:gridCol w:w="5098"/>
+      <w:gridCol w:w="5278"/>
       <w:gridCol w:w="5098"/>
     </w:tblGrid>
     <w:tr>
       <w:tc>
         <w:tcPr>
-          <w:tcW w:w="5098" w:type="dxa"/>
+          <w:tcW w:w="5278" w:type="dxa"/>
         </w:tcPr>
         <w:p>
           <w:pPr>
@@ -3050,22 +2578,26 @@
           </w:pPr>
           <w:sdt>
             <w:sdtPr>
-              <w:alias w:val="#Nav: /Header/DocumentTitle"/>
+              <w:alias w:val="#Nav: /Labels/ISZ_PickTicketLbl"/>
               <w:tag w:val="#Nav: Standard_Sales_Order_Conf/1305"/>
-              <w:id w:val="1958685660"/>
+              <w:id w:val="-1983831578"/>
               <w:placeholder>
                 <w:docPart w:val="DefaultPlaceholder_-1854013440"/>
               </w:placeholder>
-              <w:dataBinding w:prefixMappings="xmlns:ns0='urn:microsoft-dynamics-nav/reports/Standard_Sales_Order_Conf/1305/'" w:xpath="/ns0:NavWordReportXmlPart[1]/ns0:Header[1]/ns0:DocumentTitle[1]" w:storeItemID="{2DA5746E-6ABF-42A4-90FC-585FB18B9C76}"/>
+              <w:dataBinding w:prefixMappings="xmlns:ns0='urn:microsoft-dynamics-nav/reports/Standard_Sales_Order_Conf/1305/'" w:xpath="/ns0:NavWordReportXmlPart[1]/ns0:Labels[1]/ns0:ISZ_PickTicketLbl[1]" w:storeItemID="{2DA5746E-6ABF-42A4-90FC-585FB18B9C76}"/>
               <w:text/>
             </w:sdtPr>
             <w:sdtContent>
               <w:proofErr w:type="spellStart"/>
               <w:r>
-                <w:t>DocumentTitle</w:t>
+                <w:t>ISZ_PickTicketLbl</w:t>
               </w:r>
+              <w:proofErr w:type="spellEnd"/>
             </w:sdtContent>
           </w:sdt>
+          <w:r>
+            <w:t xml:space="preserve"> </w:t>
+          </w:r>
           <w:sdt>
             <w:sdtPr>
               <w:alias w:val="#Nav: /Header/DocumentNo"/>
@@ -3078,6 +2610,7 @@
               <w:text/>
             </w:sdtPr>
             <w:sdtContent>
+              <w:proofErr w:type="spellStart"/>
               <w:r>
                 <w:t>DocumentNo</w:t>
               </w:r>
@@ -4439,470 +3972,6 @@
     </w:docPart>
     <w:docPart>
       <w:docPartPr>
-        <w:name w:val="601B6C8C6FDB44DA9801D080063548E3"/>
-        <w:category>
-          <w:name w:val="General"/>
-          <w:gallery w:val="placeholder"/>
-        </w:category>
-        <w:types>
-          <w:type w:val="bbPlcHdr"/>
-        </w:types>
-        <w:behaviors>
-          <w:behavior w:val="content"/>
-        </w:behaviors>
-        <w:guid w:val="{819F6B81-6586-4E1F-8EAB-0739BDBB3590}"/>
-      </w:docPartPr>
-      <w:docPartBody>
-        <w:p>
-          <w:pPr>
-            <w:pStyle w:val="601B6C8C6FDB44DA9801D080063548E3"/>
-          </w:pPr>
-          <w:r>
-            <w:rPr>
-              <w:rStyle w:val="PlaceholderText"/>
-            </w:rPr>
-            <w:t>Click here to enter text.</w:t>
-          </w:r>
-        </w:p>
-      </w:docPartBody>
-    </w:docPart>
-    <w:docPart>
-      <w:docPartPr>
-        <w:name w:val="8E107BCF07D745458FB35DEA5C1EF868"/>
-        <w:category>
-          <w:name w:val="General"/>
-          <w:gallery w:val="placeholder"/>
-        </w:category>
-        <w:types>
-          <w:type w:val="bbPlcHdr"/>
-        </w:types>
-        <w:behaviors>
-          <w:behavior w:val="content"/>
-        </w:behaviors>
-        <w:guid w:val="{AC66DBC2-4DAD-4DC5-BB57-FC0899288B1C}"/>
-      </w:docPartPr>
-      <w:docPartBody>
-        <w:p>
-          <w:pPr>
-            <w:pStyle w:val="8E107BCF07D745458FB35DEA5C1EF868"/>
-          </w:pPr>
-          <w:r>
-            <w:rPr>
-              <w:rStyle w:val="PlaceholderText"/>
-            </w:rPr>
-            <w:t>Click here to enter text.</w:t>
-          </w:r>
-        </w:p>
-      </w:docPartBody>
-    </w:docPart>
-    <w:docPart>
-      <w:docPartPr>
-        <w:name w:val="F54475ED40B140B5917D3CA65E7D2903"/>
-        <w:category>
-          <w:name w:val="General"/>
-          <w:gallery w:val="placeholder"/>
-        </w:category>
-        <w:types>
-          <w:type w:val="bbPlcHdr"/>
-        </w:types>
-        <w:behaviors>
-          <w:behavior w:val="content"/>
-        </w:behaviors>
-        <w:guid w:val="{3FB5AEA9-15BF-4F5A-A577-B53795B000C0}"/>
-      </w:docPartPr>
-      <w:docPartBody>
-        <w:p>
-          <w:pPr>
-            <w:pStyle w:val="F54475ED40B140B5917D3CA65E7D2903"/>
-          </w:pPr>
-          <w:r>
-            <w:rPr>
-              <w:rStyle w:val="PlaceholderText"/>
-            </w:rPr>
-            <w:t>Click here to enter text.</w:t>
-          </w:r>
-        </w:p>
-      </w:docPartBody>
-    </w:docPart>
-    <w:docPart>
-      <w:docPartPr>
-        <w:name w:val="C6BD66AFA4CF4A91899986FCBB09C9B7"/>
-        <w:category>
-          <w:name w:val="General"/>
-          <w:gallery w:val="placeholder"/>
-        </w:category>
-        <w:types>
-          <w:type w:val="bbPlcHdr"/>
-        </w:types>
-        <w:behaviors>
-          <w:behavior w:val="content"/>
-        </w:behaviors>
-        <w:guid w:val="{52EC23FF-4DE4-49A6-8EE6-9D66C44847AB}"/>
-      </w:docPartPr>
-      <w:docPartBody>
-        <w:p>
-          <w:pPr>
-            <w:pStyle w:val="C6BD66AFA4CF4A91899986FCBB09C9B7"/>
-          </w:pPr>
-          <w:r>
-            <w:rPr>
-              <w:rStyle w:val="PlaceholderText"/>
-            </w:rPr>
-            <w:t>Click here to enter text.</w:t>
-          </w:r>
-        </w:p>
-      </w:docPartBody>
-    </w:docPart>
-    <w:docPart>
-      <w:docPartPr>
-        <w:name w:val="E6B91E2832C64A4EB0282B0BA694EA89"/>
-        <w:category>
-          <w:name w:val="General"/>
-          <w:gallery w:val="placeholder"/>
-        </w:category>
-        <w:types>
-          <w:type w:val="bbPlcHdr"/>
-        </w:types>
-        <w:behaviors>
-          <w:behavior w:val="content"/>
-        </w:behaviors>
-        <w:guid w:val="{06967031-1A5E-4CE6-BEA8-914AC68C2DC0}"/>
-      </w:docPartPr>
-      <w:docPartBody>
-        <w:p>
-          <w:pPr>
-            <w:pStyle w:val="E6B91E2832C64A4EB0282B0BA694EA89"/>
-          </w:pPr>
-          <w:r>
-            <w:rPr>
-              <w:rStyle w:val="PlaceholderText"/>
-            </w:rPr>
-            <w:t>Click here to enter text.</w:t>
-          </w:r>
-        </w:p>
-      </w:docPartBody>
-    </w:docPart>
-    <w:docPart>
-      <w:docPartPr>
-        <w:name w:val="501DE68E8A27481AA4D8416D80E0C2B1"/>
-        <w:category>
-          <w:name w:val="General"/>
-          <w:gallery w:val="placeholder"/>
-        </w:category>
-        <w:types>
-          <w:type w:val="bbPlcHdr"/>
-        </w:types>
-        <w:behaviors>
-          <w:behavior w:val="content"/>
-        </w:behaviors>
-        <w:guid w:val="{EFD9F2A2-1B29-46F6-8537-71AD71F3FA9A}"/>
-      </w:docPartPr>
-      <w:docPartBody>
-        <w:p>
-          <w:pPr>
-            <w:pStyle w:val="501DE68E8A27481AA4D8416D80E0C2B1"/>
-          </w:pPr>
-          <w:r>
-            <w:rPr>
-              <w:rStyle w:val="PlaceholderText"/>
-            </w:rPr>
-            <w:t>Click here to enter text.</w:t>
-          </w:r>
-        </w:p>
-      </w:docPartBody>
-    </w:docPart>
-    <w:docPart>
-      <w:docPartPr>
-        <w:name w:val="AE9BBA4EBCE642F584071221E3254828"/>
-        <w:category>
-          <w:name w:val="General"/>
-          <w:gallery w:val="placeholder"/>
-        </w:category>
-        <w:types>
-          <w:type w:val="bbPlcHdr"/>
-        </w:types>
-        <w:behaviors>
-          <w:behavior w:val="content"/>
-        </w:behaviors>
-        <w:guid w:val="{1E23B844-4057-4BB7-BCC3-ED17A98094B5}"/>
-      </w:docPartPr>
-      <w:docPartBody>
-        <w:p>
-          <w:pPr>
-            <w:pStyle w:val="AE9BBA4EBCE642F584071221E3254828"/>
-          </w:pPr>
-          <w:r>
-            <w:rPr>
-              <w:rStyle w:val="PlaceholderText"/>
-            </w:rPr>
-            <w:t>Click here to enter text.</w:t>
-          </w:r>
-        </w:p>
-      </w:docPartBody>
-    </w:docPart>
-    <w:docPart>
-      <w:docPartPr>
-        <w:name w:val="FFDA12B4DCE34F94B3820BAAFC62573B"/>
-        <w:category>
-          <w:name w:val="General"/>
-          <w:gallery w:val="placeholder"/>
-        </w:category>
-        <w:types>
-          <w:type w:val="bbPlcHdr"/>
-        </w:types>
-        <w:behaviors>
-          <w:behavior w:val="content"/>
-        </w:behaviors>
-        <w:guid w:val="{E1E47F95-979E-4F60-A2B7-BF3E27EDF0CA}"/>
-      </w:docPartPr>
-      <w:docPartBody>
-        <w:p>
-          <w:pPr>
-            <w:pStyle w:val="FFDA12B4DCE34F94B3820BAAFC62573B"/>
-          </w:pPr>
-          <w:r>
-            <w:rPr>
-              <w:rStyle w:val="PlaceholderText"/>
-            </w:rPr>
-            <w:t>Click here to enter text.</w:t>
-          </w:r>
-        </w:p>
-      </w:docPartBody>
-    </w:docPart>
-    <w:docPart>
-      <w:docPartPr>
-        <w:name w:val="EF822B86F7474C909C88489EB6BD9EB5"/>
-        <w:category>
-          <w:name w:val="General"/>
-          <w:gallery w:val="placeholder"/>
-        </w:category>
-        <w:types>
-          <w:type w:val="bbPlcHdr"/>
-        </w:types>
-        <w:behaviors>
-          <w:behavior w:val="content"/>
-        </w:behaviors>
-        <w:guid w:val="{081F2DBC-72F1-47A2-A43F-271EADD0EB7E}"/>
-      </w:docPartPr>
-      <w:docPartBody>
-        <w:p>
-          <w:pPr>
-            <w:pStyle w:val="EF822B86F7474C909C88489EB6BD9EB5"/>
-          </w:pPr>
-          <w:r>
-            <w:rPr>
-              <w:rStyle w:val="PlaceholderText"/>
-            </w:rPr>
-            <w:t>Click here to enter text.</w:t>
-          </w:r>
-        </w:p>
-      </w:docPartBody>
-    </w:docPart>
-    <w:docPart>
-      <w:docPartPr>
-        <w:name w:val="866C16E8914945E380BFDEE46053DFF8"/>
-        <w:category>
-          <w:name w:val="General"/>
-          <w:gallery w:val="placeholder"/>
-        </w:category>
-        <w:types>
-          <w:type w:val="bbPlcHdr"/>
-        </w:types>
-        <w:behaviors>
-          <w:behavior w:val="content"/>
-        </w:behaviors>
-        <w:guid w:val="{D40043CE-F262-406A-9127-7414559C7819}"/>
-      </w:docPartPr>
-      <w:docPartBody>
-        <w:p>
-          <w:pPr>
-            <w:pStyle w:val="866C16E8914945E380BFDEE46053DFF8"/>
-          </w:pPr>
-          <w:r>
-            <w:rPr>
-              <w:rStyle w:val="PlaceholderText"/>
-            </w:rPr>
-            <w:t>Click here to enter text.</w:t>
-          </w:r>
-        </w:p>
-      </w:docPartBody>
-    </w:docPart>
-    <w:docPart>
-      <w:docPartPr>
-        <w:name w:val="0C9A73E161EE410CA673109F52667D85"/>
-        <w:category>
-          <w:name w:val="General"/>
-          <w:gallery w:val="placeholder"/>
-        </w:category>
-        <w:types>
-          <w:type w:val="bbPlcHdr"/>
-        </w:types>
-        <w:behaviors>
-          <w:behavior w:val="content"/>
-        </w:behaviors>
-        <w:guid w:val="{30006801-A7C5-4725-A4C8-CFA6C41BAB32}"/>
-      </w:docPartPr>
-      <w:docPartBody>
-        <w:p>
-          <w:pPr>
-            <w:pStyle w:val="0C9A73E161EE410CA673109F52667D85"/>
-          </w:pPr>
-          <w:r>
-            <w:rPr>
-              <w:rStyle w:val="PlaceholderText"/>
-            </w:rPr>
-            <w:t>Click here to enter text.</w:t>
-          </w:r>
-        </w:p>
-      </w:docPartBody>
-    </w:docPart>
-    <w:docPart>
-      <w:docPartPr>
-        <w:name w:val="3DBA637FBEDA417985C3D1F3F77F0AD8"/>
-        <w:category>
-          <w:name w:val="General"/>
-          <w:gallery w:val="placeholder"/>
-        </w:category>
-        <w:types>
-          <w:type w:val="bbPlcHdr"/>
-        </w:types>
-        <w:behaviors>
-          <w:behavior w:val="content"/>
-        </w:behaviors>
-        <w:guid w:val="{85B10021-695F-4FA9-BEE0-6228974D5C64}"/>
-      </w:docPartPr>
-      <w:docPartBody>
-        <w:p>
-          <w:pPr>
-            <w:pStyle w:val="3DBA637FBEDA417985C3D1F3F77F0AD8"/>
-          </w:pPr>
-          <w:r>
-            <w:rPr>
-              <w:rStyle w:val="PlaceholderText"/>
-            </w:rPr>
-            <w:t>Click here to enter text.</w:t>
-          </w:r>
-        </w:p>
-      </w:docPartBody>
-    </w:docPart>
-    <w:docPart>
-      <w:docPartPr>
-        <w:name w:val="483C77159FA44EB480FD3380B055BA97"/>
-        <w:category>
-          <w:name w:val="General"/>
-          <w:gallery w:val="placeholder"/>
-        </w:category>
-        <w:types>
-          <w:type w:val="bbPlcHdr"/>
-        </w:types>
-        <w:behaviors>
-          <w:behavior w:val="content"/>
-        </w:behaviors>
-        <w:guid w:val="{5481490C-CA06-4D4A-B3E2-E3100421C63F}"/>
-      </w:docPartPr>
-      <w:docPartBody>
-        <w:p>
-          <w:pPr>
-            <w:pStyle w:val="483C77159FA44EB480FD3380B055BA97"/>
-          </w:pPr>
-          <w:r>
-            <w:rPr>
-              <w:rStyle w:val="PlaceholderText"/>
-            </w:rPr>
-            <w:t>Click here to enter text.</w:t>
-          </w:r>
-        </w:p>
-      </w:docPartBody>
-    </w:docPart>
-    <w:docPart>
-      <w:docPartPr>
-        <w:name w:val="DC9B735C7AD94CE1A15440DEF9F98377"/>
-        <w:category>
-          <w:name w:val="General"/>
-          <w:gallery w:val="placeholder"/>
-        </w:category>
-        <w:types>
-          <w:type w:val="bbPlcHdr"/>
-        </w:types>
-        <w:behaviors>
-          <w:behavior w:val="content"/>
-        </w:behaviors>
-        <w:guid w:val="{F4253921-B934-408F-BC82-2E52235FBDD1}"/>
-      </w:docPartPr>
-      <w:docPartBody>
-        <w:p>
-          <w:pPr>
-            <w:pStyle w:val="DC9B735C7AD94CE1A15440DEF9F98377"/>
-          </w:pPr>
-          <w:r>
-            <w:rPr>
-              <w:rStyle w:val="PlaceholderText"/>
-            </w:rPr>
-            <w:t>Click here to enter text.</w:t>
-          </w:r>
-        </w:p>
-      </w:docPartBody>
-    </w:docPart>
-    <w:docPart>
-      <w:docPartPr>
-        <w:name w:val="D96654DFCFE94D97AC43C81A3F9AD72A"/>
-        <w:category>
-          <w:name w:val="General"/>
-          <w:gallery w:val="placeholder"/>
-        </w:category>
-        <w:types>
-          <w:type w:val="bbPlcHdr"/>
-        </w:types>
-        <w:behaviors>
-          <w:behavior w:val="content"/>
-        </w:behaviors>
-        <w:guid w:val="{ACA7B810-C393-4A3A-B7A6-01937456A927}"/>
-      </w:docPartPr>
-      <w:docPartBody>
-        <w:p>
-          <w:pPr>
-            <w:pStyle w:val="D96654DFCFE94D97AC43C81A3F9AD72A"/>
-          </w:pPr>
-          <w:r>
-            <w:rPr>
-              <w:rStyle w:val="PlaceholderText"/>
-            </w:rPr>
-            <w:t>Click here to enter text.</w:t>
-          </w:r>
-        </w:p>
-      </w:docPartBody>
-    </w:docPart>
-    <w:docPart>
-      <w:docPartPr>
-        <w:name w:val="3F7147E7BE7446119FD219DCB453672D"/>
-        <w:category>
-          <w:name w:val="General"/>
-          <w:gallery w:val="placeholder"/>
-        </w:category>
-        <w:types>
-          <w:type w:val="bbPlcHdr"/>
-        </w:types>
-        <w:behaviors>
-          <w:behavior w:val="content"/>
-        </w:behaviors>
-        <w:guid w:val="{60BFB3D3-2893-4747-8047-51AD246B96E6}"/>
-      </w:docPartPr>
-      <w:docPartBody>
-        <w:p>
-          <w:pPr>
-            <w:pStyle w:val="3F7147E7BE7446119FD219DCB453672D"/>
-          </w:pPr>
-          <w:r>
-            <w:rPr>
-              <w:rStyle w:val="PlaceholderText"/>
-            </w:rPr>
-            <w:t>Click here to enter text.</w:t>
-          </w:r>
-        </w:p>
-      </w:docPartBody>
-    </w:docPart>
-    <w:docPart>
-      <w:docPartPr>
         <w:name w:val="CB5E2B847CFD4864B2988CC463AF0FC9"/>
         <w:category>
           <w:name w:val="General"/>
@@ -4978,64 +4047,6 @@
         <w:p>
           <w:pPr>
             <w:pStyle w:val="BB4DF878670043C0A4AACF144363537B"/>
-          </w:pPr>
-          <w:r>
-            <w:rPr>
-              <w:rStyle w:val="PlaceholderText"/>
-            </w:rPr>
-            <w:t>Click here to enter text.</w:t>
-          </w:r>
-        </w:p>
-      </w:docPartBody>
-    </w:docPart>
-    <w:docPart>
-      <w:docPartPr>
-        <w:name w:val="821DDE5DD88C4DC3B849C515FE2657DC"/>
-        <w:category>
-          <w:name w:val="General"/>
-          <w:gallery w:val="placeholder"/>
-        </w:category>
-        <w:types>
-          <w:type w:val="bbPlcHdr"/>
-        </w:types>
-        <w:behaviors>
-          <w:behavior w:val="content"/>
-        </w:behaviors>
-        <w:guid w:val="{DDDB1F67-D3C4-40BC-85F1-BD4B215F0B9F}"/>
-      </w:docPartPr>
-      <w:docPartBody>
-        <w:p>
-          <w:pPr>
-            <w:pStyle w:val="821DDE5DD88C4DC3B849C515FE2657DC"/>
-          </w:pPr>
-          <w:r>
-            <w:rPr>
-              <w:rStyle w:val="PlaceholderText"/>
-            </w:rPr>
-            <w:t>Click here to enter text.</w:t>
-          </w:r>
-        </w:p>
-      </w:docPartBody>
-    </w:docPart>
-    <w:docPart>
-      <w:docPartPr>
-        <w:name w:val="D639E321D0644223A91C20E0B762C610"/>
-        <w:category>
-          <w:name w:val="General"/>
-          <w:gallery w:val="placeholder"/>
-        </w:category>
-        <w:types>
-          <w:type w:val="bbPlcHdr"/>
-        </w:types>
-        <w:behaviors>
-          <w:behavior w:val="content"/>
-        </w:behaviors>
-        <w:guid w:val="{C8D67D22-B014-435D-A802-AA75697BF212}"/>
-      </w:docPartPr>
-      <w:docPartBody>
-        <w:p>
-          <w:pPr>
-            <w:pStyle w:val="D639E321D0644223A91C20E0B762C610"/>
           </w:pPr>
           <w:r>
             <w:rPr>
@@ -5476,23 +4487,43 @@
   </w:compat>
   <w:rsids>
     <w:rsidRoot w:val="00D05ADC"/>
+    <w:rsid w:val="000164C7"/>
     <w:rsid w:val="001D7977"/>
+    <w:rsid w:val="00204ED9"/>
+    <w:rsid w:val="00244A29"/>
     <w:rsid w:val="00281485"/>
+    <w:rsid w:val="002B7F8A"/>
     <w:rsid w:val="002F139C"/>
+    <w:rsid w:val="003B309C"/>
+    <w:rsid w:val="003E26DF"/>
+    <w:rsid w:val="004034A5"/>
     <w:rsid w:val="00407E51"/>
+    <w:rsid w:val="004108E8"/>
+    <w:rsid w:val="00480818"/>
     <w:rsid w:val="0051491F"/>
     <w:rsid w:val="005C4D9B"/>
+    <w:rsid w:val="006A55A2"/>
     <w:rsid w:val="006B4C0D"/>
     <w:rsid w:val="006D7424"/>
+    <w:rsid w:val="00783AFA"/>
+    <w:rsid w:val="00811794"/>
     <w:rsid w:val="0085216E"/>
+    <w:rsid w:val="00897DB2"/>
     <w:rsid w:val="008B60E9"/>
     <w:rsid w:val="008D456B"/>
     <w:rsid w:val="009077E4"/>
+    <w:rsid w:val="0092343A"/>
     <w:rsid w:val="00930259"/>
     <w:rsid w:val="009645F4"/>
+    <w:rsid w:val="009D5788"/>
     <w:rsid w:val="00A04450"/>
+    <w:rsid w:val="00A54F36"/>
+    <w:rsid w:val="00A67A1B"/>
     <w:rsid w:val="00A97C90"/>
     <w:rsid w:val="00AE0DFF"/>
+    <w:rsid w:val="00AE301A"/>
+    <w:rsid w:val="00B237BA"/>
+    <w:rsid w:val="00B41828"/>
     <w:rsid w:val="00B45A5A"/>
     <w:rsid w:val="00B56AF6"/>
     <w:rsid w:val="00B84D80"/>
@@ -5500,6 +4531,8 @@
     <w:rsid w:val="00D02EF7"/>
     <w:rsid w:val="00D05ADC"/>
     <w:rsid w:val="00D72C86"/>
+    <w:rsid w:val="00DD6A2E"/>
+    <w:rsid w:val="00DE7FE7"/>
     <w:rsid w:val="00E40317"/>
     <w:rsid w:val="00E45027"/>
     <w:rsid w:val="00E75C1C"/>
@@ -5960,51 +4993,11 @@
     <w:basedOn w:val="DefaultParagraphFont"/>
     <w:uiPriority w:val="99"/>
     <w:semiHidden/>
-    <w:rsid w:val="00E40317"/>
+    <w:rsid w:val="003E26DF"/>
     <w:rPr>
       <w:color w:val="808080"/>
     </w:rPr>
   </w:style>
-  <w:style w:type="paragraph" w:customStyle="1" w:styleId="4DEC134EE68E46C1B4C5B9BCACB68F85">
-    <w:name w:val="4DEC134EE68E46C1B4C5B9BCACB68F85"/>
-    <w:rsid w:val="00D05ADC"/>
-  </w:style>
-  <w:style w:type="paragraph" w:customStyle="1" w:styleId="A578C2DFC0E04969B66B9B6FF2EFD99E">
-    <w:name w:val="A578C2DFC0E04969B66B9B6FF2EFD99E"/>
-    <w:rsid w:val="00D05ADC"/>
-  </w:style>
-  <w:style w:type="paragraph" w:customStyle="1" w:styleId="50977F581B13431E9EE384B09586DB80">
-    <w:name w:val="50977F581B13431E9EE384B09586DB80"/>
-    <w:rsid w:val="00D05ADC"/>
-  </w:style>
-  <w:style w:type="paragraph" w:customStyle="1" w:styleId="920691A00BFA46CA9EA3314B43F5AEE1">
-    <w:name w:val="920691A00BFA46CA9EA3314B43F5AEE1"/>
-    <w:rsid w:val="00D05ADC"/>
-  </w:style>
-  <w:style w:type="paragraph" w:customStyle="1" w:styleId="D9BE6E13B5444CB599C0256E0F6875E7">
-    <w:name w:val="D9BE6E13B5444CB599C0256E0F6875E7"/>
-    <w:rsid w:val="00D05ADC"/>
-  </w:style>
-  <w:style w:type="paragraph" w:customStyle="1" w:styleId="40FF2C39256148E49A0D42FCBB5D7AF9">
-    <w:name w:val="40FF2C39256148E49A0D42FCBB5D7AF9"/>
-    <w:rsid w:val="00D05ADC"/>
-  </w:style>
-  <w:style w:type="paragraph" w:customStyle="1" w:styleId="D40C7FF5403748F797E92E9E483A5449">
-    <w:name w:val="D40C7FF5403748F797E92E9E483A5449"/>
-    <w:rsid w:val="00D05ADC"/>
-  </w:style>
-  <w:style w:type="paragraph" w:customStyle="1" w:styleId="F797B36F1AF6460C81CCBC513942295D">
-    <w:name w:val="F797B36F1AF6460C81CCBC513942295D"/>
-    <w:rsid w:val="00D05ADC"/>
-  </w:style>
-  <w:style w:type="paragraph" w:customStyle="1" w:styleId="9658E6CE7EB942A6911C5E9C71E209C6">
-    <w:name w:val="9658E6CE7EB942A6911C5E9C71E209C6"/>
-    <w:rsid w:val="00D05ADC"/>
-  </w:style>
-  <w:style w:type="paragraph" w:customStyle="1" w:styleId="F6E220B0FCC54D6D93072AEC4E207731">
-    <w:name w:val="F6E220B0FCC54D6D93072AEC4E207731"/>
-    <w:rsid w:val="00D05ADC"/>
-  </w:style>
   <w:style w:type="paragraph" w:customStyle="1" w:styleId="E75F7F8197954E4BB25340D33CAE312B">
     <w:name w:val="E75F7F8197954E4BB25340D33CAE312B"/>
     <w:rsid w:val="00D05ADC"/>
@@ -6033,10 +5026,6 @@
     <w:name w:val="ECF533CA8B6C4D908977A8365DE08A95"/>
     <w:rsid w:val="00D05ADC"/>
   </w:style>
-  <w:style w:type="paragraph" w:customStyle="1" w:styleId="BFAB112D89834578928F4DAE2890984D">
-    <w:name w:val="BFAB112D89834578928F4DAE2890984D"/>
-    <w:rsid w:val="00D05ADC"/>
-  </w:style>
   <w:style w:type="paragraph" w:customStyle="1" w:styleId="328FA2BAB5D94A7AAD03E2C770C7ADE7">
     <w:name w:val="328FA2BAB5D94A7AAD03E2C770C7ADE7"/>
     <w:rsid w:val="00D05ADC"/>
@@ -6057,86 +5046,6 @@
     <w:name w:val="1E1FBECECCA947E9B88801BF3D0D34A0"/>
     <w:rsid w:val="00D05ADC"/>
   </w:style>
-  <w:style w:type="paragraph" w:customStyle="1" w:styleId="80FE3EC1266F48248241B14BF681AEC9">
-    <w:name w:val="80FE3EC1266F48248241B14BF681AEC9"/>
-    <w:rsid w:val="00D05ADC"/>
-  </w:style>
-  <w:style w:type="paragraph" w:customStyle="1" w:styleId="6D7E234011CE4BC6972EF75AA033B9C5">
-    <w:name w:val="6D7E234011CE4BC6972EF75AA033B9C5"/>
-    <w:rsid w:val="00D05ADC"/>
-  </w:style>
-  <w:style w:type="paragraph" w:customStyle="1" w:styleId="7DEDFDE2AC47430E8B887815972BB19A">
-    <w:name w:val="7DEDFDE2AC47430E8B887815972BB19A"/>
-    <w:rsid w:val="00D05ADC"/>
-  </w:style>
-  <w:style w:type="paragraph" w:customStyle="1" w:styleId="25863D929E76432CBA790EB686500C91">
-    <w:name w:val="25863D929E76432CBA790EB686500C91"/>
-    <w:rsid w:val="00D05ADC"/>
-  </w:style>
-  <w:style w:type="paragraph" w:customStyle="1" w:styleId="249BF4F3242845B1B1BC59283CC196AF">
-    <w:name w:val="249BF4F3242845B1B1BC59283CC196AF"/>
-    <w:rsid w:val="00D05ADC"/>
-  </w:style>
-  <w:style w:type="paragraph" w:customStyle="1" w:styleId="C5D255C67897424598022960B3DEF60C">
-    <w:name w:val="C5D255C67897424598022960B3DEF60C"/>
-    <w:rsid w:val="00D05ADC"/>
-  </w:style>
-  <w:style w:type="paragraph" w:customStyle="1" w:styleId="BD7D3B664A6A4569A0066FEF8B9EC832">
-    <w:name w:val="BD7D3B664A6A4569A0066FEF8B9EC832"/>
-    <w:rsid w:val="00D05ADC"/>
-  </w:style>
-  <w:style w:type="paragraph" w:customStyle="1" w:styleId="A104D55D120A410AB546C019B41467AF">
-    <w:name w:val="A104D55D120A410AB546C019B41467AF"/>
-    <w:rsid w:val="00D05ADC"/>
-  </w:style>
-  <w:style w:type="paragraph" w:customStyle="1" w:styleId="5FC427F50F77447ABA85480AC0B1580A">
-    <w:name w:val="5FC427F50F77447ABA85480AC0B1580A"/>
-    <w:rsid w:val="00D05ADC"/>
-  </w:style>
-  <w:style w:type="paragraph" w:customStyle="1" w:styleId="A68703291B294166906D1CE5F6772217">
-    <w:name w:val="A68703291B294166906D1CE5F6772217"/>
-    <w:rsid w:val="00D05ADC"/>
-  </w:style>
-  <w:style w:type="paragraph" w:customStyle="1" w:styleId="614919D5FB7D46A6A4A010D767BB1C28">
-    <w:name w:val="614919D5FB7D46A6A4A010D767BB1C28"/>
-    <w:rsid w:val="00D05ADC"/>
-  </w:style>
-  <w:style w:type="paragraph" w:customStyle="1" w:styleId="3833B833E2C242138C57941B24FF6BA0">
-    <w:name w:val="3833B833E2C242138C57941B24FF6BA0"/>
-    <w:rsid w:val="00D05ADC"/>
-  </w:style>
-  <w:style w:type="paragraph" w:customStyle="1" w:styleId="C3D73989DD164C689F0D7224BE75F769">
-    <w:name w:val="C3D73989DD164C689F0D7224BE75F769"/>
-    <w:rsid w:val="00D05ADC"/>
-  </w:style>
-  <w:style w:type="paragraph" w:customStyle="1" w:styleId="7E5A55E8FD6C4C2EAA071BB20F8CB583">
-    <w:name w:val="7E5A55E8FD6C4C2EAA071BB20F8CB583"/>
-    <w:rsid w:val="00D05ADC"/>
-  </w:style>
-  <w:style w:type="paragraph" w:customStyle="1" w:styleId="388F8E9AA8004552A7964C7EF853EA73">
-    <w:name w:val="388F8E9AA8004552A7964C7EF853EA73"/>
-    <w:rsid w:val="00D05ADC"/>
-  </w:style>
-  <w:style w:type="paragraph" w:customStyle="1" w:styleId="9DC4790520AE4691AFD76A21A56E3EBF">
-    <w:name w:val="9DC4790520AE4691AFD76A21A56E3EBF"/>
-    <w:rsid w:val="00D05ADC"/>
-  </w:style>
-  <w:style w:type="paragraph" w:customStyle="1" w:styleId="4DB48B9AAECB4FF58D5F38163AFB1608">
-    <w:name w:val="4DB48B9AAECB4FF58D5F38163AFB1608"/>
-    <w:rsid w:val="00D05ADC"/>
-  </w:style>
-  <w:style w:type="paragraph" w:customStyle="1" w:styleId="2AD4D4533A864AE8AFD86BB8D99511F2">
-    <w:name w:val="2AD4D4533A864AE8AFD86BB8D99511F2"/>
-    <w:rsid w:val="00D05ADC"/>
-  </w:style>
-  <w:style w:type="paragraph" w:customStyle="1" w:styleId="711F68D8E4614479966202C86AC1CD81">
-    <w:name w:val="711F68D8E4614479966202C86AC1CD81"/>
-    <w:rsid w:val="00D05ADC"/>
-  </w:style>
-  <w:style w:type="paragraph" w:customStyle="1" w:styleId="087707988F3745ABACA01FE4E40A007E">
-    <w:name w:val="087707988F3745ABACA01FE4E40A007E"/>
-    <w:rsid w:val="00D05ADC"/>
-  </w:style>
   <w:style w:type="paragraph" w:customStyle="1" w:styleId="82EFD588785843B0B2A5770E7AE63814">
     <w:name w:val="82EFD588785843B0B2A5770E7AE63814"/>
     <w:rsid w:val="00D05ADC"/>
@@ -6145,98 +5054,6 @@
     <w:name w:val="6A5FB52404BC4ADFB76132B84108800B"/>
     <w:rsid w:val="00D05ADC"/>
   </w:style>
-  <w:style w:type="paragraph" w:customStyle="1" w:styleId="7AF142B0D1944EB79B4009F2F2E1509E">
-    <w:name w:val="7AF142B0D1944EB79B4009F2F2E1509E"/>
-    <w:rsid w:val="00E45027"/>
-  </w:style>
-  <w:style w:type="paragraph" w:customStyle="1" w:styleId="DCEB2B1BFAC243248C1C25EA5C9C52C8">
-    <w:name w:val="DCEB2B1BFAC243248C1C25EA5C9C52C8"/>
-    <w:rsid w:val="00E45027"/>
-  </w:style>
-  <w:style w:type="paragraph" w:customStyle="1" w:styleId="ECC67515B6914439BEB70ADFE28B3F93">
-    <w:name w:val="ECC67515B6914439BEB70ADFE28B3F93"/>
-    <w:rsid w:val="00E45027"/>
-  </w:style>
-  <w:style w:type="paragraph" w:customStyle="1" w:styleId="41C9982677BC4C189DFE7A83FADA53CB">
-    <w:name w:val="41C9982677BC4C189DFE7A83FADA53CB"/>
-    <w:rsid w:val="00E45027"/>
-  </w:style>
-  <w:style w:type="paragraph" w:customStyle="1" w:styleId="925896F1A6EF4422959A0E7A47175D1B">
-    <w:name w:val="925896F1A6EF4422959A0E7A47175D1B"/>
-    <w:rsid w:val="00E45027"/>
-  </w:style>
-  <w:style w:type="paragraph" w:customStyle="1" w:styleId="F81C9674A86C4A349B8ADDB18FFEB431">
-    <w:name w:val="F81C9674A86C4A349B8ADDB18FFEB431"/>
-    <w:rsid w:val="00E45027"/>
-  </w:style>
-  <w:style w:type="paragraph" w:customStyle="1" w:styleId="07C2B66ACCFB493FB47B765AF42AC8D2">
-    <w:name w:val="07C2B66ACCFB493FB47B765AF42AC8D2"/>
-    <w:rsid w:val="00E45027"/>
-  </w:style>
-  <w:style w:type="paragraph" w:customStyle="1" w:styleId="161E906960F6496190CA90DA514140AC">
-    <w:name w:val="161E906960F6496190CA90DA514140AC"/>
-    <w:rsid w:val="00E45027"/>
-  </w:style>
-  <w:style w:type="paragraph" w:customStyle="1" w:styleId="5E7B65D6884B4435A9D630242A27B295">
-    <w:name w:val="5E7B65D6884B4435A9D630242A27B295"/>
-    <w:rsid w:val="00E45027"/>
-  </w:style>
-  <w:style w:type="paragraph" w:customStyle="1" w:styleId="745390135D7848F682D93342987BDC80">
-    <w:name w:val="745390135D7848F682D93342987BDC80"/>
-    <w:rsid w:val="00E45027"/>
-  </w:style>
-  <w:style w:type="paragraph" w:customStyle="1" w:styleId="C4D653AA239E49739BE1BCDA8DC51CEE">
-    <w:name w:val="C4D653AA239E49739BE1BCDA8DC51CEE"/>
-    <w:rsid w:val="00E45027"/>
-  </w:style>
-  <w:style w:type="paragraph" w:customStyle="1" w:styleId="F2996AC6F8944E9497BFD806B8199F2A">
-    <w:name w:val="F2996AC6F8944E9497BFD806B8199F2A"/>
-    <w:rsid w:val="00E45027"/>
-  </w:style>
-  <w:style w:type="paragraph" w:customStyle="1" w:styleId="B79FD9B61C524CB7BF8A80F6EF9D853B">
-    <w:name w:val="B79FD9B61C524CB7BF8A80F6EF9D853B"/>
-    <w:rsid w:val="00E45027"/>
-  </w:style>
-  <w:style w:type="paragraph" w:customStyle="1" w:styleId="44AA7DF4857B40E5B62566811518C740">
-    <w:name w:val="44AA7DF4857B40E5B62566811518C740"/>
-    <w:rsid w:val="00E45027"/>
-  </w:style>
-  <w:style w:type="paragraph" w:customStyle="1" w:styleId="5BD884D9716144C78B9D21FD4728C8DE">
-    <w:name w:val="5BD884D9716144C78B9D21FD4728C8DE"/>
-    <w:rsid w:val="00E45027"/>
-  </w:style>
-  <w:style w:type="paragraph" w:customStyle="1" w:styleId="4065494570F246BCABF97BD23108054A">
-    <w:name w:val="4065494570F246BCABF97BD23108054A"/>
-    <w:rsid w:val="00E45027"/>
-  </w:style>
-  <w:style w:type="paragraph" w:customStyle="1" w:styleId="C57F5D35ECE3481B80DBE25C600399E1">
-    <w:name w:val="C57F5D35ECE3481B80DBE25C600399E1"/>
-    <w:rsid w:val="00E45027"/>
-  </w:style>
-  <w:style w:type="paragraph" w:customStyle="1" w:styleId="8FCBB01DD85E4CB2B5513A9EBF73AF70">
-    <w:name w:val="8FCBB01DD85E4CB2B5513A9EBF73AF70"/>
-    <w:rsid w:val="00E45027"/>
-  </w:style>
-  <w:style w:type="paragraph" w:customStyle="1" w:styleId="8359B4F203F6400DA80120C3CEC97B8B">
-    <w:name w:val="8359B4F203F6400DA80120C3CEC97B8B"/>
-    <w:rsid w:val="00E45027"/>
-  </w:style>
-  <w:style w:type="paragraph" w:customStyle="1" w:styleId="28505AF7E5814983891A557880275574">
-    <w:name w:val="28505AF7E5814983891A557880275574"/>
-    <w:rsid w:val="00E45027"/>
-  </w:style>
-  <w:style w:type="paragraph" w:customStyle="1" w:styleId="D05B77BAFD3C4806BE28E0AD09EC1E8C">
-    <w:name w:val="D05B77BAFD3C4806BE28E0AD09EC1E8C"/>
-    <w:rsid w:val="00E45027"/>
-  </w:style>
-  <w:style w:type="paragraph" w:customStyle="1" w:styleId="9A27D4E28D554D028A6E315599228095">
-    <w:name w:val="9A27D4E28D554D028A6E315599228095"/>
-    <w:rsid w:val="00E45027"/>
-  </w:style>
-  <w:style w:type="paragraph" w:customStyle="1" w:styleId="6987EBC7C5BE491A9223F181243EFBAB">
-    <w:name w:val="6987EBC7C5BE491A9223F181243EFBAB"/>
-    <w:rsid w:val="00E45027"/>
-  </w:style>
   <w:style w:type="paragraph" w:customStyle="1" w:styleId="601B6C8C6FDB44DA9801D080063548E3">
     <w:name w:val="601B6C8C6FDB44DA9801D080063548E3"/>
     <w:rsid w:val="00E45027"/>
@@ -6249,30 +5066,6 @@
     <w:name w:val="F54475ED40B140B5917D3CA65E7D2903"/>
     <w:rsid w:val="00E45027"/>
   </w:style>
-  <w:style w:type="paragraph" w:customStyle="1" w:styleId="BDF1D3F92A5C4A8C935B394E0C4C738C">
-    <w:name w:val="BDF1D3F92A5C4A8C935B394E0C4C738C"/>
-    <w:rsid w:val="00E45027"/>
-  </w:style>
-  <w:style w:type="paragraph" w:customStyle="1" w:styleId="A7BACB4F32454C2E9F28368BFE3BD476">
-    <w:name w:val="A7BACB4F32454C2E9F28368BFE3BD476"/>
-    <w:rsid w:val="00E45027"/>
-  </w:style>
-  <w:style w:type="paragraph" w:customStyle="1" w:styleId="B68BEB85BCE4446BBD40526CE05E366A">
-    <w:name w:val="B68BEB85BCE4446BBD40526CE05E366A"/>
-    <w:rsid w:val="00E45027"/>
-  </w:style>
-  <w:style w:type="paragraph" w:customStyle="1" w:styleId="C594F51493014A2C8C3102973928A4E2">
-    <w:name w:val="C594F51493014A2C8C3102973928A4E2"/>
-    <w:rsid w:val="00E45027"/>
-  </w:style>
-  <w:style w:type="paragraph" w:customStyle="1" w:styleId="AEDFAE7973B54DA18E34A004BB90830E">
-    <w:name w:val="AEDFAE7973B54DA18E34A004BB90830E"/>
-    <w:rsid w:val="00E45027"/>
-  </w:style>
-  <w:style w:type="paragraph" w:customStyle="1" w:styleId="9287D603BEFE47049083B9A3B1234274">
-    <w:name w:val="9287D603BEFE47049083B9A3B1234274"/>
-    <w:rsid w:val="00E45027"/>
-  </w:style>
   <w:style w:type="paragraph" w:customStyle="1" w:styleId="C6BD66AFA4CF4A91899986FCBB09C9B7">
     <w:name w:val="C6BD66AFA4CF4A91899986FCBB09C9B7"/>
     <w:rsid w:val="00E45027"/>
@@ -6321,18 +5114,6 @@
     <w:name w:val="D96654DFCFE94D97AC43C81A3F9AD72A"/>
     <w:rsid w:val="00E45027"/>
   </w:style>
-  <w:style w:type="paragraph" w:customStyle="1" w:styleId="6285EA66D1A9466E9615EDF583AB411E">
-    <w:name w:val="6285EA66D1A9466E9615EDF583AB411E"/>
-    <w:rsid w:val="00E45027"/>
-  </w:style>
-  <w:style w:type="paragraph" w:customStyle="1" w:styleId="52483D5BD3A04392A93BC4283A70E688">
-    <w:name w:val="52483D5BD3A04392A93BC4283A70E688"/>
-    <w:rsid w:val="00E45027"/>
-  </w:style>
-  <w:style w:type="paragraph" w:customStyle="1" w:styleId="3F7147E7BE7446119FD219DCB453672D">
-    <w:name w:val="3F7147E7BE7446119FD219DCB453672D"/>
-    <w:rsid w:val="00E45027"/>
-  </w:style>
   <w:style w:type="paragraph" w:customStyle="1" w:styleId="CB5E2B847CFD4864B2988CC463AF0FC9">
     <w:name w:val="CB5E2B847CFD4864B2988CC463AF0FC9"/>
     <w:rsid w:val="00281485"/>
@@ -6352,10 +5133,6 @@
   <w:style w:type="paragraph" w:customStyle="1" w:styleId="D639E321D0644223A91C20E0B762C610">
     <w:name w:val="D639E321D0644223A91C20E0B762C610"/>
     <w:rsid w:val="00D72C86"/>
-  </w:style>
-  <w:style w:type="paragraph" w:customStyle="1" w:styleId="53D1CADE680F4CF0A7CADB3A97B96B10">
-    <w:name w:val="53D1CADE680F4CF0A7CADB3A97B96B10"/>
-    <w:rsid w:val="006D7424"/>
   </w:style>
   <w:style w:type="paragraph" w:customStyle="1" w:styleId="A61977B96F8142538D1AB4A17207B026">
     <w:name w:val="A61977B96F8142538D1AB4A17207B026"/>
@@ -6481,6 +5258,19 @@
   <w:style w:type="paragraph" w:customStyle="1" w:styleId="291C1193DC6145F9AB567C9BE0E565FC">
     <w:name w:val="291C1193DC6145F9AB567C9BE0E565FC"/>
     <w:rsid w:val="00E40317"/>
+    <w:pPr>
+      <w:spacing w:line="278" w:lineRule="auto"/>
+    </w:pPr>
+    <w:rPr>
+      <w:kern w:val="2"/>
+      <w:sz w:val="24"/>
+      <w:szCs w:val="24"/>
+      <w14:ligatures w14:val="standardContextual"/>
+    </w:rPr>
+  </w:style>
+  <w:style w:type="paragraph" w:customStyle="1" w:styleId="A5DDF73A06A848E4AEA6432560FBEBEF">
+    <w:name w:val="A5DDF73A06A848E4AEA6432560FBEBEF"/>
+    <w:rsid w:val="00DD6A2E"/>
     <w:pPr>
       <w:spacing w:line="278" w:lineRule="auto"/>
     </w:pPr>
@@ -6762,7 +5552,9 @@
 </a:theme>
 </file>
 
-<file path=customXml/item1.xml>��< ? x m l   v e r s i o n = " 1 . 0 "   e n c o d i n g = " u t f - 1 6 " ? > < N a v W o r d R e p o r t X m l P a r t   x m l n s = " u r n : m i c r o s o f t - d y n a m i c s - n a v / r e p o r t s / S t a n d a r d _ S a l e s _ O r d e r _ C o n f / 1 3 0 5 / " > +<file path=customXml/item1.xml>��< ? x m l   v e r s i o n = " 1 . 0 "   e n c o d i n g = " u t f - 1 6 " ? > + 
+ < N a v W o r d R e p o r t X m l P a r t   x m l n s = " u r n : m i c r o s o f t - d y n a m i c s - n a v / r e p o r t s / S t a n d a r d _ S a l e s _ O r d e r _ C o n f / 1 3 0 5 / " >   
      < B C R e p o r t I n f o r m a t i o n >   
@@ -6831,6 +5623,8 @@
      < L a b e l s >   
          < I S Z _ N e t W e i g h t L b l > I S Z _ N e t W e i g h t L b l < / I S Z _ N e t W e i g h t L b l > + 
+         < I S Z _ P i c k T i c k e t L b l > I S Z _ P i c k T i c k e t L b l < / I S Z _ P i c k T i c k e t L b l >   
          < I S Z _ T o t a l N e t W e i g h t L b l > I S Z _ T o t a l N e t W e i g h t L b l < / I S Z _ T o t a l N e t W e i g h t L b l >   

</xml_diff>